<commit_message>
added 2.3 and 2.4; tasks in planning phase
</commit_message>
<xml_diff>
--- a/活动策划书.docx
+++ b/活动策划书.docx
@@ -158,15 +158,7 @@
               <w:rPr>
                 <w:rFonts w:hint="eastAsia"/>
               </w:rPr>
-              <w:t>起草</w:t>
-            </w:r>
-            <w:bookmarkStart w:id="0" w:name="_GoBack"/>
-            <w:bookmarkEnd w:id="0"/>
-            <w:r>
-              <w:rPr>
-                <w:rFonts w:hint="eastAsia"/>
-              </w:rPr>
-              <w:t>大纲</w:t>
+              <w:t>起草大纲</w:t>
             </w:r>
           </w:p>
         </w:tc>
@@ -1195,7 +1187,7 @@
           <w:numId w:val="1"/>
         </w:numPr>
       </w:pPr>
-      <w:bookmarkStart w:id="1" w:name="_Toc484436364"/>
+      <w:bookmarkStart w:id="0" w:name="_Toc484436364"/>
       <w:r>
         <w:lastRenderedPageBreak/>
         <w:t>背景</w:t>
@@ -1209,7 +1201,7 @@
       <w:r>
         <w:t>目的</w:t>
       </w:r>
-      <w:bookmarkEnd w:id="1"/>
+      <w:bookmarkEnd w:id="0"/>
     </w:p>
     <w:p>
       <w:r>
@@ -1244,11 +1236,11 @@
           <w:numId w:val="1"/>
         </w:numPr>
       </w:pPr>
-      <w:bookmarkStart w:id="2" w:name="_Toc484436365"/>
+      <w:bookmarkStart w:id="1" w:name="_Toc484436365"/>
       <w:r>
         <w:t>筹备工作</w:t>
       </w:r>
-      <w:bookmarkEnd w:id="2"/>
+      <w:bookmarkEnd w:id="1"/>
     </w:p>
     <w:p>
       <w:pPr>
@@ -1258,11 +1250,11 @@
           <w:numId w:val="1"/>
         </w:numPr>
       </w:pPr>
-      <w:bookmarkStart w:id="3" w:name="_Toc484436366"/>
+      <w:bookmarkStart w:id="2" w:name="_Toc484436366"/>
       <w:r>
         <w:t>筹备人员列表</w:t>
       </w:r>
-      <w:bookmarkEnd w:id="3"/>
+      <w:bookmarkEnd w:id="2"/>
     </w:p>
     <w:tbl>
       <w:tblPr>
@@ -4019,11 +4011,11 @@
           <w:numId w:val="1"/>
         </w:numPr>
       </w:pPr>
-      <w:bookmarkStart w:id="4" w:name="_Toc484436367"/>
+      <w:bookmarkStart w:id="3" w:name="_Toc484436367"/>
       <w:r>
         <w:t>筹备时间</w:t>
       </w:r>
-      <w:bookmarkEnd w:id="4"/>
+      <w:bookmarkEnd w:id="3"/>
     </w:p>
     <w:p>
       <w:r>
@@ -4099,7 +4091,13 @@
         <w:rPr>
           <w:rFonts w:hint="eastAsia"/>
         </w:rPr>
-        <w:t>筹划</w:t>
+        <w:t>筹</w:t>
+      </w:r>
+      <w:r>
+        <w:rPr>
+          <w:rFonts w:hint="eastAsia"/>
+        </w:rPr>
+        <w:t>备</w:t>
       </w:r>
       <w:r>
         <w:rPr>
@@ -4137,6 +4135,937 @@
         <w:t>。可补充图表说明时间安排。</w:t>
       </w:r>
     </w:p>
+    <w:p>
+      <w:pPr>
+        <w:pStyle w:val="Heading2"/>
+        <w:numPr>
+          <w:ilvl w:val="1"/>
+          <w:numId w:val="1"/>
+        </w:numPr>
+      </w:pPr>
+      <w:r>
+        <w:t>前期</w:t>
+      </w:r>
+      <w:r>
+        <w:rPr>
+          <w:rFonts w:hint="eastAsia"/>
+        </w:rPr>
+        <w:t>工作</w:t>
+      </w:r>
+      <w:r>
+        <w:t>内容</w:t>
+      </w:r>
+    </w:p>
+    <w:tbl>
+      <w:tblPr>
+        <w:tblStyle w:val="TableGrid"/>
+        <w:tblW w:w="0" w:type="auto"/>
+        <w:tblLook w:val="04A0" w:firstRow="1" w:lastRow="0" w:firstColumn="1" w:lastColumn="0" w:noHBand="0" w:noVBand="1"/>
+      </w:tblPr>
+      <w:tblGrid>
+        <w:gridCol w:w="715"/>
+        <w:gridCol w:w="3420"/>
+        <w:gridCol w:w="1620"/>
+        <w:gridCol w:w="3261"/>
+      </w:tblGrid>
+      <w:tr>
+        <w:tc>
+          <w:tcPr>
+            <w:tcW w:w="715" w:type="dxa"/>
+          </w:tcPr>
+          <w:p>
+            <w:pPr>
+              <w:rPr>
+                <w:rFonts w:hint="eastAsia"/>
+              </w:rPr>
+            </w:pPr>
+            <w:r>
+              <w:rPr>
+                <w:rFonts w:hint="eastAsia"/>
+              </w:rPr>
+              <w:t>序号</w:t>
+            </w:r>
+          </w:p>
+        </w:tc>
+        <w:tc>
+          <w:tcPr>
+            <w:tcW w:w="3420" w:type="dxa"/>
+          </w:tcPr>
+          <w:p>
+            <w:r>
+              <w:t>任务内容</w:t>
+            </w:r>
+          </w:p>
+        </w:tc>
+        <w:tc>
+          <w:tcPr>
+            <w:tcW w:w="1620" w:type="dxa"/>
+          </w:tcPr>
+          <w:p>
+            <w:r>
+              <w:rPr>
+                <w:rFonts w:hint="eastAsia"/>
+              </w:rPr>
+              <w:t>负责人（组）</w:t>
+            </w:r>
+          </w:p>
+        </w:tc>
+        <w:tc>
+          <w:tcPr>
+            <w:tcW w:w="3261" w:type="dxa"/>
+          </w:tcPr>
+          <w:p>
+            <w:pPr>
+              <w:rPr>
+                <w:rFonts w:hint="eastAsia"/>
+              </w:rPr>
+            </w:pPr>
+            <w:r>
+              <w:t>预期</w:t>
+            </w:r>
+            <w:r>
+              <w:rPr>
+                <w:rFonts w:hint="eastAsia"/>
+              </w:rPr>
+              <w:t>成果</w:t>
+            </w:r>
+            <w:r>
+              <w:rPr>
+                <w:rFonts w:hint="eastAsia"/>
+              </w:rPr>
+              <w:t>/</w:t>
+            </w:r>
+            <w:r>
+              <w:rPr>
+                <w:rFonts w:hint="eastAsia"/>
+              </w:rPr>
+              <w:t>产出物</w:t>
+            </w:r>
+          </w:p>
+        </w:tc>
+      </w:tr>
+      <w:tr>
+        <w:tc>
+          <w:tcPr>
+            <w:tcW w:w="715" w:type="dxa"/>
+          </w:tcPr>
+          <w:p>
+            <w:pPr>
+              <w:rPr>
+                <w:rFonts w:hint="eastAsia"/>
+              </w:rPr>
+            </w:pPr>
+            <w:r>
+              <w:t>1</w:t>
+            </w:r>
+          </w:p>
+        </w:tc>
+        <w:tc>
+          <w:tcPr>
+            <w:tcW w:w="3420" w:type="dxa"/>
+          </w:tcPr>
+          <w:p>
+            <w:r>
+              <w:t>联系同学</w:t>
+            </w:r>
+            <w:r>
+              <w:rPr>
+                <w:rFonts w:hint="eastAsia"/>
+              </w:rPr>
+              <w:t>，确定参加人数</w:t>
+            </w:r>
+          </w:p>
+        </w:tc>
+        <w:tc>
+          <w:tcPr>
+            <w:tcW w:w="1620" w:type="dxa"/>
+          </w:tcPr>
+          <w:p>
+            <w:r>
+              <w:rPr>
+                <w:rFonts w:hint="eastAsia"/>
+              </w:rPr>
+              <w:t>联络</w:t>
+            </w:r>
+            <w:r>
+              <w:t>组</w:t>
+            </w:r>
+          </w:p>
+        </w:tc>
+        <w:tc>
+          <w:tcPr>
+            <w:tcW w:w="3261" w:type="dxa"/>
+          </w:tcPr>
+          <w:p>
+            <w:r>
+              <w:t>班级通讯录</w:t>
+            </w:r>
+            <w:r>
+              <w:rPr>
+                <w:rFonts w:hint="eastAsia"/>
+              </w:rPr>
+              <w:t>,</w:t>
+            </w:r>
+            <w:r>
+              <w:t xml:space="preserve"> </w:t>
+            </w:r>
+            <w:r>
+              <w:rPr>
+                <w:rFonts w:hint="eastAsia"/>
+              </w:rPr>
+              <w:t>参加人</w:t>
+            </w:r>
+            <w:r>
+              <w:rPr>
+                <w:rFonts w:hint="eastAsia"/>
+              </w:rPr>
+              <w:t>通讯录</w:t>
+            </w:r>
+            <w:r>
+              <w:rPr>
+                <w:rFonts w:hint="eastAsia"/>
+              </w:rPr>
+              <w:t>名单</w:t>
+            </w:r>
+            <w:r>
+              <w:rPr>
+                <w:rFonts w:hint="eastAsia"/>
+              </w:rPr>
+              <w:t>.</w:t>
+            </w:r>
+          </w:p>
+        </w:tc>
+      </w:tr>
+      <w:tr>
+        <w:tc>
+          <w:tcPr>
+            <w:tcW w:w="715" w:type="dxa"/>
+          </w:tcPr>
+          <w:p>
+            <w:r>
+              <w:t>2</w:t>
+            </w:r>
+          </w:p>
+        </w:tc>
+        <w:tc>
+          <w:tcPr>
+            <w:tcW w:w="3420" w:type="dxa"/>
+          </w:tcPr>
+          <w:p>
+            <w:r>
+              <w:t>制定日程计划和活动安排</w:t>
+            </w:r>
+          </w:p>
+        </w:tc>
+        <w:tc>
+          <w:tcPr>
+            <w:tcW w:w="1620" w:type="dxa"/>
+          </w:tcPr>
+          <w:p>
+            <w:r>
+              <w:rPr>
+                <w:rFonts w:hint="eastAsia"/>
+              </w:rPr>
+              <w:t>策划</w:t>
+            </w:r>
+            <w:r>
+              <w:t>组</w:t>
+            </w:r>
+          </w:p>
+        </w:tc>
+        <w:tc>
+          <w:tcPr>
+            <w:tcW w:w="3261" w:type="dxa"/>
+          </w:tcPr>
+          <w:p>
+            <w:pPr>
+              <w:rPr>
+                <w:rFonts w:hint="eastAsia"/>
+              </w:rPr>
+            </w:pPr>
+            <w:r>
+              <w:rPr>
+                <w:rFonts w:hint="eastAsia"/>
+              </w:rPr>
+              <w:t>聚会活动计划</w:t>
+            </w:r>
+            <w:r>
+              <w:rPr>
+                <w:rFonts w:hint="eastAsia"/>
+              </w:rPr>
+              <w:t>,</w:t>
+            </w:r>
+            <w:r>
+              <w:t xml:space="preserve"> </w:t>
+            </w:r>
+            <w:r>
+              <w:rPr>
+                <w:rFonts w:hint="eastAsia"/>
+              </w:rPr>
+              <w:t>粗略预算费用</w:t>
+            </w:r>
+            <w:r>
+              <w:rPr>
+                <w:rFonts w:hint="eastAsia"/>
+              </w:rPr>
+              <w:t>.</w:t>
+            </w:r>
+          </w:p>
+        </w:tc>
+      </w:tr>
+      <w:tr>
+        <w:tc>
+          <w:tcPr>
+            <w:tcW w:w="715" w:type="dxa"/>
+          </w:tcPr>
+          <w:p>
+            <w:r>
+              <w:t>3</w:t>
+            </w:r>
+          </w:p>
+        </w:tc>
+        <w:tc>
+          <w:tcPr>
+            <w:tcW w:w="3420" w:type="dxa"/>
+          </w:tcPr>
+          <w:p>
+            <w:r>
+              <w:t>活动费用预收</w:t>
+            </w:r>
+          </w:p>
+        </w:tc>
+        <w:tc>
+          <w:tcPr>
+            <w:tcW w:w="1620" w:type="dxa"/>
+          </w:tcPr>
+          <w:p>
+            <w:r>
+              <w:rPr>
+                <w:rFonts w:hint="eastAsia"/>
+              </w:rPr>
+              <w:t>财务收支</w:t>
+            </w:r>
+            <w:r>
+              <w:t>组</w:t>
+            </w:r>
+          </w:p>
+        </w:tc>
+        <w:tc>
+          <w:tcPr>
+            <w:tcW w:w="3261" w:type="dxa"/>
+          </w:tcPr>
+          <w:p>
+            <w:pPr>
+              <w:rPr>
+                <w:rFonts w:hint="eastAsia"/>
+              </w:rPr>
+            </w:pPr>
+            <w:r>
+              <w:rPr>
+                <w:rFonts w:hint="eastAsia"/>
+              </w:rPr>
+              <w:t>完成</w:t>
+            </w:r>
+            <w:r>
+              <w:t>费用预收</w:t>
+            </w:r>
+            <w:r>
+              <w:rPr>
+                <w:rFonts w:hint="eastAsia"/>
+              </w:rPr>
+              <w:t>.</w:t>
+            </w:r>
+            <w:r>
+              <w:t>准确的明细收支表</w:t>
+            </w:r>
+            <w:r>
+              <w:rPr>
+                <w:rFonts w:hint="eastAsia"/>
+              </w:rPr>
+              <w:t>.</w:t>
+            </w:r>
+          </w:p>
+        </w:tc>
+      </w:tr>
+      <w:tr>
+        <w:tc>
+          <w:tcPr>
+            <w:tcW w:w="715" w:type="dxa"/>
+          </w:tcPr>
+          <w:p>
+            <w:r>
+              <w:t>4</w:t>
+            </w:r>
+          </w:p>
+        </w:tc>
+        <w:tc>
+          <w:tcPr>
+            <w:tcW w:w="3420" w:type="dxa"/>
+          </w:tcPr>
+          <w:p>
+            <w:pPr>
+              <w:rPr>
+                <w:rFonts w:hint="eastAsia"/>
+              </w:rPr>
+            </w:pPr>
+            <w:r>
+              <w:t>礼品</w:t>
+            </w:r>
+            <w:r>
+              <w:rPr>
+                <w:rFonts w:hint="eastAsia"/>
+              </w:rPr>
+              <w:t>/</w:t>
+            </w:r>
+            <w:r>
+              <w:t>纪念品购置</w:t>
+            </w:r>
+          </w:p>
+        </w:tc>
+        <w:tc>
+          <w:tcPr>
+            <w:tcW w:w="1620" w:type="dxa"/>
+          </w:tcPr>
+          <w:p>
+            <w:r>
+              <w:t>物品购置组</w:t>
+            </w:r>
+          </w:p>
+        </w:tc>
+        <w:tc>
+          <w:tcPr>
+            <w:tcW w:w="3261" w:type="dxa"/>
+          </w:tcPr>
+          <w:p>
+            <w:r>
+              <w:t>礼品</w:t>
+            </w:r>
+            <w:r>
+              <w:rPr>
+                <w:rFonts w:hint="eastAsia"/>
+              </w:rPr>
+              <w:t>/</w:t>
+            </w:r>
+            <w:r>
+              <w:t>纪念品在活动开始前购置</w:t>
+            </w:r>
+            <w:r>
+              <w:rPr>
+                <w:rFonts w:hint="eastAsia"/>
+              </w:rPr>
+              <w:t>、</w:t>
+            </w:r>
+            <w:r>
+              <w:t>准备到位</w:t>
+            </w:r>
+            <w:r>
+              <w:rPr>
+                <w:rFonts w:hint="eastAsia"/>
+              </w:rPr>
+              <w:t>.</w:t>
+            </w:r>
+          </w:p>
+        </w:tc>
+      </w:tr>
+    </w:tbl>
+    <w:p>
+      <w:pPr>
+        <w:pStyle w:val="Heading2"/>
+        <w:numPr>
+          <w:ilvl w:val="1"/>
+          <w:numId w:val="1"/>
+        </w:numPr>
+      </w:pPr>
+      <w:r>
+        <w:t>后期工作</w:t>
+      </w:r>
+      <w:r>
+        <w:t>内容</w:t>
+      </w:r>
+    </w:p>
+    <w:tbl>
+      <w:tblPr>
+        <w:tblStyle w:val="TableGrid"/>
+        <w:tblW w:w="0" w:type="auto"/>
+        <w:tblLook w:val="04A0" w:firstRow="1" w:lastRow="0" w:firstColumn="1" w:lastColumn="0" w:noHBand="0" w:noVBand="1"/>
+      </w:tblPr>
+      <w:tblGrid>
+        <w:gridCol w:w="715"/>
+        <w:gridCol w:w="3420"/>
+        <w:gridCol w:w="1620"/>
+        <w:gridCol w:w="3261"/>
+      </w:tblGrid>
+      <w:tr>
+        <w:tc>
+          <w:tcPr>
+            <w:tcW w:w="715" w:type="dxa"/>
+          </w:tcPr>
+          <w:p>
+            <w:pPr>
+              <w:rPr>
+                <w:rFonts w:hint="eastAsia"/>
+              </w:rPr>
+            </w:pPr>
+            <w:r>
+              <w:rPr>
+                <w:rFonts w:hint="eastAsia"/>
+              </w:rPr>
+              <w:t>序号</w:t>
+            </w:r>
+          </w:p>
+        </w:tc>
+        <w:tc>
+          <w:tcPr>
+            <w:tcW w:w="3420" w:type="dxa"/>
+          </w:tcPr>
+          <w:p>
+            <w:r>
+              <w:t>任务内容</w:t>
+            </w:r>
+          </w:p>
+        </w:tc>
+        <w:tc>
+          <w:tcPr>
+            <w:tcW w:w="1620" w:type="dxa"/>
+          </w:tcPr>
+          <w:p>
+            <w:r>
+              <w:rPr>
+                <w:rFonts w:hint="eastAsia"/>
+              </w:rPr>
+              <w:t>负责人（组）</w:t>
+            </w:r>
+          </w:p>
+        </w:tc>
+        <w:tc>
+          <w:tcPr>
+            <w:tcW w:w="3261" w:type="dxa"/>
+          </w:tcPr>
+          <w:p>
+            <w:pPr>
+              <w:rPr>
+                <w:rFonts w:hint="eastAsia"/>
+              </w:rPr>
+            </w:pPr>
+            <w:r>
+              <w:t>预期</w:t>
+            </w:r>
+            <w:r>
+              <w:rPr>
+                <w:rFonts w:hint="eastAsia"/>
+              </w:rPr>
+              <w:t>成果</w:t>
+            </w:r>
+            <w:r>
+              <w:rPr>
+                <w:rFonts w:hint="eastAsia"/>
+              </w:rPr>
+              <w:t>/</w:t>
+            </w:r>
+            <w:r>
+              <w:rPr>
+                <w:rFonts w:hint="eastAsia"/>
+              </w:rPr>
+              <w:t>产出物</w:t>
+            </w:r>
+          </w:p>
+        </w:tc>
+      </w:tr>
+      <w:tr>
+        <w:tc>
+          <w:tcPr>
+            <w:tcW w:w="715" w:type="dxa"/>
+          </w:tcPr>
+          <w:p>
+            <w:r>
+              <w:t>1</w:t>
+            </w:r>
+          </w:p>
+        </w:tc>
+        <w:tc>
+          <w:tcPr>
+            <w:tcW w:w="3420" w:type="dxa"/>
+          </w:tcPr>
+          <w:p>
+            <w:r>
+              <w:t>校园参观协调</w:t>
+            </w:r>
+            <w:r>
+              <w:rPr>
+                <w:rFonts w:hint="eastAsia"/>
+              </w:rPr>
+              <w:t>;</w:t>
+            </w:r>
+            <w:r>
+              <w:t xml:space="preserve"> </w:t>
+            </w:r>
+            <w:r>
+              <w:t>酒店</w:t>
+            </w:r>
+            <w:r>
+              <w:rPr>
+                <w:rFonts w:hint="eastAsia"/>
+              </w:rPr>
+              <w:t>/</w:t>
+            </w:r>
+            <w:r>
+              <w:t>餐厅预订</w:t>
+            </w:r>
+            <w:r>
+              <w:rPr>
+                <w:rFonts w:hint="eastAsia"/>
+              </w:rPr>
+              <w:t>;</w:t>
+            </w:r>
+            <w:r>
+              <w:t xml:space="preserve"> </w:t>
+            </w:r>
+            <w:r>
+              <w:t>老师邀请</w:t>
+            </w:r>
+            <w:r>
+              <w:rPr>
+                <w:rFonts w:hint="eastAsia"/>
+              </w:rPr>
+              <w:t>;</w:t>
+            </w:r>
+            <w:r>
+              <w:t xml:space="preserve"> </w:t>
+            </w:r>
+            <w:r>
+              <w:t>拍照安排</w:t>
+            </w:r>
+            <w:r>
+              <w:rPr>
+                <w:rFonts w:hint="eastAsia"/>
+              </w:rPr>
+              <w:t>.</w:t>
+            </w:r>
+          </w:p>
+        </w:tc>
+        <w:tc>
+          <w:tcPr>
+            <w:tcW w:w="1620" w:type="dxa"/>
+          </w:tcPr>
+          <w:p>
+            <w:r>
+              <w:t>协调组</w:t>
+            </w:r>
+          </w:p>
+        </w:tc>
+        <w:tc>
+          <w:tcPr>
+            <w:tcW w:w="3261" w:type="dxa"/>
+          </w:tcPr>
+          <w:p>
+            <w:pPr>
+              <w:rPr>
+                <w:rFonts w:hint="eastAsia"/>
+              </w:rPr>
+            </w:pPr>
+            <w:r>
+              <w:t>根据日程计划提前协调好人员</w:t>
+            </w:r>
+            <w:r>
+              <w:rPr>
+                <w:rFonts w:hint="eastAsia"/>
+              </w:rPr>
+              <w:t>/</w:t>
+            </w:r>
+            <w:r>
+              <w:rPr>
+                <w:rFonts w:hint="eastAsia"/>
+              </w:rPr>
+              <w:t>预订好场地</w:t>
+            </w:r>
+            <w:r>
+              <w:rPr>
+                <w:rFonts w:hint="eastAsia"/>
+              </w:rPr>
+              <w:t>.</w:t>
+            </w:r>
+          </w:p>
+        </w:tc>
+      </w:tr>
+      <w:tr>
+        <w:tc>
+          <w:tcPr>
+            <w:tcW w:w="715" w:type="dxa"/>
+          </w:tcPr>
+          <w:p>
+            <w:r>
+              <w:t>2</w:t>
+            </w:r>
+          </w:p>
+        </w:tc>
+        <w:tc>
+          <w:tcPr>
+            <w:tcW w:w="3420" w:type="dxa"/>
+          </w:tcPr>
+          <w:p>
+            <w:r>
+              <w:t>协调各组现场工作任务</w:t>
+            </w:r>
+          </w:p>
+        </w:tc>
+        <w:tc>
+          <w:tcPr>
+            <w:tcW w:w="1620" w:type="dxa"/>
+          </w:tcPr>
+          <w:p>
+            <w:r>
+              <w:t>协调组</w:t>
+            </w:r>
+          </w:p>
+        </w:tc>
+        <w:tc>
+          <w:tcPr>
+            <w:tcW w:w="3261" w:type="dxa"/>
+          </w:tcPr>
+          <w:p/>
+        </w:tc>
+      </w:tr>
+      <w:tr>
+        <w:tc>
+          <w:tcPr>
+            <w:tcW w:w="715" w:type="dxa"/>
+          </w:tcPr>
+          <w:p>
+            <w:r>
+              <w:t>3</w:t>
+            </w:r>
+          </w:p>
+        </w:tc>
+        <w:tc>
+          <w:tcPr>
+            <w:tcW w:w="3420" w:type="dxa"/>
+          </w:tcPr>
+          <w:p>
+            <w:r>
+              <w:t>报道接引</w:t>
+            </w:r>
+            <w:r>
+              <w:rPr>
+                <w:rFonts w:hint="eastAsia"/>
+              </w:rPr>
+              <w:t>;</w:t>
+            </w:r>
+            <w:r>
+              <w:t>宾馆房间安排</w:t>
+            </w:r>
+            <w:r>
+              <w:rPr>
+                <w:rFonts w:hint="eastAsia"/>
+              </w:rPr>
+              <w:t>;</w:t>
+            </w:r>
+            <w:r>
+              <w:t xml:space="preserve"> </w:t>
+            </w:r>
+            <w:r>
+              <w:t>餐厅</w:t>
+            </w:r>
+            <w:r>
+              <w:rPr>
+                <w:rFonts w:hint="eastAsia"/>
+              </w:rPr>
+              <w:t>接引</w:t>
+            </w:r>
+            <w:r>
+              <w:t>安排</w:t>
+            </w:r>
+            <w:r>
+              <w:rPr>
+                <w:rFonts w:hint="eastAsia"/>
+              </w:rPr>
+              <w:t>.</w:t>
+            </w:r>
+          </w:p>
+        </w:tc>
+        <w:tc>
+          <w:tcPr>
+            <w:tcW w:w="1620" w:type="dxa"/>
+          </w:tcPr>
+          <w:p>
+            <w:r>
+              <w:t>接待联络组</w:t>
+            </w:r>
+          </w:p>
+        </w:tc>
+        <w:tc>
+          <w:tcPr>
+            <w:tcW w:w="3261" w:type="dxa"/>
+          </w:tcPr>
+          <w:p>
+            <w:pPr>
+              <w:rPr>
+                <w:rFonts w:hint="eastAsia"/>
+              </w:rPr>
+            </w:pPr>
+            <w:r>
+              <w:t>所有参加人员顺利报道</w:t>
+            </w:r>
+            <w:r>
+              <w:rPr>
+                <w:rFonts w:hint="eastAsia"/>
+              </w:rPr>
+              <w:t>/</w:t>
+            </w:r>
+            <w:r>
+              <w:rPr>
+                <w:rFonts w:hint="eastAsia"/>
+              </w:rPr>
+              <w:t>入住宾馆</w:t>
+            </w:r>
+            <w:r>
+              <w:rPr>
+                <w:rFonts w:hint="eastAsia"/>
+              </w:rPr>
+              <w:t>,</w:t>
+            </w:r>
+            <w:r>
+              <w:t xml:space="preserve"> </w:t>
+            </w:r>
+            <w:r>
+              <w:t>每日接引同学前往餐厅</w:t>
+            </w:r>
+            <w:r>
+              <w:rPr>
+                <w:rFonts w:hint="eastAsia"/>
+              </w:rPr>
+              <w:t>.</w:t>
+            </w:r>
+          </w:p>
+        </w:tc>
+      </w:tr>
+      <w:tr>
+        <w:tc>
+          <w:tcPr>
+            <w:tcW w:w="715" w:type="dxa"/>
+          </w:tcPr>
+          <w:p>
+            <w:r>
+              <w:t>4</w:t>
+            </w:r>
+          </w:p>
+        </w:tc>
+        <w:tc>
+          <w:tcPr>
+            <w:tcW w:w="3420" w:type="dxa"/>
+          </w:tcPr>
+          <w:p>
+            <w:r>
+              <w:t>各项活动费用支付</w:t>
+            </w:r>
+          </w:p>
+        </w:tc>
+        <w:tc>
+          <w:tcPr>
+            <w:tcW w:w="1620" w:type="dxa"/>
+          </w:tcPr>
+          <w:p>
+            <w:r>
+              <w:rPr>
+                <w:rFonts w:hint="eastAsia"/>
+              </w:rPr>
+              <w:t>财务收支</w:t>
+            </w:r>
+            <w:r>
+              <w:t>组</w:t>
+            </w:r>
+          </w:p>
+        </w:tc>
+        <w:tc>
+          <w:tcPr>
+            <w:tcW w:w="3261" w:type="dxa"/>
+          </w:tcPr>
+          <w:p>
+            <w:r>
+              <w:t>各项费用支出计入收支表</w:t>
+            </w:r>
+          </w:p>
+        </w:tc>
+      </w:tr>
+      <w:tr>
+        <w:tc>
+          <w:tcPr>
+            <w:tcW w:w="715" w:type="dxa"/>
+          </w:tcPr>
+          <w:p>
+            <w:r>
+              <w:t>5</w:t>
+            </w:r>
+          </w:p>
+        </w:tc>
+        <w:tc>
+          <w:tcPr>
+            <w:tcW w:w="3420" w:type="dxa"/>
+          </w:tcPr>
+          <w:p>
+            <w:r>
+              <w:t>各项</w:t>
+            </w:r>
+            <w:r>
+              <w:rPr>
+                <w:rFonts w:hint="eastAsia"/>
+              </w:rPr>
+              <w:t>活动</w:t>
+            </w:r>
+            <w:r>
+              <w:t>的</w:t>
+            </w:r>
+            <w:r>
+              <w:t>酒水饮料</w:t>
+            </w:r>
+            <w:r>
+              <w:t>小吃</w:t>
+            </w:r>
+            <w:r>
+              <w:t>准备</w:t>
+            </w:r>
+          </w:p>
+        </w:tc>
+        <w:tc>
+          <w:tcPr>
+            <w:tcW w:w="1620" w:type="dxa"/>
+          </w:tcPr>
+          <w:p>
+            <w:pPr>
+              <w:rPr>
+                <w:rFonts w:hint="eastAsia"/>
+              </w:rPr>
+            </w:pPr>
+            <w:r>
+              <w:rPr>
+                <w:rFonts w:asciiTheme="minorEastAsia" w:hAnsiTheme="minorEastAsia" w:cs="微软雅黑"/>
+                <w:color w:val="000000"/>
+              </w:rPr>
+              <w:t>物品购</w:t>
+            </w:r>
+            <w:r>
+              <w:rPr>
+                <w:rFonts w:asciiTheme="minorEastAsia" w:hAnsiTheme="minorEastAsia" w:cs="宋体"/>
+                <w:color w:val="000000"/>
+              </w:rPr>
+              <w:t>置</w:t>
+            </w:r>
+            <w:r>
+              <w:rPr>
+                <w:rFonts w:asciiTheme="minorEastAsia" w:hAnsiTheme="minorEastAsia" w:cs="宋体"/>
+                <w:color w:val="000000"/>
+              </w:rPr>
+              <w:t>组</w:t>
+            </w:r>
+          </w:p>
+        </w:tc>
+        <w:tc>
+          <w:tcPr>
+            <w:tcW w:w="3261" w:type="dxa"/>
+          </w:tcPr>
+          <w:p/>
+        </w:tc>
+      </w:tr>
+    </w:tbl>
     <w:p/>
     <w:p>
       <w:pPr>
@@ -4146,7 +5075,7 @@
           <w:numId w:val="1"/>
         </w:numPr>
       </w:pPr>
-      <w:bookmarkStart w:id="5" w:name="_Toc484436368"/>
+      <w:bookmarkStart w:id="4" w:name="_Toc484436368"/>
       <w:r>
         <w:t>职责</w:t>
       </w:r>
@@ -4156,7 +5085,7 @@
       <w:r>
         <w:t>说明</w:t>
       </w:r>
-      <w:bookmarkEnd w:id="5"/>
+      <w:bookmarkEnd w:id="4"/>
     </w:p>
     <w:p>
       <w:pPr>
@@ -4204,7 +5133,7 @@
           <w:numId w:val="1"/>
         </w:numPr>
       </w:pPr>
-      <w:bookmarkStart w:id="6" w:name="_Toc484436369"/>
+      <w:bookmarkStart w:id="5" w:name="_Toc484436369"/>
       <w:r>
         <w:rPr>
           <w:rFonts w:hint="eastAsia"/>
@@ -4214,7 +5143,7 @@
       <w:r>
         <w:t>活动计划</w:t>
       </w:r>
-      <w:bookmarkEnd w:id="6"/>
+      <w:bookmarkEnd w:id="5"/>
     </w:p>
     <w:p>
       <w:r>
@@ -4325,10 +5254,12 @@
           <w:numId w:val="1"/>
         </w:numPr>
       </w:pPr>
-      <w:bookmarkStart w:id="7" w:name="_Toc484436370"/>
+      <w:bookmarkStart w:id="6" w:name="_Toc484436370"/>
       <w:r>
         <w:t>时间及日程安排</w:t>
       </w:r>
+      <w:bookmarkStart w:id="7" w:name="_GoBack"/>
+      <w:bookmarkEnd w:id="6"/>
       <w:bookmarkEnd w:id="7"/>
     </w:p>
     <w:p>
@@ -4694,7 +5625,6 @@
     </w:p>
     <w:p>
       <w:r>
-        <w:lastRenderedPageBreak/>
         <w:tab/>
         <w:t xml:space="preserve">    ……</w:t>
       </w:r>
@@ -6079,7 +7009,7 @@
 </file>
 
 <file path=customXml/itemProps1.xml><?xml version="1.0" encoding="utf-8"?>
-<ds:datastoreItem xmlns:ds="http://schemas.openxmlformats.org/officeDocument/2006/customXml" ds:itemID="{0517E190-64E7-4676-9444-0529E88C8DF7}">
+<ds:datastoreItem xmlns:ds="http://schemas.openxmlformats.org/officeDocument/2006/customXml" ds:itemID="{D9088170-E0F8-4386-99FA-658121B2BA61}">
   <ds:schemaRefs>
     <ds:schemaRef ds:uri="http://schemas.openxmlformats.org/officeDocument/2006/bibliography"/>
   </ds:schemaRefs>

</xml_diff>

<commit_message>
1. updated section sequence; 2. added schedule for Oct/1 and Oct/2; 3. added summary for section One.
</commit_message>
<xml_diff>
--- a/活动策划书.docx
+++ b/活动策划书.docx
@@ -260,7 +260,7 @@
           <w:r>
             <w:fldChar w:fldCharType="separate"/>
           </w:r>
-          <w:hyperlink w:anchor="_Toc484436364" w:history="1">
+          <w:hyperlink w:anchor="_Toc484636122" w:history="1">
             <w:r>
               <w:rPr>
                 <w:rStyle w:val="Hyperlink"/>
@@ -280,7 +280,14 @@
                 <w:rFonts w:hint="eastAsia"/>
                 <w:noProof/>
               </w:rPr>
-              <w:t>背景、目的</w:t>
+              <w:t>我们的信计</w:t>
+            </w:r>
+            <w:r>
+              <w:rPr>
+                <w:rStyle w:val="Hyperlink"/>
+                <w:noProof/>
+              </w:rPr>
+              <w:t>032</w:t>
             </w:r>
             <w:r>
               <w:rPr>
@@ -301,7 +308,7 @@
                 <w:noProof/>
                 <w:webHidden/>
               </w:rPr>
-              <w:instrText xml:space="preserve"> PAGEREF _Toc484436364 \h </w:instrText>
+              <w:instrText xml:space="preserve"> PAGEREF _Toc484636122 \h </w:instrText>
             </w:r>
             <w:r>
               <w:rPr>
@@ -343,7 +350,7 @@
               <w:noProof/>
             </w:rPr>
           </w:pPr>
-          <w:hyperlink w:anchor="_Toc484436365" w:history="1">
+          <w:hyperlink w:anchor="_Toc484636123" w:history="1">
             <w:r>
               <w:rPr>
                 <w:rStyle w:val="Hyperlink"/>
@@ -363,7 +370,7 @@
                 <w:rFonts w:hint="eastAsia"/>
                 <w:noProof/>
               </w:rPr>
-              <w:t>筹备工作</w:t>
+              <w:t>聚会活动计划</w:t>
             </w:r>
             <w:r>
               <w:rPr>
@@ -384,7 +391,325 @@
                 <w:noProof/>
                 <w:webHidden/>
               </w:rPr>
-              <w:instrText xml:space="preserve"> PAGEREF _Toc484436365 \h </w:instrText>
+              <w:instrText xml:space="preserve"> PAGEREF _Toc484636123 \h </w:instrText>
+            </w:r>
+            <w:r>
+              <w:rPr>
+                <w:noProof/>
+                <w:webHidden/>
+              </w:rPr>
+            </w:r>
+            <w:r>
+              <w:rPr>
+                <w:noProof/>
+                <w:webHidden/>
+              </w:rPr>
+              <w:fldChar w:fldCharType="separate"/>
+            </w:r>
+            <w:r>
+              <w:rPr>
+                <w:noProof/>
+                <w:webHidden/>
+              </w:rPr>
+              <w:t>3</w:t>
+            </w:r>
+            <w:r>
+              <w:rPr>
+                <w:noProof/>
+                <w:webHidden/>
+              </w:rPr>
+              <w:fldChar w:fldCharType="end"/>
+            </w:r>
+          </w:hyperlink>
+        </w:p>
+        <w:p>
+          <w:pPr>
+            <w:pStyle w:val="TOC2"/>
+            <w:tabs>
+              <w:tab w:val="right" w:leader="dot" w:pos="9016"/>
+            </w:tabs>
+            <w:rPr>
+              <w:noProof/>
+            </w:rPr>
+          </w:pPr>
+          <w:hyperlink w:anchor="_Toc484636124" w:history="1">
+            <w:r>
+              <w:rPr>
+                <w:rStyle w:val="Hyperlink"/>
+                <w:noProof/>
+              </w:rPr>
+              <w:t>2017</w:t>
+            </w:r>
+            <w:r>
+              <w:rPr>
+                <w:rStyle w:val="Hyperlink"/>
+                <w:rFonts w:hint="eastAsia"/>
+                <w:noProof/>
+              </w:rPr>
+              <w:t>年</w:t>
+            </w:r>
+            <w:r>
+              <w:rPr>
+                <w:rStyle w:val="Hyperlink"/>
+                <w:noProof/>
+              </w:rPr>
+              <w:t>10</w:t>
+            </w:r>
+            <w:r>
+              <w:rPr>
+                <w:rStyle w:val="Hyperlink"/>
+                <w:rFonts w:hint="eastAsia"/>
+                <w:noProof/>
+              </w:rPr>
+              <w:t>月</w:t>
+            </w:r>
+            <w:r>
+              <w:rPr>
+                <w:rStyle w:val="Hyperlink"/>
+                <w:noProof/>
+              </w:rPr>
+              <w:t>1</w:t>
+            </w:r>
+            <w:r>
+              <w:rPr>
+                <w:rStyle w:val="Hyperlink"/>
+                <w:rFonts w:hint="eastAsia"/>
+                <w:noProof/>
+              </w:rPr>
+              <w:t>日（周日）</w:t>
+            </w:r>
+            <w:r>
+              <w:rPr>
+                <w:noProof/>
+                <w:webHidden/>
+              </w:rPr>
+              <w:tab/>
+            </w:r>
+            <w:r>
+              <w:rPr>
+                <w:noProof/>
+                <w:webHidden/>
+              </w:rPr>
+              <w:fldChar w:fldCharType="begin"/>
+            </w:r>
+            <w:r>
+              <w:rPr>
+                <w:noProof/>
+                <w:webHidden/>
+              </w:rPr>
+              <w:instrText xml:space="preserve"> PAGEREF _Toc484636124 \h </w:instrText>
+            </w:r>
+            <w:r>
+              <w:rPr>
+                <w:noProof/>
+                <w:webHidden/>
+              </w:rPr>
+            </w:r>
+            <w:r>
+              <w:rPr>
+                <w:noProof/>
+                <w:webHidden/>
+              </w:rPr>
+              <w:fldChar w:fldCharType="separate"/>
+            </w:r>
+            <w:r>
+              <w:rPr>
+                <w:noProof/>
+                <w:webHidden/>
+              </w:rPr>
+              <w:t>3</w:t>
+            </w:r>
+            <w:r>
+              <w:rPr>
+                <w:noProof/>
+                <w:webHidden/>
+              </w:rPr>
+              <w:fldChar w:fldCharType="end"/>
+            </w:r>
+          </w:hyperlink>
+        </w:p>
+        <w:p>
+          <w:pPr>
+            <w:pStyle w:val="TOC2"/>
+            <w:tabs>
+              <w:tab w:val="right" w:leader="dot" w:pos="9016"/>
+            </w:tabs>
+            <w:rPr>
+              <w:noProof/>
+            </w:rPr>
+          </w:pPr>
+          <w:hyperlink w:anchor="_Toc484636125" w:history="1">
+            <w:r>
+              <w:rPr>
+                <w:rStyle w:val="Hyperlink"/>
+                <w:noProof/>
+              </w:rPr>
+              <w:t>2017</w:t>
+            </w:r>
+            <w:r>
+              <w:rPr>
+                <w:rStyle w:val="Hyperlink"/>
+                <w:rFonts w:hint="eastAsia"/>
+                <w:noProof/>
+              </w:rPr>
+              <w:t>年</w:t>
+            </w:r>
+            <w:r>
+              <w:rPr>
+                <w:rStyle w:val="Hyperlink"/>
+                <w:noProof/>
+              </w:rPr>
+              <w:t>10</w:t>
+            </w:r>
+            <w:r>
+              <w:rPr>
+                <w:rStyle w:val="Hyperlink"/>
+                <w:rFonts w:hint="eastAsia"/>
+                <w:noProof/>
+              </w:rPr>
+              <w:t>月</w:t>
+            </w:r>
+            <w:r>
+              <w:rPr>
+                <w:rStyle w:val="Hyperlink"/>
+                <w:noProof/>
+              </w:rPr>
+              <w:t>2</w:t>
+            </w:r>
+            <w:r>
+              <w:rPr>
+                <w:rStyle w:val="Hyperlink"/>
+                <w:rFonts w:hint="eastAsia"/>
+                <w:noProof/>
+              </w:rPr>
+              <w:t>日（周一）</w:t>
+            </w:r>
+            <w:r>
+              <w:rPr>
+                <w:noProof/>
+                <w:webHidden/>
+              </w:rPr>
+              <w:tab/>
+            </w:r>
+            <w:r>
+              <w:rPr>
+                <w:noProof/>
+                <w:webHidden/>
+              </w:rPr>
+              <w:fldChar w:fldCharType="begin"/>
+            </w:r>
+            <w:r>
+              <w:rPr>
+                <w:noProof/>
+                <w:webHidden/>
+              </w:rPr>
+              <w:instrText xml:space="preserve"> PAGEREF _Toc484636125 \h </w:instrText>
+            </w:r>
+            <w:r>
+              <w:rPr>
+                <w:noProof/>
+                <w:webHidden/>
+              </w:rPr>
+            </w:r>
+            <w:r>
+              <w:rPr>
+                <w:noProof/>
+                <w:webHidden/>
+              </w:rPr>
+              <w:fldChar w:fldCharType="separate"/>
+            </w:r>
+            <w:r>
+              <w:rPr>
+                <w:noProof/>
+                <w:webHidden/>
+              </w:rPr>
+              <w:t>3</w:t>
+            </w:r>
+            <w:r>
+              <w:rPr>
+                <w:noProof/>
+                <w:webHidden/>
+              </w:rPr>
+              <w:fldChar w:fldCharType="end"/>
+            </w:r>
+          </w:hyperlink>
+        </w:p>
+        <w:p>
+          <w:pPr>
+            <w:pStyle w:val="TOC2"/>
+            <w:tabs>
+              <w:tab w:val="right" w:leader="dot" w:pos="9016"/>
+            </w:tabs>
+            <w:rPr>
+              <w:noProof/>
+            </w:rPr>
+          </w:pPr>
+          <w:hyperlink w:anchor="_Toc484636126" w:history="1">
+            <w:r>
+              <w:rPr>
+                <w:rStyle w:val="Hyperlink"/>
+                <w:noProof/>
+              </w:rPr>
+              <w:t>2017</w:t>
+            </w:r>
+            <w:r>
+              <w:rPr>
+                <w:rStyle w:val="Hyperlink"/>
+                <w:rFonts w:hint="eastAsia"/>
+                <w:noProof/>
+              </w:rPr>
+              <w:t>年</w:t>
+            </w:r>
+            <w:r>
+              <w:rPr>
+                <w:rStyle w:val="Hyperlink"/>
+                <w:noProof/>
+              </w:rPr>
+              <w:t>10</w:t>
+            </w:r>
+            <w:r>
+              <w:rPr>
+                <w:rStyle w:val="Hyperlink"/>
+                <w:rFonts w:hint="eastAsia"/>
+                <w:noProof/>
+              </w:rPr>
+              <w:t>月</w:t>
+            </w:r>
+            <w:r>
+              <w:rPr>
+                <w:rStyle w:val="Hyperlink"/>
+                <w:noProof/>
+              </w:rPr>
+              <w:t>3</w:t>
+            </w:r>
+            <w:r>
+              <w:rPr>
+                <w:rStyle w:val="Hyperlink"/>
+                <w:rFonts w:hint="eastAsia"/>
+                <w:noProof/>
+              </w:rPr>
+              <w:t>日（周二）</w:t>
+            </w:r>
+            <w:r>
+              <w:rPr>
+                <w:noProof/>
+                <w:webHidden/>
+              </w:rPr>
+              <w:tab/>
+            </w:r>
+            <w:r>
+              <w:rPr>
+                <w:noProof/>
+                <w:webHidden/>
+              </w:rPr>
+              <w:fldChar w:fldCharType="begin"/>
+            </w:r>
+            <w:r>
+              <w:rPr>
+                <w:noProof/>
+                <w:webHidden/>
+              </w:rPr>
+              <w:instrText xml:space="preserve"> PAGEREF _Toc484636126 \h </w:instrText>
             </w:r>
             <w:r>
               <w:rPr>
@@ -426,7 +751,7 @@
               <w:noProof/>
             </w:rPr>
           </w:pPr>
-          <w:hyperlink w:anchor="_Toc484436366" w:history="1">
+          <w:hyperlink w:anchor="_Toc484636127" w:history="1">
             <w:r>
               <w:rPr>
                 <w:rStyle w:val="Hyperlink"/>
@@ -446,7 +771,7 @@
                 <w:rFonts w:hint="eastAsia"/>
                 <w:noProof/>
               </w:rPr>
-              <w:t>筹备人员列表</w:t>
+              <w:t>活动内容</w:t>
             </w:r>
             <w:r>
               <w:rPr>
@@ -467,7 +792,339 @@
                 <w:noProof/>
                 <w:webHidden/>
               </w:rPr>
-              <w:instrText xml:space="preserve"> PAGEREF _Toc484436366 \h </w:instrText>
+              <w:instrText xml:space="preserve"> PAGEREF _Toc484636127 \h </w:instrText>
+            </w:r>
+            <w:r>
+              <w:rPr>
+                <w:noProof/>
+                <w:webHidden/>
+              </w:rPr>
+            </w:r>
+            <w:r>
+              <w:rPr>
+                <w:noProof/>
+                <w:webHidden/>
+              </w:rPr>
+              <w:fldChar w:fldCharType="separate"/>
+            </w:r>
+            <w:r>
+              <w:rPr>
+                <w:noProof/>
+                <w:webHidden/>
+              </w:rPr>
+              <w:t>3</w:t>
+            </w:r>
+            <w:r>
+              <w:rPr>
+                <w:noProof/>
+                <w:webHidden/>
+              </w:rPr>
+              <w:fldChar w:fldCharType="end"/>
+            </w:r>
+          </w:hyperlink>
+        </w:p>
+        <w:p>
+          <w:pPr>
+            <w:pStyle w:val="TOC3"/>
+            <w:tabs>
+              <w:tab w:val="left" w:pos="1320"/>
+              <w:tab w:val="right" w:leader="dot" w:pos="9016"/>
+            </w:tabs>
+            <w:rPr>
+              <w:noProof/>
+            </w:rPr>
+          </w:pPr>
+          <w:hyperlink w:anchor="_Toc484636128" w:history="1">
+            <w:r>
+              <w:rPr>
+                <w:rStyle w:val="Hyperlink"/>
+                <w:noProof/>
+              </w:rPr>
+              <w:t>2.1.1.</w:t>
+            </w:r>
+            <w:r>
+              <w:rPr>
+                <w:noProof/>
+              </w:rPr>
+              <w:tab/>
+            </w:r>
+            <w:r>
+              <w:rPr>
+                <w:rStyle w:val="Hyperlink"/>
+                <w:rFonts w:hint="eastAsia"/>
+                <w:noProof/>
+              </w:rPr>
+              <w:t>活动项目一</w:t>
+            </w:r>
+            <w:r>
+              <w:rPr>
+                <w:noProof/>
+                <w:webHidden/>
+              </w:rPr>
+              <w:tab/>
+            </w:r>
+            <w:r>
+              <w:rPr>
+                <w:noProof/>
+                <w:webHidden/>
+              </w:rPr>
+              <w:fldChar w:fldCharType="begin"/>
+            </w:r>
+            <w:r>
+              <w:rPr>
+                <w:noProof/>
+                <w:webHidden/>
+              </w:rPr>
+              <w:instrText xml:space="preserve"> PAGEREF _Toc484636128 \h </w:instrText>
+            </w:r>
+            <w:r>
+              <w:rPr>
+                <w:noProof/>
+                <w:webHidden/>
+              </w:rPr>
+            </w:r>
+            <w:r>
+              <w:rPr>
+                <w:noProof/>
+                <w:webHidden/>
+              </w:rPr>
+              <w:fldChar w:fldCharType="separate"/>
+            </w:r>
+            <w:r>
+              <w:rPr>
+                <w:noProof/>
+                <w:webHidden/>
+              </w:rPr>
+              <w:t>3</w:t>
+            </w:r>
+            <w:r>
+              <w:rPr>
+                <w:noProof/>
+                <w:webHidden/>
+              </w:rPr>
+              <w:fldChar w:fldCharType="end"/>
+            </w:r>
+          </w:hyperlink>
+        </w:p>
+        <w:p>
+          <w:pPr>
+            <w:pStyle w:val="TOC3"/>
+            <w:tabs>
+              <w:tab w:val="left" w:pos="1320"/>
+              <w:tab w:val="right" w:leader="dot" w:pos="9016"/>
+            </w:tabs>
+            <w:rPr>
+              <w:noProof/>
+            </w:rPr>
+          </w:pPr>
+          <w:hyperlink w:anchor="_Toc484636129" w:history="1">
+            <w:r>
+              <w:rPr>
+                <w:rStyle w:val="Hyperlink"/>
+                <w:noProof/>
+              </w:rPr>
+              <w:t>2.1.2.</w:t>
+            </w:r>
+            <w:r>
+              <w:rPr>
+                <w:noProof/>
+              </w:rPr>
+              <w:tab/>
+            </w:r>
+            <w:r>
+              <w:rPr>
+                <w:rStyle w:val="Hyperlink"/>
+                <w:rFonts w:hint="eastAsia"/>
+                <w:noProof/>
+              </w:rPr>
+              <w:t>活动项目二</w:t>
+            </w:r>
+            <w:r>
+              <w:rPr>
+                <w:noProof/>
+                <w:webHidden/>
+              </w:rPr>
+              <w:tab/>
+            </w:r>
+            <w:r>
+              <w:rPr>
+                <w:noProof/>
+                <w:webHidden/>
+              </w:rPr>
+              <w:fldChar w:fldCharType="begin"/>
+            </w:r>
+            <w:r>
+              <w:rPr>
+                <w:noProof/>
+                <w:webHidden/>
+              </w:rPr>
+              <w:instrText xml:space="preserve"> PAGEREF _Toc484636129 \h </w:instrText>
+            </w:r>
+            <w:r>
+              <w:rPr>
+                <w:noProof/>
+                <w:webHidden/>
+              </w:rPr>
+            </w:r>
+            <w:r>
+              <w:rPr>
+                <w:noProof/>
+                <w:webHidden/>
+              </w:rPr>
+              <w:fldChar w:fldCharType="separate"/>
+            </w:r>
+            <w:r>
+              <w:rPr>
+                <w:noProof/>
+                <w:webHidden/>
+              </w:rPr>
+              <w:t>3</w:t>
+            </w:r>
+            <w:r>
+              <w:rPr>
+                <w:noProof/>
+                <w:webHidden/>
+              </w:rPr>
+              <w:fldChar w:fldCharType="end"/>
+            </w:r>
+          </w:hyperlink>
+        </w:p>
+        <w:p>
+          <w:pPr>
+            <w:pStyle w:val="TOC3"/>
+            <w:tabs>
+              <w:tab w:val="left" w:pos="1320"/>
+              <w:tab w:val="right" w:leader="dot" w:pos="9016"/>
+            </w:tabs>
+            <w:rPr>
+              <w:noProof/>
+            </w:rPr>
+          </w:pPr>
+          <w:hyperlink w:anchor="_Toc484636130" w:history="1">
+            <w:r>
+              <w:rPr>
+                <w:rStyle w:val="Hyperlink"/>
+                <w:noProof/>
+              </w:rPr>
+              <w:t>2.1.3.</w:t>
+            </w:r>
+            <w:r>
+              <w:rPr>
+                <w:noProof/>
+              </w:rPr>
+              <w:tab/>
+            </w:r>
+            <w:r>
+              <w:rPr>
+                <w:rStyle w:val="Hyperlink"/>
+                <w:rFonts w:hint="eastAsia"/>
+                <w:noProof/>
+              </w:rPr>
+              <w:t>活动项目三</w:t>
+            </w:r>
+            <w:r>
+              <w:rPr>
+                <w:noProof/>
+                <w:webHidden/>
+              </w:rPr>
+              <w:tab/>
+            </w:r>
+            <w:r>
+              <w:rPr>
+                <w:noProof/>
+                <w:webHidden/>
+              </w:rPr>
+              <w:fldChar w:fldCharType="begin"/>
+            </w:r>
+            <w:r>
+              <w:rPr>
+                <w:noProof/>
+                <w:webHidden/>
+              </w:rPr>
+              <w:instrText xml:space="preserve"> PAGEREF _Toc484636130 \h </w:instrText>
+            </w:r>
+            <w:r>
+              <w:rPr>
+                <w:noProof/>
+                <w:webHidden/>
+              </w:rPr>
+            </w:r>
+            <w:r>
+              <w:rPr>
+                <w:noProof/>
+                <w:webHidden/>
+              </w:rPr>
+              <w:fldChar w:fldCharType="separate"/>
+            </w:r>
+            <w:r>
+              <w:rPr>
+                <w:noProof/>
+                <w:webHidden/>
+              </w:rPr>
+              <w:t>3</w:t>
+            </w:r>
+            <w:r>
+              <w:rPr>
+                <w:noProof/>
+                <w:webHidden/>
+              </w:rPr>
+              <w:fldChar w:fldCharType="end"/>
+            </w:r>
+          </w:hyperlink>
+        </w:p>
+        <w:p>
+          <w:pPr>
+            <w:pStyle w:val="TOC1"/>
+            <w:tabs>
+              <w:tab w:val="left" w:pos="440"/>
+              <w:tab w:val="right" w:leader="dot" w:pos="9016"/>
+            </w:tabs>
+            <w:rPr>
+              <w:noProof/>
+            </w:rPr>
+          </w:pPr>
+          <w:hyperlink w:anchor="_Toc484636131" w:history="1">
+            <w:r>
+              <w:rPr>
+                <w:rStyle w:val="Hyperlink"/>
+                <w:noProof/>
+              </w:rPr>
+              <w:t>3.</w:t>
+            </w:r>
+            <w:r>
+              <w:rPr>
+                <w:noProof/>
+              </w:rPr>
+              <w:tab/>
+            </w:r>
+            <w:r>
+              <w:rPr>
+                <w:rStyle w:val="Hyperlink"/>
+                <w:rFonts w:hint="eastAsia"/>
+                <w:noProof/>
+              </w:rPr>
+              <w:t>筹备工作</w:t>
+            </w:r>
+            <w:r>
+              <w:rPr>
+                <w:noProof/>
+                <w:webHidden/>
+              </w:rPr>
+              <w:tab/>
+            </w:r>
+            <w:r>
+              <w:rPr>
+                <w:noProof/>
+                <w:webHidden/>
+              </w:rPr>
+              <w:fldChar w:fldCharType="begin"/>
+            </w:r>
+            <w:r>
+              <w:rPr>
+                <w:noProof/>
+                <w:webHidden/>
+              </w:rPr>
+              <w:instrText xml:space="preserve"> PAGEREF _Toc484636131 \h </w:instrText>
             </w:r>
             <w:r>
               <w:rPr>
@@ -509,13 +1166,13 @@
               <w:noProof/>
             </w:rPr>
           </w:pPr>
-          <w:hyperlink w:anchor="_Toc484436367" w:history="1">
+          <w:hyperlink w:anchor="_Toc484636132" w:history="1">
             <w:r>
               <w:rPr>
                 <w:rStyle w:val="Hyperlink"/>
                 <w:noProof/>
               </w:rPr>
-              <w:t>2.2.</w:t>
+              <w:t>3.1.</w:t>
             </w:r>
             <w:r>
               <w:rPr>
@@ -529,7 +1186,7 @@
                 <w:rFonts w:hint="eastAsia"/>
                 <w:noProof/>
               </w:rPr>
-              <w:t>筹备时间</w:t>
+              <w:t>筹备人员列表</w:t>
             </w:r>
             <w:r>
               <w:rPr>
@@ -550,7 +1207,7 @@
                 <w:noProof/>
                 <w:webHidden/>
               </w:rPr>
-              <w:instrText xml:space="preserve"> PAGEREF _Toc484436367 \h </w:instrText>
+              <w:instrText xml:space="preserve"> PAGEREF _Toc484636132 \h </w:instrText>
             </w:r>
             <w:r>
               <w:rPr>
@@ -592,13 +1249,13 @@
               <w:noProof/>
             </w:rPr>
           </w:pPr>
-          <w:hyperlink w:anchor="_Toc484436368" w:history="1">
+          <w:hyperlink w:anchor="_Toc484636133" w:history="1">
             <w:r>
               <w:rPr>
                 <w:rStyle w:val="Hyperlink"/>
                 <w:noProof/>
               </w:rPr>
-              <w:t>2.3.</w:t>
+              <w:t>3.2.</w:t>
             </w:r>
             <w:r>
               <w:rPr>
@@ -612,7 +1269,7 @@
                 <w:rFonts w:hint="eastAsia"/>
                 <w:noProof/>
               </w:rPr>
-              <w:t>职责补充说明</w:t>
+              <w:t>时间计划</w:t>
             </w:r>
             <w:r>
               <w:rPr>
@@ -633,7 +1290,7 @@
                 <w:noProof/>
                 <w:webHidden/>
               </w:rPr>
-              <w:instrText xml:space="preserve"> PAGEREF _Toc484436368 \h </w:instrText>
+              <w:instrText xml:space="preserve"> PAGEREF _Toc484636133 \h </w:instrText>
             </w:r>
             <w:r>
               <w:rPr>
@@ -653,90 +1310,7 @@
                 <w:noProof/>
                 <w:webHidden/>
               </w:rPr>
-              <w:t>3</w:t>
-            </w:r>
-            <w:r>
-              <w:rPr>
-                <w:noProof/>
-                <w:webHidden/>
-              </w:rPr>
-              <w:fldChar w:fldCharType="end"/>
-            </w:r>
-          </w:hyperlink>
-        </w:p>
-        <w:p>
-          <w:pPr>
-            <w:pStyle w:val="TOC1"/>
-            <w:tabs>
-              <w:tab w:val="left" w:pos="440"/>
-              <w:tab w:val="right" w:leader="dot" w:pos="9016"/>
-            </w:tabs>
-            <w:rPr>
-              <w:noProof/>
-            </w:rPr>
-          </w:pPr>
-          <w:hyperlink w:anchor="_Toc484436369" w:history="1">
-            <w:r>
-              <w:rPr>
-                <w:rStyle w:val="Hyperlink"/>
-                <w:noProof/>
-              </w:rPr>
-              <w:t>3.</w:t>
-            </w:r>
-            <w:r>
-              <w:rPr>
-                <w:noProof/>
-              </w:rPr>
-              <w:tab/>
-            </w:r>
-            <w:r>
-              <w:rPr>
-                <w:rStyle w:val="Hyperlink"/>
-                <w:rFonts w:hint="eastAsia"/>
-                <w:noProof/>
-              </w:rPr>
-              <w:t>聚会活动计划</w:t>
-            </w:r>
-            <w:r>
-              <w:rPr>
-                <w:noProof/>
-                <w:webHidden/>
-              </w:rPr>
-              <w:tab/>
-            </w:r>
-            <w:r>
-              <w:rPr>
-                <w:noProof/>
-                <w:webHidden/>
-              </w:rPr>
-              <w:fldChar w:fldCharType="begin"/>
-            </w:r>
-            <w:r>
-              <w:rPr>
-                <w:noProof/>
-                <w:webHidden/>
-              </w:rPr>
-              <w:instrText xml:space="preserve"> PAGEREF _Toc484436369 \h </w:instrText>
-            </w:r>
-            <w:r>
-              <w:rPr>
-                <w:noProof/>
-                <w:webHidden/>
-              </w:rPr>
-            </w:r>
-            <w:r>
-              <w:rPr>
-                <w:noProof/>
-                <w:webHidden/>
-              </w:rPr>
-              <w:fldChar w:fldCharType="separate"/>
-            </w:r>
-            <w:r>
-              <w:rPr>
-                <w:noProof/>
-                <w:webHidden/>
-              </w:rPr>
-              <w:t>3</w:t>
+              <w:t>4</w:t>
             </w:r>
             <w:r>
               <w:rPr>
@@ -758,13 +1332,13 @@
               <w:noProof/>
             </w:rPr>
           </w:pPr>
-          <w:hyperlink w:anchor="_Toc484436370" w:history="1">
+          <w:hyperlink w:anchor="_Toc484636134" w:history="1">
             <w:r>
               <w:rPr>
                 <w:rStyle w:val="Hyperlink"/>
                 <w:noProof/>
               </w:rPr>
-              <w:t>3.1.</w:t>
+              <w:t>3.3.</w:t>
             </w:r>
             <w:r>
               <w:rPr>
@@ -778,7 +1352,7 @@
                 <w:rFonts w:hint="eastAsia"/>
                 <w:noProof/>
               </w:rPr>
-              <w:t>时间及日程安排</w:t>
+              <w:t>职责补充说明</w:t>
             </w:r>
             <w:r>
               <w:rPr>
@@ -799,339 +1373,7 @@
                 <w:noProof/>
                 <w:webHidden/>
               </w:rPr>
-              <w:instrText xml:space="preserve"> PAGEREF _Toc484436370 \h </w:instrText>
-            </w:r>
-            <w:r>
-              <w:rPr>
-                <w:noProof/>
-                <w:webHidden/>
-              </w:rPr>
-            </w:r>
-            <w:r>
-              <w:rPr>
-                <w:noProof/>
-                <w:webHidden/>
-              </w:rPr>
-              <w:fldChar w:fldCharType="separate"/>
-            </w:r>
-            <w:r>
-              <w:rPr>
-                <w:noProof/>
-                <w:webHidden/>
-              </w:rPr>
-              <w:t>3</w:t>
-            </w:r>
-            <w:r>
-              <w:rPr>
-                <w:noProof/>
-                <w:webHidden/>
-              </w:rPr>
-              <w:fldChar w:fldCharType="end"/>
-            </w:r>
-          </w:hyperlink>
-        </w:p>
-        <w:p>
-          <w:pPr>
-            <w:pStyle w:val="TOC2"/>
-            <w:tabs>
-              <w:tab w:val="left" w:pos="880"/>
-              <w:tab w:val="right" w:leader="dot" w:pos="9016"/>
-            </w:tabs>
-            <w:rPr>
-              <w:noProof/>
-            </w:rPr>
-          </w:pPr>
-          <w:hyperlink w:anchor="_Toc484436371" w:history="1">
-            <w:r>
-              <w:rPr>
-                <w:rStyle w:val="Hyperlink"/>
-                <w:noProof/>
-              </w:rPr>
-              <w:t>3.2.</w:t>
-            </w:r>
-            <w:r>
-              <w:rPr>
-                <w:noProof/>
-              </w:rPr>
-              <w:tab/>
-            </w:r>
-            <w:r>
-              <w:rPr>
-                <w:rStyle w:val="Hyperlink"/>
-                <w:rFonts w:hint="eastAsia"/>
-                <w:noProof/>
-              </w:rPr>
-              <w:t>活动内容</w:t>
-            </w:r>
-            <w:r>
-              <w:rPr>
-                <w:noProof/>
-                <w:webHidden/>
-              </w:rPr>
-              <w:tab/>
-            </w:r>
-            <w:r>
-              <w:rPr>
-                <w:noProof/>
-                <w:webHidden/>
-              </w:rPr>
-              <w:fldChar w:fldCharType="begin"/>
-            </w:r>
-            <w:r>
-              <w:rPr>
-                <w:noProof/>
-                <w:webHidden/>
-              </w:rPr>
-              <w:instrText xml:space="preserve"> PAGEREF _Toc484436371 \h </w:instrText>
-            </w:r>
-            <w:r>
-              <w:rPr>
-                <w:noProof/>
-                <w:webHidden/>
-              </w:rPr>
-            </w:r>
-            <w:r>
-              <w:rPr>
-                <w:noProof/>
-                <w:webHidden/>
-              </w:rPr>
-              <w:fldChar w:fldCharType="separate"/>
-            </w:r>
-            <w:r>
-              <w:rPr>
-                <w:noProof/>
-                <w:webHidden/>
-              </w:rPr>
-              <w:t>4</w:t>
-            </w:r>
-            <w:r>
-              <w:rPr>
-                <w:noProof/>
-                <w:webHidden/>
-              </w:rPr>
-              <w:fldChar w:fldCharType="end"/>
-            </w:r>
-          </w:hyperlink>
-        </w:p>
-        <w:p>
-          <w:pPr>
-            <w:pStyle w:val="TOC3"/>
-            <w:tabs>
-              <w:tab w:val="left" w:pos="1320"/>
-              <w:tab w:val="right" w:leader="dot" w:pos="9016"/>
-            </w:tabs>
-            <w:rPr>
-              <w:noProof/>
-            </w:rPr>
-          </w:pPr>
-          <w:hyperlink w:anchor="_Toc484436372" w:history="1">
-            <w:r>
-              <w:rPr>
-                <w:rStyle w:val="Hyperlink"/>
-                <w:noProof/>
-              </w:rPr>
-              <w:t>3.2.1.</w:t>
-            </w:r>
-            <w:r>
-              <w:rPr>
-                <w:noProof/>
-              </w:rPr>
-              <w:tab/>
-            </w:r>
-            <w:r>
-              <w:rPr>
-                <w:rStyle w:val="Hyperlink"/>
-                <w:rFonts w:hint="eastAsia"/>
-                <w:noProof/>
-              </w:rPr>
-              <w:t>活动项目一</w:t>
-            </w:r>
-            <w:r>
-              <w:rPr>
-                <w:noProof/>
-                <w:webHidden/>
-              </w:rPr>
-              <w:tab/>
-            </w:r>
-            <w:r>
-              <w:rPr>
-                <w:noProof/>
-                <w:webHidden/>
-              </w:rPr>
-              <w:fldChar w:fldCharType="begin"/>
-            </w:r>
-            <w:r>
-              <w:rPr>
-                <w:noProof/>
-                <w:webHidden/>
-              </w:rPr>
-              <w:instrText xml:space="preserve"> PAGEREF _Toc484436372 \h </w:instrText>
-            </w:r>
-            <w:r>
-              <w:rPr>
-                <w:noProof/>
-                <w:webHidden/>
-              </w:rPr>
-            </w:r>
-            <w:r>
-              <w:rPr>
-                <w:noProof/>
-                <w:webHidden/>
-              </w:rPr>
-              <w:fldChar w:fldCharType="separate"/>
-            </w:r>
-            <w:r>
-              <w:rPr>
-                <w:noProof/>
-                <w:webHidden/>
-              </w:rPr>
-              <w:t>4</w:t>
-            </w:r>
-            <w:r>
-              <w:rPr>
-                <w:noProof/>
-                <w:webHidden/>
-              </w:rPr>
-              <w:fldChar w:fldCharType="end"/>
-            </w:r>
-          </w:hyperlink>
-        </w:p>
-        <w:p>
-          <w:pPr>
-            <w:pStyle w:val="TOC3"/>
-            <w:tabs>
-              <w:tab w:val="left" w:pos="1320"/>
-              <w:tab w:val="right" w:leader="dot" w:pos="9016"/>
-            </w:tabs>
-            <w:rPr>
-              <w:noProof/>
-            </w:rPr>
-          </w:pPr>
-          <w:hyperlink w:anchor="_Toc484436373" w:history="1">
-            <w:r>
-              <w:rPr>
-                <w:rStyle w:val="Hyperlink"/>
-                <w:noProof/>
-              </w:rPr>
-              <w:t>3.2.2.</w:t>
-            </w:r>
-            <w:r>
-              <w:rPr>
-                <w:noProof/>
-              </w:rPr>
-              <w:tab/>
-            </w:r>
-            <w:r>
-              <w:rPr>
-                <w:rStyle w:val="Hyperlink"/>
-                <w:rFonts w:hint="eastAsia"/>
-                <w:noProof/>
-              </w:rPr>
-              <w:t>活动项目二</w:t>
-            </w:r>
-            <w:r>
-              <w:rPr>
-                <w:noProof/>
-                <w:webHidden/>
-              </w:rPr>
-              <w:tab/>
-            </w:r>
-            <w:r>
-              <w:rPr>
-                <w:noProof/>
-                <w:webHidden/>
-              </w:rPr>
-              <w:fldChar w:fldCharType="begin"/>
-            </w:r>
-            <w:r>
-              <w:rPr>
-                <w:noProof/>
-                <w:webHidden/>
-              </w:rPr>
-              <w:instrText xml:space="preserve"> PAGEREF _Toc484436373 \h </w:instrText>
-            </w:r>
-            <w:r>
-              <w:rPr>
-                <w:noProof/>
-                <w:webHidden/>
-              </w:rPr>
-            </w:r>
-            <w:r>
-              <w:rPr>
-                <w:noProof/>
-                <w:webHidden/>
-              </w:rPr>
-              <w:fldChar w:fldCharType="separate"/>
-            </w:r>
-            <w:r>
-              <w:rPr>
-                <w:noProof/>
-                <w:webHidden/>
-              </w:rPr>
-              <w:t>4</w:t>
-            </w:r>
-            <w:r>
-              <w:rPr>
-                <w:noProof/>
-                <w:webHidden/>
-              </w:rPr>
-              <w:fldChar w:fldCharType="end"/>
-            </w:r>
-          </w:hyperlink>
-        </w:p>
-        <w:p>
-          <w:pPr>
-            <w:pStyle w:val="TOC3"/>
-            <w:tabs>
-              <w:tab w:val="left" w:pos="1320"/>
-              <w:tab w:val="right" w:leader="dot" w:pos="9016"/>
-            </w:tabs>
-            <w:rPr>
-              <w:noProof/>
-            </w:rPr>
-          </w:pPr>
-          <w:hyperlink w:anchor="_Toc484436374" w:history="1">
-            <w:r>
-              <w:rPr>
-                <w:rStyle w:val="Hyperlink"/>
-                <w:noProof/>
-              </w:rPr>
-              <w:t>3.2.3.</w:t>
-            </w:r>
-            <w:r>
-              <w:rPr>
-                <w:noProof/>
-              </w:rPr>
-              <w:tab/>
-            </w:r>
-            <w:r>
-              <w:rPr>
-                <w:rStyle w:val="Hyperlink"/>
-                <w:rFonts w:hint="eastAsia"/>
-                <w:noProof/>
-              </w:rPr>
-              <w:t>活动项目三</w:t>
-            </w:r>
-            <w:r>
-              <w:rPr>
-                <w:noProof/>
-                <w:webHidden/>
-              </w:rPr>
-              <w:tab/>
-            </w:r>
-            <w:r>
-              <w:rPr>
-                <w:noProof/>
-                <w:webHidden/>
-              </w:rPr>
-              <w:fldChar w:fldCharType="begin"/>
-            </w:r>
-            <w:r>
-              <w:rPr>
-                <w:noProof/>
-                <w:webHidden/>
-              </w:rPr>
-              <w:instrText xml:space="preserve"> PAGEREF _Toc484436374 \h </w:instrText>
+              <w:instrText xml:space="preserve"> PAGEREF _Toc484636134 \h </w:instrText>
             </w:r>
             <w:r>
               <w:rPr>
@@ -1187,45 +1429,174 @@
           <w:numId w:val="1"/>
         </w:numPr>
       </w:pPr>
-      <w:bookmarkStart w:id="0" w:name="_Toc484436364"/>
-      <w:r>
+      <w:bookmarkStart w:id="0" w:name="_Toc484636122"/>
+      <w:r>
+        <w:rPr>
+          <w:rFonts w:hint="eastAsia"/>
+        </w:rPr>
         <w:lastRenderedPageBreak/>
-        <w:t>背景</w:t>
-      </w:r>
-      <w:r>
-        <w:rPr>
-          <w:rFonts w:hint="eastAsia"/>
-        </w:rPr>
-        <w:t>、</w:t>
-      </w:r>
-      <w:r>
-        <w:t>目的</w:t>
+        <w:t>我们</w:t>
+      </w:r>
+      <w:r>
+        <w:t>的信计</w:t>
+      </w:r>
+      <w:r>
+        <w:rPr>
+          <w:rFonts w:hint="eastAsia"/>
+        </w:rPr>
+        <w:t>032</w:t>
       </w:r>
       <w:bookmarkEnd w:id="0"/>
     </w:p>
     <w:p>
-      <w:r>
-        <w:rPr>
-          <w:rFonts w:hint="eastAsia"/>
-          <w:i/>
-          <w:color w:val="D0CECE" w:themeColor="background2" w:themeShade="E6"/>
-        </w:rPr>
-        <w:t>内容</w:t>
-      </w:r>
-      <w:r>
-        <w:rPr>
-          <w:i/>
-          <w:color w:val="D0CECE" w:themeColor="background2" w:themeShade="E6"/>
-        </w:rPr>
-        <w:t>待细化</w:t>
-      </w:r>
-      <w:r>
-        <w:rPr>
-          <w:rFonts w:hint="eastAsia"/>
-          <w:i/>
-          <w:color w:val="D0CECE" w:themeColor="background2" w:themeShade="E6"/>
-        </w:rPr>
-        <w:t>。</w:t>
+      <w:pPr>
+        <w:ind w:firstLine="360"/>
+      </w:pPr>
+      <w:r>
+        <w:rPr>
+          <w:rFonts w:hint="eastAsia"/>
+        </w:rPr>
+        <w:t>久别的</w:t>
+      </w:r>
+      <w:r>
+        <w:rPr>
+          <w:rFonts w:hint="eastAsia"/>
+        </w:rPr>
+        <w:t>你</w:t>
+      </w:r>
+      <w:r>
+        <w:rPr>
+          <w:rFonts w:hint="eastAsia"/>
+        </w:rPr>
+        <w:t>，是否还记得扬子江边，黄家湖畔，青葱的岁月；是否还记得</w:t>
+      </w:r>
+      <w:r>
+        <w:rPr>
+          <w:rFonts w:hint="eastAsia"/>
+        </w:rPr>
+        <w:t>那些逃过的课，</w:t>
+      </w:r>
+      <w:r>
+        <w:rPr>
+          <w:rFonts w:hint="eastAsia"/>
+        </w:rPr>
+        <w:t>被嫌弃过的食堂，彻夜卧谈的宿舍；是否还记得睡在上铺的兄弟，结伴上课的姐妹</w:t>
+      </w:r>
+      <w:r>
+        <w:rPr>
+          <w:rFonts w:hint="eastAsia"/>
+        </w:rPr>
+        <w:t>......</w:t>
+      </w:r>
+      <w:r>
+        <w:rPr>
+          <w:rFonts w:hint="eastAsia"/>
+        </w:rPr>
+        <w:t>时光荏苒，</w:t>
+      </w:r>
+      <w:r>
+        <w:rPr>
+          <w:rFonts w:hint="eastAsia"/>
+        </w:rPr>
+        <w:t>岁月飞逝，转眼已十年，</w:t>
+      </w:r>
+      <w:r>
+        <w:rPr>
+          <w:rFonts w:hint="eastAsia"/>
+        </w:rPr>
+        <w:t>而脑海里珍藏的这些美好记忆，</w:t>
+      </w:r>
+      <w:r>
+        <w:rPr>
+          <w:rFonts w:hint="eastAsia"/>
+        </w:rPr>
+        <w:t>从来没有褪色，这是我们共同的最美好的年华。</w:t>
+      </w:r>
+    </w:p>
+    <w:p>
+      <w:pPr>
+        <w:ind w:firstLine="360"/>
+      </w:pPr>
+      <w:r>
+        <w:t>十年之前</w:t>
+      </w:r>
+      <w:r>
+        <w:rPr>
+          <w:rFonts w:hint="eastAsia"/>
+        </w:rPr>
+        <w:t>，还不相识的</w:t>
+      </w:r>
+      <w:r>
+        <w:t>我们各自</w:t>
+      </w:r>
+      <w:r>
+        <w:rPr>
+          <w:rFonts w:hint="eastAsia"/>
+        </w:rPr>
+        <w:t>收拾</w:t>
+      </w:r>
+      <w:r>
+        <w:t>行装</w:t>
+      </w:r>
+      <w:r>
+        <w:rPr>
+          <w:rFonts w:hint="eastAsia"/>
+        </w:rPr>
+        <w:t>，乘上开往武汉的火车；</w:t>
+      </w:r>
+      <w:r>
+        <w:rPr>
+          <w:rFonts w:hint="eastAsia"/>
+        </w:rPr>
+        <w:t>十年光阴，我们</w:t>
+      </w:r>
+      <w:r>
+        <w:rPr>
+          <w:rFonts w:hint="eastAsia"/>
+        </w:rPr>
+        <w:t>相遇</w:t>
+      </w:r>
+      <w:r>
+        <w:rPr>
+          <w:rFonts w:hint="eastAsia"/>
+        </w:rPr>
+        <w:t>相识然后又分别，为生活奋斗、</w:t>
+      </w:r>
+      <w:r>
+        <w:rPr>
+          <w:rFonts w:hint="eastAsia"/>
+        </w:rPr>
+        <w:t>打拼</w:t>
+      </w:r>
+      <w:r>
+        <w:rPr>
+          <w:rFonts w:hint="eastAsia"/>
+        </w:rPr>
+        <w:t>；</w:t>
+      </w:r>
+      <w:r>
+        <w:rPr>
+          <w:rFonts w:hint="eastAsia"/>
+        </w:rPr>
+        <w:t>十年之后，否</w:t>
+      </w:r>
+      <w:r>
+        <w:rPr>
+          <w:rFonts w:hint="eastAsia"/>
+        </w:rPr>
+        <w:t>能让我们再次聚首，一起走进那</w:t>
+      </w:r>
+      <w:r>
+        <w:rPr>
+          <w:rFonts w:hint="eastAsia"/>
+        </w:rPr>
+        <w:t>缠绕了各种思绪</w:t>
+      </w:r>
+      <w:r>
+        <w:rPr>
+          <w:rFonts w:hint="eastAsia"/>
+        </w:rPr>
+        <w:t>的校园？</w:t>
       </w:r>
     </w:p>
     <w:p>
@@ -1236,11 +1607,748 @@
           <w:numId w:val="1"/>
         </w:numPr>
       </w:pPr>
-      <w:bookmarkStart w:id="1" w:name="_Toc484436365"/>
+      <w:bookmarkStart w:id="1" w:name="_Toc484636123"/>
+      <w:r>
+        <w:rPr>
+          <w:rFonts w:hint="eastAsia"/>
+        </w:rPr>
+        <w:t>聚会</w:t>
+      </w:r>
+      <w:r>
+        <w:t>活动计划</w:t>
+      </w:r>
+      <w:bookmarkEnd w:id="1"/>
+    </w:p>
+    <w:p>
+      <w:r>
+        <w:t>聚会活动时间为</w:t>
+      </w:r>
+      <w:r>
+        <w:rPr>
+          <w:rFonts w:hint="eastAsia"/>
+        </w:rPr>
+        <w:t>2017/10/</w:t>
+      </w:r>
+      <w:r>
+        <w:t>1—2017</w:t>
+      </w:r>
+      <w:r>
+        <w:rPr>
+          <w:rFonts w:hint="eastAsia"/>
+        </w:rPr>
+        <w:t>/10/</w:t>
+      </w:r>
+      <w:r>
+        <w:t>3</w:t>
+      </w:r>
+      <w:r>
+        <w:rPr>
+          <w:rFonts w:hint="eastAsia"/>
+        </w:rPr>
+        <w:t>，共</w:t>
+      </w:r>
+      <w:r>
+        <w:t>3</w:t>
+      </w:r>
+      <w:r>
+        <w:rPr>
+          <w:rFonts w:hint="eastAsia"/>
+        </w:rPr>
+        <w:t>天。</w:t>
+      </w:r>
+    </w:p>
+    <w:p>
+      <w:pPr>
+        <w:rPr>
+          <w:i/>
+          <w:color w:val="D0CECE" w:themeColor="background2" w:themeShade="E6"/>
+        </w:rPr>
+      </w:pPr>
+      <w:r>
+        <w:rPr>
+          <w:i/>
+          <w:color w:val="D0CECE" w:themeColor="background2" w:themeShade="E6"/>
+        </w:rPr>
+        <w:t>总列表待补充</w:t>
+      </w:r>
+    </w:p>
+    <w:p>
+      <w:pPr>
+        <w:rPr>
+          <w:i/>
+          <w:color w:val="D0CECE" w:themeColor="background2" w:themeShade="E6"/>
+        </w:rPr>
+      </w:pPr>
+    </w:p>
+    <w:p>
+      <w:pPr>
+        <w:rPr>
+          <w:i/>
+          <w:color w:val="D0CECE" w:themeColor="background2" w:themeShade="E6"/>
+        </w:rPr>
+      </w:pPr>
+    </w:p>
+    <w:p>
+      <w:pPr>
+        <w:rPr>
+          <w:rFonts w:hint="eastAsia"/>
+        </w:rPr>
+      </w:pPr>
+    </w:p>
+    <w:p>
+      <w:pPr>
+        <w:pStyle w:val="Heading2"/>
+      </w:pPr>
+      <w:bookmarkStart w:id="2" w:name="_Toc484636124"/>
+      <w:r>
+        <w:t>2017</w:t>
+      </w:r>
+      <w:r>
+        <w:t>年</w:t>
+      </w:r>
+      <w:r>
+        <w:rPr>
+          <w:rFonts w:hint="eastAsia"/>
+        </w:rPr>
+        <w:t>10</w:t>
+      </w:r>
+      <w:r>
+        <w:rPr>
+          <w:rFonts w:hint="eastAsia"/>
+        </w:rPr>
+        <w:t>月</w:t>
+      </w:r>
+      <w:r>
+        <w:t>1</w:t>
+      </w:r>
+      <w:r>
+        <w:rPr>
+          <w:rFonts w:hint="eastAsia"/>
+        </w:rPr>
+        <w:t>日（周日）</w:t>
+      </w:r>
+      <w:bookmarkEnd w:id="2"/>
+    </w:p>
+    <w:p>
+      <w:pPr>
+        <w:ind w:firstLine="720"/>
+      </w:pPr>
+      <w:r>
+        <w:rPr>
+          <w:rFonts w:hint="eastAsia"/>
+        </w:rPr>
+        <w:t>报道。请于下午</w:t>
+      </w:r>
+      <w:r>
+        <w:rPr>
+          <w:rFonts w:hint="eastAsia"/>
+        </w:rPr>
+        <w:t>17</w:t>
+      </w:r>
+      <w:r>
+        <w:rPr>
+          <w:rFonts w:hint="eastAsia"/>
+        </w:rPr>
+        <w:t>点之前进行报道、入住酒店。</w:t>
+      </w:r>
+    </w:p>
+    <w:p>
+      <w:pPr>
+        <w:ind w:firstLine="720"/>
+        <w:rPr>
+          <w:rFonts w:ascii="Calibri" w:hAnsi="Calibri" w:cs="Calibri"/>
+          <w:i/>
+          <w:color w:val="D0CECE" w:themeColor="background2" w:themeShade="E6"/>
+          <w:lang w:val="en-US"/>
+        </w:rPr>
+      </w:pPr>
+      <w:r>
+        <w:t>报道地点</w:t>
+      </w:r>
+      <w:r>
+        <w:rPr>
+          <w:rFonts w:hint="eastAsia"/>
+        </w:rPr>
+        <w:t>：</w:t>
+      </w:r>
+      <w:r>
+        <w:rPr>
+          <w:i/>
+          <w:color w:val="D0CECE" w:themeColor="background2" w:themeShade="E6"/>
+        </w:rPr>
+        <w:t>TB</w:t>
+      </w:r>
+      <w:r>
+        <w:rPr>
+          <w:rFonts w:hint="eastAsia"/>
+          <w:i/>
+          <w:color w:val="D0CECE" w:themeColor="background2" w:themeShade="E6"/>
+        </w:rPr>
+        <w:t>D</w:t>
+      </w:r>
+      <w:r>
+        <w:rPr>
+          <w:i/>
+          <w:color w:val="D0CECE" w:themeColor="background2" w:themeShade="E6"/>
+        </w:rPr>
+        <w:t>……</w:t>
+      </w:r>
+      <w:r>
+        <w:rPr>
+          <w:i/>
+          <w:color w:val="D0CECE" w:themeColor="background2" w:themeShade="E6"/>
+        </w:rPr>
+        <w:t>黄家湖附近商务酒店较少</w:t>
+      </w:r>
+      <w:r>
+        <w:rPr>
+          <w:rFonts w:hint="eastAsia"/>
+          <w:i/>
+          <w:color w:val="D0CECE" w:themeColor="background2" w:themeShade="E6"/>
+        </w:rPr>
+        <w:t>,</w:t>
+      </w:r>
+      <w:r>
+        <w:rPr>
+          <w:i/>
+          <w:color w:val="D0CECE" w:themeColor="background2" w:themeShade="E6"/>
+        </w:rPr>
+        <w:t xml:space="preserve"> </w:t>
+      </w:r>
+      <w:r>
+        <w:rPr>
+          <w:i/>
+          <w:color w:val="D0CECE" w:themeColor="background2" w:themeShade="E6"/>
+        </w:rPr>
+        <w:t>武汉夏威夷主题酒</w:t>
+      </w:r>
+      <w:r>
+        <w:rPr>
+          <w:rFonts w:hint="eastAsia"/>
+          <w:i/>
+          <w:color w:val="D0CECE" w:themeColor="background2" w:themeShade="E6"/>
+        </w:rPr>
+        <w:t>店</w:t>
+      </w:r>
+      <w:r>
+        <w:rPr>
+          <w:rFonts w:hint="eastAsia"/>
+          <w:i/>
+          <w:color w:val="D0CECE" w:themeColor="background2" w:themeShade="E6"/>
+        </w:rPr>
+        <w:t>作为备选</w:t>
+      </w:r>
+      <w:r>
+        <w:rPr>
+          <w:rFonts w:hint="eastAsia"/>
+          <w:i/>
+          <w:color w:val="D0CECE" w:themeColor="background2" w:themeShade="E6"/>
+        </w:rPr>
+        <w:t>,</w:t>
+      </w:r>
+      <w:r>
+        <w:rPr>
+          <w:rFonts w:hint="eastAsia"/>
+          <w:i/>
+          <w:color w:val="D0CECE" w:themeColor="background2" w:themeShade="E6"/>
+        </w:rPr>
+        <w:t>待实地考察</w:t>
+      </w:r>
+      <w:r>
+        <w:rPr>
+          <w:rFonts w:hint="eastAsia"/>
+          <w:i/>
+          <w:color w:val="D0CECE" w:themeColor="background2" w:themeShade="E6"/>
+        </w:rPr>
+        <w:t>.</w:t>
+      </w:r>
+    </w:p>
+    <w:p>
+      <w:pPr>
+        <w:ind w:firstLine="720"/>
+      </w:pPr>
+      <w:r>
+        <w:rPr>
+          <w:rFonts w:hint="eastAsia"/>
+        </w:rPr>
+        <w:t xml:space="preserve">18:30 </w:t>
+      </w:r>
+      <w:r>
+        <w:rPr>
+          <w:rFonts w:hint="eastAsia"/>
+        </w:rPr>
+        <w:t>晚餐</w:t>
+      </w:r>
+    </w:p>
+    <w:p>
+      <w:pPr>
+        <w:ind w:firstLine="720"/>
+        <w:rPr>
+          <w:rFonts w:ascii="Calibri" w:hAnsi="Calibri" w:cs="Calibri" w:hint="eastAsia"/>
+          <w:b/>
+          <w:lang w:val="en-US"/>
+        </w:rPr>
+      </w:pPr>
+      <w:r>
+        <w:t>晚餐后时间自由</w:t>
+      </w:r>
+      <w:r>
+        <w:rPr>
+          <w:rFonts w:hint="eastAsia"/>
+        </w:rPr>
+        <w:t>安排</w:t>
+      </w:r>
+    </w:p>
+    <w:p>
+      <w:pPr>
+        <w:pStyle w:val="Heading2"/>
+      </w:pPr>
+      <w:bookmarkStart w:id="3" w:name="_Toc484636125"/>
+      <w:r>
+        <w:t>2017</w:t>
+      </w:r>
+      <w:r>
+        <w:t>年</w:t>
+      </w:r>
+      <w:r>
+        <w:rPr>
+          <w:rFonts w:hint="eastAsia"/>
+        </w:rPr>
+        <w:t>10</w:t>
+      </w:r>
+      <w:r>
+        <w:rPr>
+          <w:rFonts w:hint="eastAsia"/>
+        </w:rPr>
+        <w:t>月</w:t>
+      </w:r>
+      <w:r>
+        <w:t>2</w:t>
+      </w:r>
+      <w:r>
+        <w:rPr>
+          <w:rFonts w:hint="eastAsia"/>
+        </w:rPr>
+        <w:t>日（周一）</w:t>
+      </w:r>
+      <w:bookmarkEnd w:id="3"/>
+    </w:p>
+    <w:p>
+      <w:pPr>
+        <w:rPr>
+          <w:rFonts w:hint="eastAsia"/>
+        </w:rPr>
+      </w:pPr>
+      <w:r>
+        <w:tab/>
+        <w:t>7</w:t>
+      </w:r>
+      <w:r>
+        <w:rPr>
+          <w:rFonts w:hint="eastAsia"/>
+        </w:rPr>
+        <w:t xml:space="preserve">:00 </w:t>
+      </w:r>
+      <w:r>
+        <w:rPr>
+          <w:rFonts w:hint="eastAsia"/>
+        </w:rPr>
+        <w:t>起床，早餐自行选择</w:t>
+      </w:r>
+    </w:p>
+    <w:p>
+      <w:pPr>
+        <w:rPr>
+          <w:color w:val="D0CECE" w:themeColor="background2" w:themeShade="E6"/>
+        </w:rPr>
+      </w:pPr>
+      <w:r>
+        <w:tab/>
+      </w:r>
+      <w:r>
+        <w:t xml:space="preserve">8:30 </w:t>
+      </w:r>
+      <w:r>
+        <w:t>集合</w:t>
+      </w:r>
+      <w:r>
+        <w:rPr>
+          <w:rFonts w:hint="eastAsia"/>
+        </w:rPr>
+        <w:t>，</w:t>
+      </w:r>
+      <w:r>
+        <w:t>前往青山校区</w:t>
+      </w:r>
+    </w:p>
+    <w:p>
+      <w:pPr>
+        <w:ind w:firstLine="720"/>
+      </w:pPr>
+      <w:r>
+        <w:t>9</w:t>
+      </w:r>
+      <w:r>
+        <w:t>:</w:t>
+      </w:r>
+      <w:r>
+        <w:t>3</w:t>
+      </w:r>
+      <w:r>
+        <w:t>0</w:t>
+      </w:r>
+      <w:r>
+        <w:t>—12</w:t>
+      </w:r>
+      <w:r>
+        <w:rPr>
+          <w:rFonts w:hint="eastAsia"/>
+        </w:rPr>
+        <w:t>:</w:t>
+      </w:r>
+      <w:r>
+        <w:t>00</w:t>
+      </w:r>
+      <w:r>
+        <w:t xml:space="preserve"> </w:t>
+      </w:r>
+      <w:r>
+        <w:rPr>
+          <w:rFonts w:hint="eastAsia"/>
+        </w:rPr>
+        <w:t>参观</w:t>
+      </w:r>
+      <w:r>
+        <w:rPr>
+          <w:rFonts w:hint="eastAsia"/>
+        </w:rPr>
+        <w:t>思忆</w:t>
+      </w:r>
+      <w:r>
+        <w:t>青山</w:t>
+      </w:r>
+      <w:r>
+        <w:t>校区</w:t>
+      </w:r>
+    </w:p>
+    <w:p>
+      <w:pPr>
+        <w:ind w:firstLine="720"/>
+      </w:pPr>
+      <w:r>
+        <w:rPr>
+          <w:rFonts w:hint="eastAsia"/>
+        </w:rPr>
+        <w:t xml:space="preserve">13:30 </w:t>
+      </w:r>
+      <w:r>
+        <w:rPr>
+          <w:rFonts w:hint="eastAsia"/>
+        </w:rPr>
+        <w:t>集合，前往黄家湖</w:t>
+      </w:r>
+    </w:p>
+    <w:p>
+      <w:pPr>
+        <w:ind w:firstLine="720"/>
+      </w:pPr>
+      <w:r>
+        <w:rPr>
+          <w:rFonts w:hint="eastAsia"/>
+        </w:rPr>
+        <w:t>14:30</w:t>
+      </w:r>
+      <w:r>
+        <w:t>—15</w:t>
+      </w:r>
+      <w:r>
+        <w:rPr>
+          <w:rFonts w:hint="eastAsia"/>
+        </w:rPr>
+        <w:t>:</w:t>
+      </w:r>
+      <w:r>
+        <w:t>3</w:t>
+      </w:r>
+      <w:r>
+        <w:rPr>
+          <w:rFonts w:hint="eastAsia"/>
+        </w:rPr>
+        <w:t xml:space="preserve">0 </w:t>
+      </w:r>
+      <w:r>
+        <w:rPr>
+          <w:rFonts w:hint="eastAsia"/>
+        </w:rPr>
+        <w:t>班会</w:t>
+      </w:r>
+    </w:p>
+    <w:p>
+      <w:pPr>
+        <w:ind w:firstLine="720"/>
+        <w:rPr>
+          <w:i/>
+          <w:color w:val="D0CECE" w:themeColor="background2" w:themeShade="E6"/>
+        </w:rPr>
+      </w:pPr>
+      <w:r>
+        <w:rPr>
+          <w:rFonts w:hint="eastAsia"/>
+        </w:rPr>
+        <w:t xml:space="preserve">15:30 </w:t>
+      </w:r>
+      <w:r>
+        <w:t>– 18</w:t>
+      </w:r>
+      <w:r>
+        <w:rPr>
+          <w:rFonts w:hint="eastAsia"/>
+        </w:rPr>
+        <w:t xml:space="preserve">:30 </w:t>
+      </w:r>
+      <w:r>
+        <w:rPr>
+          <w:rFonts w:hint="eastAsia"/>
+        </w:rPr>
+        <w:t>参观思忆黄家湖校区</w:t>
+      </w:r>
+      <w:r>
+        <w:rPr>
+          <w:rFonts w:hint="eastAsia"/>
+        </w:rPr>
+        <w:t xml:space="preserve"> </w:t>
+      </w:r>
+      <w:r>
+        <w:rPr>
+          <w:rFonts w:hint="eastAsia"/>
+          <w:i/>
+          <w:color w:val="D0CECE" w:themeColor="background2" w:themeShade="E6"/>
+        </w:rPr>
+        <w:t>因校区较青山大，需制定路线以免耽误时间或</w:t>
+      </w:r>
+      <w:r>
+        <w:rPr>
+          <w:rFonts w:hint="eastAsia"/>
+          <w:i/>
+          <w:color w:val="D0CECE" w:themeColor="background2" w:themeShade="E6"/>
+        </w:rPr>
+        <w:t>步行过久</w:t>
+      </w:r>
+      <w:r>
+        <w:rPr>
+          <w:rFonts w:hint="eastAsia"/>
+          <w:i/>
+          <w:color w:val="D0CECE" w:themeColor="background2" w:themeShade="E6"/>
+        </w:rPr>
+        <w:t>劳累</w:t>
+      </w:r>
+    </w:p>
+    <w:p>
+      <w:pPr>
+        <w:ind w:firstLine="720"/>
+        <w:rPr>
+          <w:rFonts w:hint="eastAsia"/>
+          <w:i/>
+          <w:color w:val="D0CECE" w:themeColor="background2" w:themeShade="E6"/>
+        </w:rPr>
+      </w:pPr>
+      <w:r>
+        <w:rPr>
+          <w:rFonts w:hint="eastAsia"/>
+        </w:rPr>
+        <w:t>18:30</w:t>
+      </w:r>
+      <w:r>
+        <w:t>—20</w:t>
+      </w:r>
+      <w:r>
+        <w:rPr>
+          <w:rFonts w:hint="eastAsia"/>
+        </w:rPr>
+        <w:t>:00</w:t>
+      </w:r>
+      <w:r>
+        <w:rPr>
+          <w:rFonts w:hint="eastAsia"/>
+        </w:rPr>
+        <w:t>晚餐</w:t>
+      </w:r>
+      <w:r>
+        <w:rPr>
+          <w:rFonts w:hint="eastAsia"/>
+        </w:rPr>
+        <w:t xml:space="preserve">  </w:t>
+      </w:r>
+      <w:r>
+        <w:t xml:space="preserve"> </w:t>
+      </w:r>
+      <w:r>
+        <w:rPr>
+          <w:rFonts w:hint="eastAsia"/>
+          <w:i/>
+          <w:color w:val="D0CECE" w:themeColor="background2" w:themeShade="E6"/>
+        </w:rPr>
+        <w:t>地点</w:t>
+      </w:r>
+      <w:r>
+        <w:rPr>
+          <w:rFonts w:hint="eastAsia"/>
+          <w:i/>
+          <w:color w:val="D0CECE" w:themeColor="background2" w:themeShade="E6"/>
+        </w:rPr>
+        <w:t>TBD</w:t>
+      </w:r>
+    </w:p>
+    <w:p>
+      <w:pPr>
+        <w:ind w:firstLine="720"/>
+        <w:rPr>
+          <w:i/>
+          <w:color w:val="D0CECE" w:themeColor="background2" w:themeShade="E6"/>
+        </w:rPr>
+      </w:pPr>
+      <w:r>
+        <w:rPr>
+          <w:i/>
+          <w:color w:val="D0CECE" w:themeColor="background2" w:themeShade="E6"/>
+        </w:rPr>
+        <w:t>TBC</w:t>
+      </w:r>
+      <w:r>
+        <w:rPr>
+          <w:i/>
+          <w:color w:val="D0CECE" w:themeColor="background2" w:themeShade="E6"/>
+        </w:rPr>
+        <w:t>……</w:t>
+      </w:r>
+    </w:p>
+    <w:p>
+      <w:pPr>
+        <w:rPr>
+          <w:color w:val="D0CECE" w:themeColor="background2" w:themeShade="E6"/>
+        </w:rPr>
+      </w:pPr>
+      <w:r>
+        <w:rPr>
+          <w:i/>
+          <w:color w:val="D0CECE" w:themeColor="background2" w:themeShade="E6"/>
+        </w:rPr>
+        <w:tab/>
+      </w:r>
+      <w:bookmarkStart w:id="4" w:name="_GoBack"/>
+      <w:bookmarkEnd w:id="4"/>
+    </w:p>
+    <w:p>
+      <w:pPr>
+        <w:rPr>
+          <w:i/>
+          <w:color w:val="D0CECE" w:themeColor="background2" w:themeShade="E6"/>
+        </w:rPr>
+      </w:pPr>
+    </w:p>
+    <w:p>
+      <w:pPr>
+        <w:rPr>
+          <w:rFonts w:hint="eastAsia"/>
+          <w:i/>
+          <w:color w:val="D0CECE" w:themeColor="background2" w:themeShade="E6"/>
+        </w:rPr>
+      </w:pPr>
+    </w:p>
+    <w:p>
+      <w:pPr>
+        <w:pStyle w:val="Heading2"/>
+      </w:pPr>
+      <w:bookmarkStart w:id="5" w:name="_Toc484636126"/>
+      <w:r>
+        <w:lastRenderedPageBreak/>
+        <w:t>2017</w:t>
+      </w:r>
+      <w:r>
+        <w:t>年</w:t>
+      </w:r>
+      <w:r>
+        <w:rPr>
+          <w:rFonts w:hint="eastAsia"/>
+        </w:rPr>
+        <w:t>10</w:t>
+      </w:r>
+      <w:r>
+        <w:rPr>
+          <w:rFonts w:hint="eastAsia"/>
+        </w:rPr>
+        <w:t>月</w:t>
+      </w:r>
+      <w:r>
+        <w:t>3</w:t>
+      </w:r>
+      <w:r>
+        <w:rPr>
+          <w:rFonts w:hint="eastAsia"/>
+        </w:rPr>
+        <w:t>日（周二）</w:t>
+      </w:r>
+      <w:bookmarkEnd w:id="5"/>
+    </w:p>
+    <w:p>
+      <w:pPr>
+        <w:rPr>
+          <w:i/>
+          <w:color w:val="D0CECE" w:themeColor="background2" w:themeShade="E6"/>
+        </w:rPr>
+      </w:pPr>
+      <w:r>
+        <w:rPr>
+          <w:i/>
+          <w:color w:val="D0CECE" w:themeColor="background2" w:themeShade="E6"/>
+        </w:rPr>
+        <w:tab/>
+        <w:t>TBC</w:t>
+      </w:r>
+      <w:r>
+        <w:rPr>
+          <w:i/>
+          <w:color w:val="D0CECE" w:themeColor="background2" w:themeShade="E6"/>
+        </w:rPr>
+        <w:t>……</w:t>
+      </w:r>
+    </w:p>
+    <w:p>
+      <w:pPr>
+        <w:ind w:firstLine="360"/>
+      </w:pPr>
+    </w:p>
+    <w:p>
+      <w:pPr>
+        <w:ind w:firstLine="360"/>
+      </w:pPr>
+    </w:p>
+    <w:p>
+      <w:pPr>
+        <w:ind w:firstLine="360"/>
+      </w:pPr>
+    </w:p>
+    <w:p>
+      <w:pPr>
+        <w:ind w:firstLine="360"/>
+        <w:rPr>
+          <w:rFonts w:hint="eastAsia"/>
+        </w:rPr>
+      </w:pPr>
+    </w:p>
+    <w:p>
+      <w:pPr>
+        <w:pStyle w:val="Heading1"/>
+        <w:numPr>
+          <w:ilvl w:val="0"/>
+          <w:numId w:val="1"/>
+        </w:numPr>
+      </w:pPr>
+      <w:bookmarkStart w:id="6" w:name="_Toc484636131"/>
       <w:r>
         <w:t>筹备工作</w:t>
       </w:r>
-      <w:bookmarkEnd w:id="1"/>
+      <w:bookmarkEnd w:id="6"/>
     </w:p>
     <w:p>
       <w:pPr>
@@ -1250,11 +2358,11 @@
           <w:numId w:val="1"/>
         </w:numPr>
       </w:pPr>
-      <w:bookmarkStart w:id="2" w:name="_Toc484436366"/>
+      <w:bookmarkStart w:id="7" w:name="_Toc484636132"/>
       <w:r>
         <w:t>筹备人员列表</w:t>
       </w:r>
-      <w:bookmarkEnd w:id="2"/>
+      <w:bookmarkEnd w:id="7"/>
     </w:p>
     <w:tbl>
       <w:tblPr>
@@ -1771,13 +2879,6 @@
                 <w:color w:val="000000"/>
               </w:rPr>
             </w:pPr>
-            <w:r>
-              <w:rPr>
-                <w:rFonts w:asciiTheme="minorEastAsia" w:hAnsiTheme="minorEastAsia" w:cs="Calibri"/>
-                <w:color w:val="000000"/>
-              </w:rPr>
-              <w:t> </w:t>
-            </w:r>
           </w:p>
         </w:tc>
         <w:tc>
@@ -1941,13 +3042,6 @@
                 <w:color w:val="000000"/>
               </w:rPr>
             </w:pPr>
-            <w:r>
-              <w:rPr>
-                <w:rFonts w:asciiTheme="minorEastAsia" w:hAnsiTheme="minorEastAsia" w:cs="Calibri"/>
-                <w:color w:val="000000"/>
-              </w:rPr>
-              <w:t> </w:t>
-            </w:r>
           </w:p>
         </w:tc>
         <w:tc>
@@ -2120,13 +3214,6 @@
                 <w:color w:val="000000"/>
               </w:rPr>
             </w:pPr>
-            <w:r>
-              <w:rPr>
-                <w:rFonts w:asciiTheme="minorEastAsia" w:hAnsiTheme="minorEastAsia" w:cs="Calibri"/>
-                <w:color w:val="000000"/>
-              </w:rPr>
-              <w:t> </w:t>
-            </w:r>
           </w:p>
         </w:tc>
         <w:tc>
@@ -2256,13 +3343,6 @@
                 <w:color w:val="000000"/>
               </w:rPr>
             </w:pPr>
-            <w:r>
-              <w:rPr>
-                <w:rFonts w:asciiTheme="minorEastAsia" w:hAnsiTheme="minorEastAsia" w:cs="Calibri"/>
-                <w:color w:val="000000"/>
-              </w:rPr>
-              <w:t> </w:t>
-            </w:r>
           </w:p>
         </w:tc>
         <w:tc>
@@ -2392,13 +3472,6 @@
                 <w:color w:val="000000"/>
               </w:rPr>
             </w:pPr>
-            <w:r>
-              <w:rPr>
-                <w:rFonts w:asciiTheme="minorEastAsia" w:hAnsiTheme="minorEastAsia" w:cs="Calibri"/>
-                <w:color w:val="000000"/>
-              </w:rPr>
-              <w:t> </w:t>
-            </w:r>
           </w:p>
         </w:tc>
         <w:tc>
@@ -2562,13 +3635,6 @@
                 <w:color w:val="000000"/>
               </w:rPr>
             </w:pPr>
-            <w:r>
-              <w:rPr>
-                <w:rFonts w:asciiTheme="minorEastAsia" w:hAnsiTheme="minorEastAsia" w:cs="Calibri"/>
-                <w:color w:val="000000"/>
-              </w:rPr>
-              <w:t> </w:t>
-            </w:r>
           </w:p>
         </w:tc>
         <w:tc>
@@ -2769,13 +3835,6 @@
                 <w:color w:val="000000"/>
               </w:rPr>
             </w:pPr>
-            <w:r>
-              <w:rPr>
-                <w:rFonts w:asciiTheme="minorEastAsia" w:hAnsiTheme="minorEastAsia" w:cs="Calibri"/>
-                <w:color w:val="000000"/>
-              </w:rPr>
-              <w:t> </w:t>
-            </w:r>
           </w:p>
         </w:tc>
         <w:tc>
@@ -2938,13 +3997,6 @@
                 <w:color w:val="000000"/>
               </w:rPr>
             </w:pPr>
-            <w:r>
-              <w:rPr>
-                <w:rFonts w:asciiTheme="minorEastAsia" w:hAnsiTheme="minorEastAsia" w:cs="Calibri"/>
-                <w:color w:val="000000"/>
-              </w:rPr>
-              <w:t> </w:t>
-            </w:r>
           </w:p>
         </w:tc>
         <w:tc>
@@ -3117,13 +4169,6 @@
                 <w:color w:val="000000"/>
               </w:rPr>
             </w:pPr>
-            <w:r>
-              <w:rPr>
-                <w:rFonts w:asciiTheme="minorEastAsia" w:hAnsiTheme="minorEastAsia" w:cs="Calibri"/>
-                <w:color w:val="000000"/>
-              </w:rPr>
-              <w:t> </w:t>
-            </w:r>
           </w:p>
         </w:tc>
         <w:tc>
@@ -3253,13 +4298,6 @@
                 <w:color w:val="000000"/>
               </w:rPr>
             </w:pPr>
-            <w:r>
-              <w:rPr>
-                <w:rFonts w:asciiTheme="minorEastAsia" w:hAnsiTheme="minorEastAsia" w:cs="Calibri"/>
-                <w:color w:val="000000"/>
-              </w:rPr>
-              <w:t> </w:t>
-            </w:r>
           </w:p>
         </w:tc>
         <w:tc>
@@ -3423,13 +4461,6 @@
                 <w:color w:val="000000"/>
               </w:rPr>
             </w:pPr>
-            <w:r>
-              <w:rPr>
-                <w:rFonts w:asciiTheme="minorEastAsia" w:hAnsiTheme="minorEastAsia" w:cs="Calibri"/>
-                <w:color w:val="000000"/>
-              </w:rPr>
-              <w:t> </w:t>
-            </w:r>
           </w:p>
         </w:tc>
         <w:tc>
@@ -3602,13 +4633,6 @@
                 <w:color w:val="000000"/>
               </w:rPr>
             </w:pPr>
-            <w:r>
-              <w:rPr>
-                <w:rFonts w:asciiTheme="minorEastAsia" w:hAnsiTheme="minorEastAsia" w:cs="Calibri"/>
-                <w:color w:val="000000"/>
-              </w:rPr>
-              <w:t> </w:t>
-            </w:r>
           </w:p>
         </w:tc>
         <w:tc>
@@ -3772,13 +4796,6 @@
                 <w:color w:val="000000"/>
               </w:rPr>
             </w:pPr>
-            <w:r>
-              <w:rPr>
-                <w:rFonts w:asciiTheme="minorEastAsia" w:hAnsiTheme="minorEastAsia" w:cs="Calibri"/>
-                <w:color w:val="000000"/>
-              </w:rPr>
-              <w:t> </w:t>
-            </w:r>
           </w:p>
         </w:tc>
         <w:tc>
@@ -3937,13 +4954,6 @@
                 <w:color w:val="000000"/>
               </w:rPr>
             </w:pPr>
-            <w:r>
-              <w:rPr>
-                <w:rFonts w:ascii="Calibri" w:eastAsia="Times New Roman" w:hAnsi="Calibri" w:cs="Calibri"/>
-                <w:color w:val="000000"/>
-              </w:rPr>
-              <w:t> </w:t>
-            </w:r>
           </w:p>
         </w:tc>
         <w:tc>
@@ -4011,42 +5021,36 @@
           <w:numId w:val="1"/>
         </w:numPr>
       </w:pPr>
-      <w:bookmarkStart w:id="3" w:name="_Toc484436367"/>
-      <w:r>
-        <w:t>筹备时间</w:t>
-      </w:r>
-      <w:bookmarkEnd w:id="3"/>
+      <w:bookmarkStart w:id="8" w:name="_Toc484636133"/>
+      <w:r>
+        <w:t>时间</w:t>
+      </w:r>
+      <w:r>
+        <w:t>计划</w:t>
+      </w:r>
+      <w:bookmarkEnd w:id="8"/>
     </w:p>
     <w:p>
       <w:r>
         <w:t>2017</w:t>
       </w:r>
       <w:r>
-        <w:t>年</w:t>
-      </w:r>
-      <w:r>
-        <w:rPr>
-          <w:rFonts w:hint="eastAsia"/>
-        </w:rPr>
-        <w:t>__</w:t>
-      </w:r>
-      <w:r>
-        <w:rPr>
-          <w:rFonts w:hint="eastAsia"/>
-        </w:rPr>
-        <w:t>月</w:t>
-      </w:r>
-      <w:r>
-        <w:rPr>
-          <w:rFonts w:hint="eastAsia"/>
-        </w:rPr>
-        <w:t>__</w:t>
-      </w:r>
-      <w:r>
-        <w:rPr>
-          <w:rFonts w:hint="eastAsia"/>
-        </w:rPr>
-        <w:t>日</w:t>
+        <w:rPr>
+          <w:rFonts w:hint="eastAsia"/>
+        </w:rPr>
+        <w:t>/</w:t>
+      </w:r>
+      <w:r>
+        <w:t>6</w:t>
+      </w:r>
+      <w:r>
+        <w:rPr>
+          <w:rFonts w:hint="eastAsia"/>
+        </w:rPr>
+        <w:t>/</w:t>
+      </w:r>
+      <w:r>
+        <w:t>12</w:t>
       </w:r>
       <w:r>
         <w:t>—</w:t>
@@ -4061,31 +5065,25 @@
         <w:rPr>
           <w:rFonts w:hint="eastAsia"/>
         </w:rPr>
-        <w:t>年</w:t>
-      </w:r>
-      <w:r>
-        <w:rPr>
-          <w:rFonts w:hint="eastAsia"/>
-        </w:rPr>
-        <w:t>__</w:t>
-      </w:r>
-      <w:r>
-        <w:rPr>
-          <w:rFonts w:hint="eastAsia"/>
-        </w:rPr>
-        <w:t>月</w:t>
-      </w:r>
-      <w:r>
-        <w:rPr>
-          <w:rFonts w:hint="eastAsia"/>
-        </w:rPr>
-        <w:t>__</w:t>
-      </w:r>
-      <w:r>
-        <w:rPr>
-          <w:rFonts w:hint="eastAsia"/>
-        </w:rPr>
-        <w:t>日为</w:t>
+        <w:t>/</w:t>
+      </w:r>
+      <w:r>
+        <w:t>9</w:t>
+      </w:r>
+      <w:r>
+        <w:rPr>
+          <w:rFonts w:hint="eastAsia"/>
+        </w:rPr>
+        <w:t>/</w:t>
+      </w:r>
+      <w:r>
+        <w:t>17</w:t>
+      </w:r>
+      <w:r>
+        <w:rPr>
+          <w:rFonts w:hint="eastAsia"/>
+        </w:rPr>
+        <w:t>为</w:t>
       </w:r>
       <w:r>
         <w:rPr>
@@ -4109,30 +5107,393 @@
         <w:rPr>
           <w:rFonts w:hint="eastAsia"/>
         </w:rPr>
+        <w:t>。在此时间内需要</w:t>
+      </w:r>
+      <w:r>
+        <w:rPr>
+          <w:rFonts w:hint="eastAsia"/>
+        </w:rPr>
+        <w:t>完成的事项如下：</w:t>
+      </w:r>
+    </w:p>
+    <w:p>
+      <w:r>
+        <w:tab/>
+      </w:r>
+      <w:r>
+        <w:t>联络组</w:t>
+      </w:r>
+      <w:r>
+        <w:rPr>
+          <w:rFonts w:hint="eastAsia"/>
+        </w:rPr>
+        <w:t>：</w:t>
+      </w:r>
+      <w:r>
+        <w:t>联系同学</w:t>
+      </w:r>
+      <w:r>
+        <w:rPr>
+          <w:rFonts w:hint="eastAsia"/>
+        </w:rPr>
+        <w:t>，</w:t>
+      </w:r>
+      <w:r>
+        <w:t>确定参加人</w:t>
+      </w:r>
+      <w:r>
+        <w:rPr>
+          <w:rFonts w:hint="eastAsia"/>
+        </w:rPr>
+        <w:t>名单，</w:t>
+      </w:r>
+      <w:r>
+        <w:t>整理完成通讯录</w:t>
+      </w:r>
+      <w:r>
+        <w:rPr>
+          <w:rFonts w:hint="eastAsia"/>
+        </w:rPr>
         <w:t>。</w:t>
+      </w:r>
+    </w:p>
+    <w:p>
+      <w:r>
+        <w:tab/>
+      </w:r>
+      <w:r>
+        <w:t>策划组</w:t>
+      </w:r>
+      <w:r>
+        <w:rPr>
+          <w:rFonts w:hint="eastAsia"/>
+        </w:rPr>
+        <w:t>：完成聚会活动计划，粗略预算费用。</w:t>
+      </w:r>
+    </w:p>
+    <w:p>
+      <w:r>
+        <w:tab/>
+      </w:r>
+      <w:r>
+        <w:t>财务收支组</w:t>
+      </w:r>
+      <w:r>
+        <w:rPr>
+          <w:rFonts w:hint="eastAsia"/>
+        </w:rPr>
+        <w:t>：</w:t>
+      </w:r>
+      <w:r>
+        <w:t>活动费用预收</w:t>
+      </w:r>
+      <w:r>
+        <w:rPr>
+          <w:rFonts w:hint="eastAsia"/>
+        </w:rPr>
+        <w:t>，收支表。</w:t>
       </w:r>
     </w:p>
     <w:p>
       <w:pPr>
         <w:rPr>
-          <w:i/>
-          <w:color w:val="D0CECE" w:themeColor="background2" w:themeShade="E6"/>
+          <w:rFonts w:hint="eastAsia"/>
         </w:rPr>
       </w:pPr>
       <w:r>
-        <w:rPr>
-          <w:i/>
-          <w:color w:val="D0CECE" w:themeColor="background2" w:themeShade="E6"/>
-        </w:rPr>
-        <w:t>细分里程碑时间待细化</w:t>
-      </w:r>
-      <w:r>
-        <w:rPr>
-          <w:rFonts w:hint="eastAsia"/>
-          <w:i/>
-          <w:color w:val="D0CECE" w:themeColor="background2" w:themeShade="E6"/>
-        </w:rPr>
-        <w:t>。可补充图表说明时间安排。</w:t>
+        <w:tab/>
+      </w:r>
+      <w:r>
+        <w:t>物品购置组</w:t>
+      </w:r>
+      <w:r>
+        <w:rPr>
+          <w:rFonts w:hint="eastAsia"/>
+        </w:rPr>
+        <w:t>：</w:t>
+      </w:r>
+      <w:r>
+        <w:t>礼品</w:t>
+      </w:r>
+      <w:r>
+        <w:rPr>
+          <w:rFonts w:hint="eastAsia"/>
+        </w:rPr>
+        <w:t>、</w:t>
+      </w:r>
+      <w:r>
+        <w:t>纪念品的购置</w:t>
+      </w:r>
+      <w:r>
+        <w:rPr>
+          <w:rFonts w:hint="eastAsia"/>
+        </w:rPr>
+        <w:t>。</w:t>
+      </w:r>
+    </w:p>
+    <w:p>
+      <w:r>
+        <w:rPr>
+          <w:rFonts w:hint="eastAsia"/>
+        </w:rPr>
+        <w:t>2017/</w:t>
+      </w:r>
+      <w:r>
+        <w:t>9</w:t>
+      </w:r>
+      <w:r>
+        <w:rPr>
+          <w:rFonts w:hint="eastAsia"/>
+        </w:rPr>
+        <w:t>/</w:t>
+      </w:r>
+      <w:r>
+        <w:t>18</w:t>
+      </w:r>
+      <w:r>
+        <w:t>—</w:t>
+      </w:r>
+      <w:r>
+        <w:t>2017</w:t>
+      </w:r>
+      <w:r>
+        <w:rPr>
+          <w:rFonts w:hint="eastAsia"/>
+        </w:rPr>
+        <w:t>/</w:t>
+      </w:r>
+      <w:r>
+        <w:t>9</w:t>
+      </w:r>
+      <w:r>
+        <w:rPr>
+          <w:rFonts w:hint="eastAsia"/>
+        </w:rPr>
+        <w:t>/</w:t>
+      </w:r>
+      <w:r>
+        <w:t>30</w:t>
+      </w:r>
+      <w:r>
+        <w:t>为预留缓冲期</w:t>
+      </w:r>
+      <w:r>
+        <w:rPr>
+          <w:rFonts w:hint="eastAsia"/>
+        </w:rPr>
+        <w:t>。</w:t>
+      </w:r>
+      <w:r>
+        <w:rPr>
+          <w:rFonts w:hint="eastAsia"/>
+        </w:rPr>
+        <w:t>用于处理</w:t>
+      </w:r>
+      <w:r>
+        <w:rPr>
+          <w:rFonts w:hint="eastAsia"/>
+        </w:rPr>
+        <w:t>/</w:t>
+      </w:r>
+      <w:r>
+        <w:rPr>
+          <w:rFonts w:hint="eastAsia"/>
+        </w:rPr>
+        <w:t>完成前期未完成的事项。</w:t>
+      </w:r>
+    </w:p>
+    <w:p>
+      <w:r>
+        <w:rPr>
+          <w:rFonts w:hint="eastAsia"/>
+        </w:rPr>
+        <w:t>2017/10/1</w:t>
+      </w:r>
+      <w:r>
+        <w:t>—2017</w:t>
+      </w:r>
+      <w:r>
+        <w:rPr>
+          <w:rFonts w:hint="eastAsia"/>
+        </w:rPr>
+        <w:t>/10/3</w:t>
+      </w:r>
+      <w:r>
+        <w:rPr>
+          <w:rFonts w:hint="eastAsia"/>
+        </w:rPr>
+        <w:t>为聚会时间。</w:t>
+      </w:r>
+      <w:r>
+        <w:rPr>
+          <w:rFonts w:hint="eastAsia"/>
+        </w:rPr>
+        <w:t>在此时间内需要完成的事项如下：</w:t>
+      </w:r>
+    </w:p>
+    <w:p>
+      <w:r>
+        <w:tab/>
+      </w:r>
+      <w:r>
+        <w:t>协调组</w:t>
+      </w:r>
+      <w:r>
+        <w:rPr>
+          <w:rFonts w:hint="eastAsia"/>
+        </w:rPr>
+        <w:t>：</w:t>
+      </w:r>
+      <w:r>
+        <w:t>根据</w:t>
+      </w:r>
+      <w:r>
+        <w:rPr>
+          <w:rFonts w:hint="eastAsia"/>
+        </w:rPr>
+        <w:t>聚会</w:t>
+      </w:r>
+      <w:r>
+        <w:t>活动</w:t>
+      </w:r>
+      <w:r>
+        <w:t>计划提前协调好人员</w:t>
+      </w:r>
+      <w:r>
+        <w:rPr>
+          <w:rFonts w:hint="eastAsia"/>
+        </w:rPr>
+        <w:t>/</w:t>
+      </w:r>
+      <w:r>
+        <w:rPr>
+          <w:rFonts w:hint="eastAsia"/>
+        </w:rPr>
+        <w:t>预订好场地</w:t>
+      </w:r>
+      <w:r>
+        <w:rPr>
+          <w:rFonts w:hint="eastAsia"/>
+        </w:rPr>
+        <w:t>。</w:t>
+      </w:r>
+    </w:p>
+    <w:p>
+      <w:r>
+        <w:tab/>
+      </w:r>
+      <w:r>
+        <w:t>接待联络组</w:t>
+      </w:r>
+      <w:r>
+        <w:rPr>
+          <w:rFonts w:hint="eastAsia"/>
+        </w:rPr>
+        <w:t>：报道接待、宾馆房间安排，餐厅就餐接引安排。</w:t>
+      </w:r>
+    </w:p>
+    <w:p>
+      <w:r>
+        <w:tab/>
+      </w:r>
+      <w:r>
+        <w:t>财务收支组</w:t>
+      </w:r>
+      <w:r>
+        <w:rPr>
+          <w:rFonts w:hint="eastAsia"/>
+        </w:rPr>
+        <w:t>：</w:t>
+      </w:r>
+      <w:r>
+        <w:t>活动</w:t>
+      </w:r>
+      <w:r>
+        <w:rPr>
+          <w:rFonts w:hint="eastAsia"/>
+        </w:rPr>
+        <w:t>、</w:t>
+      </w:r>
+      <w:r>
+        <w:t>饮食</w:t>
+      </w:r>
+      <w:r>
+        <w:rPr>
+          <w:rFonts w:hint="eastAsia"/>
+        </w:rPr>
+        <w:t>、</w:t>
+      </w:r>
+      <w:r>
+        <w:t>住宿费用支付</w:t>
+      </w:r>
+      <w:r>
+        <w:rPr>
+          <w:rFonts w:hint="eastAsia"/>
+        </w:rPr>
+        <w:t>，</w:t>
+      </w:r>
+      <w:r>
+        <w:t>各项</w:t>
+      </w:r>
+      <w:r>
+        <w:t>收支记录进收支表</w:t>
+      </w:r>
+      <w:r>
+        <w:rPr>
+          <w:rFonts w:hint="eastAsia"/>
+        </w:rPr>
+        <w:t>。</w:t>
+      </w:r>
+    </w:p>
+    <w:p>
+      <w:r>
+        <w:lastRenderedPageBreak/>
+        <w:tab/>
+      </w:r>
+      <w:r>
+        <w:t>物品购置组</w:t>
+      </w:r>
+      <w:r>
+        <w:rPr>
+          <w:rFonts w:hint="eastAsia"/>
+        </w:rPr>
+        <w:t>：如需要，购置各项活动中的</w:t>
+      </w:r>
+      <w:r>
+        <w:t>酒</w:t>
+      </w:r>
+      <w:r>
+        <w:rPr>
+          <w:rFonts w:hint="eastAsia"/>
+        </w:rPr>
+        <w:t>、</w:t>
+      </w:r>
+      <w:r>
+        <w:t>水</w:t>
+      </w:r>
+      <w:r>
+        <w:rPr>
+          <w:rFonts w:hint="eastAsia"/>
+        </w:rPr>
+        <w:t>、</w:t>
+      </w:r>
+      <w:r>
+        <w:t>饮料</w:t>
+      </w:r>
+      <w:r>
+        <w:rPr>
+          <w:rFonts w:hint="eastAsia"/>
+        </w:rPr>
+        <w:t>、</w:t>
+      </w:r>
+      <w:r>
+        <w:t>零食</w:t>
+      </w:r>
+      <w:r>
+        <w:rPr>
+          <w:rFonts w:hint="eastAsia"/>
+        </w:rPr>
+        <w:t>。</w:t>
       </w:r>
     </w:p>
     <w:p>
@@ -4143,939 +5504,7 @@
           <w:numId w:val="1"/>
         </w:numPr>
       </w:pPr>
-      <w:r>
-        <w:t>前期</w:t>
-      </w:r>
-      <w:r>
-        <w:rPr>
-          <w:rFonts w:hint="eastAsia"/>
-        </w:rPr>
-        <w:t>工作</w:t>
-      </w:r>
-      <w:r>
-        <w:t>内容</w:t>
-      </w:r>
-    </w:p>
-    <w:tbl>
-      <w:tblPr>
-        <w:tblStyle w:val="TableGrid"/>
-        <w:tblW w:w="0" w:type="auto"/>
-        <w:tblLook w:val="04A0" w:firstRow="1" w:lastRow="0" w:firstColumn="1" w:lastColumn="0" w:noHBand="0" w:noVBand="1"/>
-      </w:tblPr>
-      <w:tblGrid>
-        <w:gridCol w:w="715"/>
-        <w:gridCol w:w="3420"/>
-        <w:gridCol w:w="1620"/>
-        <w:gridCol w:w="3261"/>
-      </w:tblGrid>
-      <w:tr>
-        <w:tc>
-          <w:tcPr>
-            <w:tcW w:w="715" w:type="dxa"/>
-          </w:tcPr>
-          <w:p>
-            <w:pPr>
-              <w:rPr>
-                <w:rFonts w:hint="eastAsia"/>
-              </w:rPr>
-            </w:pPr>
-            <w:r>
-              <w:rPr>
-                <w:rFonts w:hint="eastAsia"/>
-              </w:rPr>
-              <w:t>序号</w:t>
-            </w:r>
-          </w:p>
-        </w:tc>
-        <w:tc>
-          <w:tcPr>
-            <w:tcW w:w="3420" w:type="dxa"/>
-          </w:tcPr>
-          <w:p>
-            <w:r>
-              <w:t>任务内容</w:t>
-            </w:r>
-          </w:p>
-        </w:tc>
-        <w:tc>
-          <w:tcPr>
-            <w:tcW w:w="1620" w:type="dxa"/>
-          </w:tcPr>
-          <w:p>
-            <w:r>
-              <w:rPr>
-                <w:rFonts w:hint="eastAsia"/>
-              </w:rPr>
-              <w:t>负责人（组）</w:t>
-            </w:r>
-          </w:p>
-        </w:tc>
-        <w:tc>
-          <w:tcPr>
-            <w:tcW w:w="3261" w:type="dxa"/>
-          </w:tcPr>
-          <w:p>
-            <w:pPr>
-              <w:rPr>
-                <w:rFonts w:hint="eastAsia"/>
-              </w:rPr>
-            </w:pPr>
-            <w:r>
-              <w:t>预期</w:t>
-            </w:r>
-            <w:r>
-              <w:rPr>
-                <w:rFonts w:hint="eastAsia"/>
-              </w:rPr>
-              <w:t>成果</w:t>
-            </w:r>
-            <w:r>
-              <w:rPr>
-                <w:rFonts w:hint="eastAsia"/>
-              </w:rPr>
-              <w:t>/</w:t>
-            </w:r>
-            <w:r>
-              <w:rPr>
-                <w:rFonts w:hint="eastAsia"/>
-              </w:rPr>
-              <w:t>产出物</w:t>
-            </w:r>
-          </w:p>
-        </w:tc>
-      </w:tr>
-      <w:tr>
-        <w:tc>
-          <w:tcPr>
-            <w:tcW w:w="715" w:type="dxa"/>
-          </w:tcPr>
-          <w:p>
-            <w:pPr>
-              <w:rPr>
-                <w:rFonts w:hint="eastAsia"/>
-              </w:rPr>
-            </w:pPr>
-            <w:r>
-              <w:t>1</w:t>
-            </w:r>
-          </w:p>
-        </w:tc>
-        <w:tc>
-          <w:tcPr>
-            <w:tcW w:w="3420" w:type="dxa"/>
-          </w:tcPr>
-          <w:p>
-            <w:r>
-              <w:t>联系同学</w:t>
-            </w:r>
-            <w:r>
-              <w:rPr>
-                <w:rFonts w:hint="eastAsia"/>
-              </w:rPr>
-              <w:t>，确定参加人数</w:t>
-            </w:r>
-          </w:p>
-        </w:tc>
-        <w:tc>
-          <w:tcPr>
-            <w:tcW w:w="1620" w:type="dxa"/>
-          </w:tcPr>
-          <w:p>
-            <w:r>
-              <w:rPr>
-                <w:rFonts w:hint="eastAsia"/>
-              </w:rPr>
-              <w:t>联络</w:t>
-            </w:r>
-            <w:r>
-              <w:t>组</w:t>
-            </w:r>
-          </w:p>
-        </w:tc>
-        <w:tc>
-          <w:tcPr>
-            <w:tcW w:w="3261" w:type="dxa"/>
-          </w:tcPr>
-          <w:p>
-            <w:r>
-              <w:t>班级通讯录</w:t>
-            </w:r>
-            <w:r>
-              <w:rPr>
-                <w:rFonts w:hint="eastAsia"/>
-              </w:rPr>
-              <w:t>,</w:t>
-            </w:r>
-            <w:r>
-              <w:t xml:space="preserve"> </w:t>
-            </w:r>
-            <w:r>
-              <w:rPr>
-                <w:rFonts w:hint="eastAsia"/>
-              </w:rPr>
-              <w:t>参加人</w:t>
-            </w:r>
-            <w:r>
-              <w:rPr>
-                <w:rFonts w:hint="eastAsia"/>
-              </w:rPr>
-              <w:t>通讯录</w:t>
-            </w:r>
-            <w:r>
-              <w:rPr>
-                <w:rFonts w:hint="eastAsia"/>
-              </w:rPr>
-              <w:t>名单</w:t>
-            </w:r>
-            <w:r>
-              <w:rPr>
-                <w:rFonts w:hint="eastAsia"/>
-              </w:rPr>
-              <w:t>.</w:t>
-            </w:r>
-          </w:p>
-        </w:tc>
-      </w:tr>
-      <w:tr>
-        <w:tc>
-          <w:tcPr>
-            <w:tcW w:w="715" w:type="dxa"/>
-          </w:tcPr>
-          <w:p>
-            <w:r>
-              <w:t>2</w:t>
-            </w:r>
-          </w:p>
-        </w:tc>
-        <w:tc>
-          <w:tcPr>
-            <w:tcW w:w="3420" w:type="dxa"/>
-          </w:tcPr>
-          <w:p>
-            <w:r>
-              <w:t>制定日程计划和活动安排</w:t>
-            </w:r>
-          </w:p>
-        </w:tc>
-        <w:tc>
-          <w:tcPr>
-            <w:tcW w:w="1620" w:type="dxa"/>
-          </w:tcPr>
-          <w:p>
-            <w:r>
-              <w:rPr>
-                <w:rFonts w:hint="eastAsia"/>
-              </w:rPr>
-              <w:t>策划</w:t>
-            </w:r>
-            <w:r>
-              <w:t>组</w:t>
-            </w:r>
-          </w:p>
-        </w:tc>
-        <w:tc>
-          <w:tcPr>
-            <w:tcW w:w="3261" w:type="dxa"/>
-          </w:tcPr>
-          <w:p>
-            <w:pPr>
-              <w:rPr>
-                <w:rFonts w:hint="eastAsia"/>
-              </w:rPr>
-            </w:pPr>
-            <w:r>
-              <w:rPr>
-                <w:rFonts w:hint="eastAsia"/>
-              </w:rPr>
-              <w:t>聚会活动计划</w:t>
-            </w:r>
-            <w:r>
-              <w:rPr>
-                <w:rFonts w:hint="eastAsia"/>
-              </w:rPr>
-              <w:t>,</w:t>
-            </w:r>
-            <w:r>
-              <w:t xml:space="preserve"> </w:t>
-            </w:r>
-            <w:r>
-              <w:rPr>
-                <w:rFonts w:hint="eastAsia"/>
-              </w:rPr>
-              <w:t>粗略预算费用</w:t>
-            </w:r>
-            <w:r>
-              <w:rPr>
-                <w:rFonts w:hint="eastAsia"/>
-              </w:rPr>
-              <w:t>.</w:t>
-            </w:r>
-          </w:p>
-        </w:tc>
-      </w:tr>
-      <w:tr>
-        <w:tc>
-          <w:tcPr>
-            <w:tcW w:w="715" w:type="dxa"/>
-          </w:tcPr>
-          <w:p>
-            <w:r>
-              <w:t>3</w:t>
-            </w:r>
-          </w:p>
-        </w:tc>
-        <w:tc>
-          <w:tcPr>
-            <w:tcW w:w="3420" w:type="dxa"/>
-          </w:tcPr>
-          <w:p>
-            <w:r>
-              <w:t>活动费用预收</w:t>
-            </w:r>
-          </w:p>
-        </w:tc>
-        <w:tc>
-          <w:tcPr>
-            <w:tcW w:w="1620" w:type="dxa"/>
-          </w:tcPr>
-          <w:p>
-            <w:r>
-              <w:rPr>
-                <w:rFonts w:hint="eastAsia"/>
-              </w:rPr>
-              <w:t>财务收支</w:t>
-            </w:r>
-            <w:r>
-              <w:t>组</w:t>
-            </w:r>
-          </w:p>
-        </w:tc>
-        <w:tc>
-          <w:tcPr>
-            <w:tcW w:w="3261" w:type="dxa"/>
-          </w:tcPr>
-          <w:p>
-            <w:pPr>
-              <w:rPr>
-                <w:rFonts w:hint="eastAsia"/>
-              </w:rPr>
-            </w:pPr>
-            <w:r>
-              <w:rPr>
-                <w:rFonts w:hint="eastAsia"/>
-              </w:rPr>
-              <w:t>完成</w:t>
-            </w:r>
-            <w:r>
-              <w:t>费用预收</w:t>
-            </w:r>
-            <w:r>
-              <w:rPr>
-                <w:rFonts w:hint="eastAsia"/>
-              </w:rPr>
-              <w:t>.</w:t>
-            </w:r>
-            <w:r>
-              <w:t>准确的明细收支表</w:t>
-            </w:r>
-            <w:r>
-              <w:rPr>
-                <w:rFonts w:hint="eastAsia"/>
-              </w:rPr>
-              <w:t>.</w:t>
-            </w:r>
-          </w:p>
-        </w:tc>
-      </w:tr>
-      <w:tr>
-        <w:tc>
-          <w:tcPr>
-            <w:tcW w:w="715" w:type="dxa"/>
-          </w:tcPr>
-          <w:p>
-            <w:r>
-              <w:t>4</w:t>
-            </w:r>
-          </w:p>
-        </w:tc>
-        <w:tc>
-          <w:tcPr>
-            <w:tcW w:w="3420" w:type="dxa"/>
-          </w:tcPr>
-          <w:p>
-            <w:pPr>
-              <w:rPr>
-                <w:rFonts w:hint="eastAsia"/>
-              </w:rPr>
-            </w:pPr>
-            <w:r>
-              <w:t>礼品</w:t>
-            </w:r>
-            <w:r>
-              <w:rPr>
-                <w:rFonts w:hint="eastAsia"/>
-              </w:rPr>
-              <w:t>/</w:t>
-            </w:r>
-            <w:r>
-              <w:t>纪念品购置</w:t>
-            </w:r>
-          </w:p>
-        </w:tc>
-        <w:tc>
-          <w:tcPr>
-            <w:tcW w:w="1620" w:type="dxa"/>
-          </w:tcPr>
-          <w:p>
-            <w:r>
-              <w:t>物品购置组</w:t>
-            </w:r>
-          </w:p>
-        </w:tc>
-        <w:tc>
-          <w:tcPr>
-            <w:tcW w:w="3261" w:type="dxa"/>
-          </w:tcPr>
-          <w:p>
-            <w:r>
-              <w:t>礼品</w:t>
-            </w:r>
-            <w:r>
-              <w:rPr>
-                <w:rFonts w:hint="eastAsia"/>
-              </w:rPr>
-              <w:t>/</w:t>
-            </w:r>
-            <w:r>
-              <w:t>纪念品在活动开始前购置</w:t>
-            </w:r>
-            <w:r>
-              <w:rPr>
-                <w:rFonts w:hint="eastAsia"/>
-              </w:rPr>
-              <w:t>、</w:t>
-            </w:r>
-            <w:r>
-              <w:t>准备到位</w:t>
-            </w:r>
-            <w:r>
-              <w:rPr>
-                <w:rFonts w:hint="eastAsia"/>
-              </w:rPr>
-              <w:t>.</w:t>
-            </w:r>
-          </w:p>
-        </w:tc>
-      </w:tr>
-    </w:tbl>
-    <w:p>
-      <w:pPr>
-        <w:pStyle w:val="Heading2"/>
-        <w:numPr>
-          <w:ilvl w:val="1"/>
-          <w:numId w:val="1"/>
-        </w:numPr>
-      </w:pPr>
-      <w:r>
-        <w:t>后期工作</w:t>
-      </w:r>
-      <w:r>
-        <w:t>内容</w:t>
-      </w:r>
-    </w:p>
-    <w:tbl>
-      <w:tblPr>
-        <w:tblStyle w:val="TableGrid"/>
-        <w:tblW w:w="0" w:type="auto"/>
-        <w:tblLook w:val="04A0" w:firstRow="1" w:lastRow="0" w:firstColumn="1" w:lastColumn="0" w:noHBand="0" w:noVBand="1"/>
-      </w:tblPr>
-      <w:tblGrid>
-        <w:gridCol w:w="715"/>
-        <w:gridCol w:w="3420"/>
-        <w:gridCol w:w="1620"/>
-        <w:gridCol w:w="3261"/>
-      </w:tblGrid>
-      <w:tr>
-        <w:tc>
-          <w:tcPr>
-            <w:tcW w:w="715" w:type="dxa"/>
-          </w:tcPr>
-          <w:p>
-            <w:pPr>
-              <w:rPr>
-                <w:rFonts w:hint="eastAsia"/>
-              </w:rPr>
-            </w:pPr>
-            <w:r>
-              <w:rPr>
-                <w:rFonts w:hint="eastAsia"/>
-              </w:rPr>
-              <w:t>序号</w:t>
-            </w:r>
-          </w:p>
-        </w:tc>
-        <w:tc>
-          <w:tcPr>
-            <w:tcW w:w="3420" w:type="dxa"/>
-          </w:tcPr>
-          <w:p>
-            <w:r>
-              <w:t>任务内容</w:t>
-            </w:r>
-          </w:p>
-        </w:tc>
-        <w:tc>
-          <w:tcPr>
-            <w:tcW w:w="1620" w:type="dxa"/>
-          </w:tcPr>
-          <w:p>
-            <w:r>
-              <w:rPr>
-                <w:rFonts w:hint="eastAsia"/>
-              </w:rPr>
-              <w:t>负责人（组）</w:t>
-            </w:r>
-          </w:p>
-        </w:tc>
-        <w:tc>
-          <w:tcPr>
-            <w:tcW w:w="3261" w:type="dxa"/>
-          </w:tcPr>
-          <w:p>
-            <w:pPr>
-              <w:rPr>
-                <w:rFonts w:hint="eastAsia"/>
-              </w:rPr>
-            </w:pPr>
-            <w:r>
-              <w:t>预期</w:t>
-            </w:r>
-            <w:r>
-              <w:rPr>
-                <w:rFonts w:hint="eastAsia"/>
-              </w:rPr>
-              <w:t>成果</w:t>
-            </w:r>
-            <w:r>
-              <w:rPr>
-                <w:rFonts w:hint="eastAsia"/>
-              </w:rPr>
-              <w:t>/</w:t>
-            </w:r>
-            <w:r>
-              <w:rPr>
-                <w:rFonts w:hint="eastAsia"/>
-              </w:rPr>
-              <w:t>产出物</w:t>
-            </w:r>
-          </w:p>
-        </w:tc>
-      </w:tr>
-      <w:tr>
-        <w:tc>
-          <w:tcPr>
-            <w:tcW w:w="715" w:type="dxa"/>
-          </w:tcPr>
-          <w:p>
-            <w:r>
-              <w:t>1</w:t>
-            </w:r>
-          </w:p>
-        </w:tc>
-        <w:tc>
-          <w:tcPr>
-            <w:tcW w:w="3420" w:type="dxa"/>
-          </w:tcPr>
-          <w:p>
-            <w:r>
-              <w:t>校园参观协调</w:t>
-            </w:r>
-            <w:r>
-              <w:rPr>
-                <w:rFonts w:hint="eastAsia"/>
-              </w:rPr>
-              <w:t>;</w:t>
-            </w:r>
-            <w:r>
-              <w:t xml:space="preserve"> </w:t>
-            </w:r>
-            <w:r>
-              <w:t>酒店</w:t>
-            </w:r>
-            <w:r>
-              <w:rPr>
-                <w:rFonts w:hint="eastAsia"/>
-              </w:rPr>
-              <w:t>/</w:t>
-            </w:r>
-            <w:r>
-              <w:t>餐厅预订</w:t>
-            </w:r>
-            <w:r>
-              <w:rPr>
-                <w:rFonts w:hint="eastAsia"/>
-              </w:rPr>
-              <w:t>;</w:t>
-            </w:r>
-            <w:r>
-              <w:t xml:space="preserve"> </w:t>
-            </w:r>
-            <w:r>
-              <w:t>老师邀请</w:t>
-            </w:r>
-            <w:r>
-              <w:rPr>
-                <w:rFonts w:hint="eastAsia"/>
-              </w:rPr>
-              <w:t>;</w:t>
-            </w:r>
-            <w:r>
-              <w:t xml:space="preserve"> </w:t>
-            </w:r>
-            <w:r>
-              <w:t>拍照安排</w:t>
-            </w:r>
-            <w:r>
-              <w:rPr>
-                <w:rFonts w:hint="eastAsia"/>
-              </w:rPr>
-              <w:t>.</w:t>
-            </w:r>
-          </w:p>
-        </w:tc>
-        <w:tc>
-          <w:tcPr>
-            <w:tcW w:w="1620" w:type="dxa"/>
-          </w:tcPr>
-          <w:p>
-            <w:r>
-              <w:t>协调组</w:t>
-            </w:r>
-          </w:p>
-        </w:tc>
-        <w:tc>
-          <w:tcPr>
-            <w:tcW w:w="3261" w:type="dxa"/>
-          </w:tcPr>
-          <w:p>
-            <w:pPr>
-              <w:rPr>
-                <w:rFonts w:hint="eastAsia"/>
-              </w:rPr>
-            </w:pPr>
-            <w:r>
-              <w:t>根据日程计划提前协调好人员</w:t>
-            </w:r>
-            <w:r>
-              <w:rPr>
-                <w:rFonts w:hint="eastAsia"/>
-              </w:rPr>
-              <w:t>/</w:t>
-            </w:r>
-            <w:r>
-              <w:rPr>
-                <w:rFonts w:hint="eastAsia"/>
-              </w:rPr>
-              <w:t>预订好场地</w:t>
-            </w:r>
-            <w:r>
-              <w:rPr>
-                <w:rFonts w:hint="eastAsia"/>
-              </w:rPr>
-              <w:t>.</w:t>
-            </w:r>
-          </w:p>
-        </w:tc>
-      </w:tr>
-      <w:tr>
-        <w:tc>
-          <w:tcPr>
-            <w:tcW w:w="715" w:type="dxa"/>
-          </w:tcPr>
-          <w:p>
-            <w:r>
-              <w:t>2</w:t>
-            </w:r>
-          </w:p>
-        </w:tc>
-        <w:tc>
-          <w:tcPr>
-            <w:tcW w:w="3420" w:type="dxa"/>
-          </w:tcPr>
-          <w:p>
-            <w:r>
-              <w:t>协调各组现场工作任务</w:t>
-            </w:r>
-          </w:p>
-        </w:tc>
-        <w:tc>
-          <w:tcPr>
-            <w:tcW w:w="1620" w:type="dxa"/>
-          </w:tcPr>
-          <w:p>
-            <w:r>
-              <w:t>协调组</w:t>
-            </w:r>
-          </w:p>
-        </w:tc>
-        <w:tc>
-          <w:tcPr>
-            <w:tcW w:w="3261" w:type="dxa"/>
-          </w:tcPr>
-          <w:p/>
-        </w:tc>
-      </w:tr>
-      <w:tr>
-        <w:tc>
-          <w:tcPr>
-            <w:tcW w:w="715" w:type="dxa"/>
-          </w:tcPr>
-          <w:p>
-            <w:r>
-              <w:t>3</w:t>
-            </w:r>
-          </w:p>
-        </w:tc>
-        <w:tc>
-          <w:tcPr>
-            <w:tcW w:w="3420" w:type="dxa"/>
-          </w:tcPr>
-          <w:p>
-            <w:r>
-              <w:t>报道接引</w:t>
-            </w:r>
-            <w:r>
-              <w:rPr>
-                <w:rFonts w:hint="eastAsia"/>
-              </w:rPr>
-              <w:t>;</w:t>
-            </w:r>
-            <w:r>
-              <w:t>宾馆房间安排</w:t>
-            </w:r>
-            <w:r>
-              <w:rPr>
-                <w:rFonts w:hint="eastAsia"/>
-              </w:rPr>
-              <w:t>;</w:t>
-            </w:r>
-            <w:r>
-              <w:t xml:space="preserve"> </w:t>
-            </w:r>
-            <w:r>
-              <w:t>餐厅</w:t>
-            </w:r>
-            <w:r>
-              <w:rPr>
-                <w:rFonts w:hint="eastAsia"/>
-              </w:rPr>
-              <w:t>接引</w:t>
-            </w:r>
-            <w:r>
-              <w:t>安排</w:t>
-            </w:r>
-            <w:r>
-              <w:rPr>
-                <w:rFonts w:hint="eastAsia"/>
-              </w:rPr>
-              <w:t>.</w:t>
-            </w:r>
-          </w:p>
-        </w:tc>
-        <w:tc>
-          <w:tcPr>
-            <w:tcW w:w="1620" w:type="dxa"/>
-          </w:tcPr>
-          <w:p>
-            <w:r>
-              <w:t>接待联络组</w:t>
-            </w:r>
-          </w:p>
-        </w:tc>
-        <w:tc>
-          <w:tcPr>
-            <w:tcW w:w="3261" w:type="dxa"/>
-          </w:tcPr>
-          <w:p>
-            <w:pPr>
-              <w:rPr>
-                <w:rFonts w:hint="eastAsia"/>
-              </w:rPr>
-            </w:pPr>
-            <w:r>
-              <w:t>所有参加人员顺利报道</w:t>
-            </w:r>
-            <w:r>
-              <w:rPr>
-                <w:rFonts w:hint="eastAsia"/>
-              </w:rPr>
-              <w:t>/</w:t>
-            </w:r>
-            <w:r>
-              <w:rPr>
-                <w:rFonts w:hint="eastAsia"/>
-              </w:rPr>
-              <w:t>入住宾馆</w:t>
-            </w:r>
-            <w:r>
-              <w:rPr>
-                <w:rFonts w:hint="eastAsia"/>
-              </w:rPr>
-              <w:t>,</w:t>
-            </w:r>
-            <w:r>
-              <w:t xml:space="preserve"> </w:t>
-            </w:r>
-            <w:r>
-              <w:t>每日接引同学前往餐厅</w:t>
-            </w:r>
-            <w:r>
-              <w:rPr>
-                <w:rFonts w:hint="eastAsia"/>
-              </w:rPr>
-              <w:t>.</w:t>
-            </w:r>
-          </w:p>
-        </w:tc>
-      </w:tr>
-      <w:tr>
-        <w:tc>
-          <w:tcPr>
-            <w:tcW w:w="715" w:type="dxa"/>
-          </w:tcPr>
-          <w:p>
-            <w:r>
-              <w:t>4</w:t>
-            </w:r>
-          </w:p>
-        </w:tc>
-        <w:tc>
-          <w:tcPr>
-            <w:tcW w:w="3420" w:type="dxa"/>
-          </w:tcPr>
-          <w:p>
-            <w:r>
-              <w:t>各项活动费用支付</w:t>
-            </w:r>
-          </w:p>
-        </w:tc>
-        <w:tc>
-          <w:tcPr>
-            <w:tcW w:w="1620" w:type="dxa"/>
-          </w:tcPr>
-          <w:p>
-            <w:r>
-              <w:rPr>
-                <w:rFonts w:hint="eastAsia"/>
-              </w:rPr>
-              <w:t>财务收支</w:t>
-            </w:r>
-            <w:r>
-              <w:t>组</w:t>
-            </w:r>
-          </w:p>
-        </w:tc>
-        <w:tc>
-          <w:tcPr>
-            <w:tcW w:w="3261" w:type="dxa"/>
-          </w:tcPr>
-          <w:p>
-            <w:r>
-              <w:t>各项费用支出计入收支表</w:t>
-            </w:r>
-          </w:p>
-        </w:tc>
-      </w:tr>
-      <w:tr>
-        <w:tc>
-          <w:tcPr>
-            <w:tcW w:w="715" w:type="dxa"/>
-          </w:tcPr>
-          <w:p>
-            <w:r>
-              <w:t>5</w:t>
-            </w:r>
-          </w:p>
-        </w:tc>
-        <w:tc>
-          <w:tcPr>
-            <w:tcW w:w="3420" w:type="dxa"/>
-          </w:tcPr>
-          <w:p>
-            <w:r>
-              <w:t>各项</w:t>
-            </w:r>
-            <w:r>
-              <w:rPr>
-                <w:rFonts w:hint="eastAsia"/>
-              </w:rPr>
-              <w:t>活动</w:t>
-            </w:r>
-            <w:r>
-              <w:t>的</w:t>
-            </w:r>
-            <w:r>
-              <w:t>酒水饮料</w:t>
-            </w:r>
-            <w:r>
-              <w:t>小吃</w:t>
-            </w:r>
-            <w:r>
-              <w:t>准备</w:t>
-            </w:r>
-          </w:p>
-        </w:tc>
-        <w:tc>
-          <w:tcPr>
-            <w:tcW w:w="1620" w:type="dxa"/>
-          </w:tcPr>
-          <w:p>
-            <w:pPr>
-              <w:rPr>
-                <w:rFonts w:hint="eastAsia"/>
-              </w:rPr>
-            </w:pPr>
-            <w:r>
-              <w:rPr>
-                <w:rFonts w:asciiTheme="minorEastAsia" w:hAnsiTheme="minorEastAsia" w:cs="微软雅黑"/>
-                <w:color w:val="000000"/>
-              </w:rPr>
-              <w:t>物品购</w:t>
-            </w:r>
-            <w:r>
-              <w:rPr>
-                <w:rFonts w:asciiTheme="minorEastAsia" w:hAnsiTheme="minorEastAsia" w:cs="宋体"/>
-                <w:color w:val="000000"/>
-              </w:rPr>
-              <w:t>置</w:t>
-            </w:r>
-            <w:r>
-              <w:rPr>
-                <w:rFonts w:asciiTheme="minorEastAsia" w:hAnsiTheme="minorEastAsia" w:cs="宋体"/>
-                <w:color w:val="000000"/>
-              </w:rPr>
-              <w:t>组</w:t>
-            </w:r>
-          </w:p>
-        </w:tc>
-        <w:tc>
-          <w:tcPr>
-            <w:tcW w:w="3261" w:type="dxa"/>
-          </w:tcPr>
-          <w:p/>
-        </w:tc>
-      </w:tr>
-    </w:tbl>
-    <w:p/>
-    <w:p>
-      <w:pPr>
-        <w:pStyle w:val="Heading2"/>
-        <w:numPr>
-          <w:ilvl w:val="1"/>
-          <w:numId w:val="1"/>
-        </w:numPr>
-      </w:pPr>
-      <w:bookmarkStart w:id="4" w:name="_Toc484436368"/>
+      <w:bookmarkStart w:id="9" w:name="_Toc484636134"/>
       <w:r>
         <w:t>职责</w:t>
       </w:r>
@@ -5084,638 +5513,6 @@
       </w:r>
       <w:r>
         <w:t>说明</w:t>
-      </w:r>
-      <w:bookmarkEnd w:id="4"/>
-    </w:p>
-    <w:p>
-      <w:pPr>
-        <w:rPr>
-          <w:i/>
-          <w:color w:val="D0CECE" w:themeColor="background2" w:themeShade="E6"/>
-        </w:rPr>
-      </w:pPr>
-      <w:r>
-        <w:rPr>
-          <w:i/>
-          <w:color w:val="D0CECE" w:themeColor="background2" w:themeShade="E6"/>
-        </w:rPr>
-        <w:t>如必要</w:t>
-      </w:r>
-      <w:r>
-        <w:rPr>
-          <w:rFonts w:hint="eastAsia"/>
-          <w:i/>
-          <w:color w:val="D0CECE" w:themeColor="background2" w:themeShade="E6"/>
-        </w:rPr>
-        <w:t>，</w:t>
-      </w:r>
-      <w:r>
-        <w:rPr>
-          <w:i/>
-          <w:color w:val="D0CECE" w:themeColor="background2" w:themeShade="E6"/>
-        </w:rPr>
-        <w:t>本章节用于补充描述各筹备组的任务职责</w:t>
-      </w:r>
-      <w:r>
-        <w:rPr>
-          <w:rFonts w:hint="eastAsia"/>
-          <w:i/>
-          <w:color w:val="D0CECE" w:themeColor="background2" w:themeShade="E6"/>
-        </w:rPr>
-        <w:t>。</w:t>
-      </w:r>
-    </w:p>
-    <w:p>
-      <w:pPr>
-        <w:pStyle w:val="Heading1"/>
-        <w:numPr>
-          <w:ilvl w:val="0"/>
-          <w:numId w:val="1"/>
-        </w:numPr>
-      </w:pPr>
-      <w:bookmarkStart w:id="5" w:name="_Toc484436369"/>
-      <w:r>
-        <w:rPr>
-          <w:rFonts w:hint="eastAsia"/>
-        </w:rPr>
-        <w:t>聚会</w:t>
-      </w:r>
-      <w:r>
-        <w:t>活动计划</w:t>
-      </w:r>
-      <w:bookmarkEnd w:id="5"/>
-    </w:p>
-    <w:p>
-      <w:r>
-        <w:t>聚会</w:t>
-      </w:r>
-      <w:r>
-        <w:rPr>
-          <w:rFonts w:hint="eastAsia"/>
-        </w:rPr>
-        <w:t>、</w:t>
-      </w:r>
-      <w:r>
-        <w:t>活动时间为</w:t>
-      </w:r>
-      <w:r>
-        <w:rPr>
-          <w:rFonts w:hint="eastAsia"/>
-        </w:rPr>
-        <w:t>2017</w:t>
-      </w:r>
-      <w:r>
-        <w:rPr>
-          <w:rFonts w:hint="eastAsia"/>
-        </w:rPr>
-        <w:t>年</w:t>
-      </w:r>
-      <w:r>
-        <w:rPr>
-          <w:rFonts w:hint="eastAsia"/>
-        </w:rPr>
-        <w:t>10</w:t>
-      </w:r>
-      <w:r>
-        <w:rPr>
-          <w:rFonts w:hint="eastAsia"/>
-        </w:rPr>
-        <w:t>月</w:t>
-      </w:r>
-      <w:r>
-        <w:rPr>
-          <w:rFonts w:hint="eastAsia"/>
-        </w:rPr>
-        <w:t>__</w:t>
-      </w:r>
-      <w:r>
-        <w:rPr>
-          <w:rFonts w:hint="eastAsia"/>
-        </w:rPr>
-        <w:t>日</w:t>
-      </w:r>
-      <w:r>
-        <w:t>—2017</w:t>
-      </w:r>
-      <w:r>
-        <w:t>年</w:t>
-      </w:r>
-      <w:r>
-        <w:rPr>
-          <w:rFonts w:hint="eastAsia"/>
-        </w:rPr>
-        <w:t>10</w:t>
-      </w:r>
-      <w:r>
-        <w:rPr>
-          <w:rFonts w:hint="eastAsia"/>
-        </w:rPr>
-        <w:t>月</w:t>
-      </w:r>
-      <w:r>
-        <w:rPr>
-          <w:rFonts w:hint="eastAsia"/>
-        </w:rPr>
-        <w:t>__</w:t>
-      </w:r>
-      <w:r>
-        <w:rPr>
-          <w:rFonts w:hint="eastAsia"/>
-        </w:rPr>
-        <w:t>日，共</w:t>
-      </w:r>
-      <w:r>
-        <w:rPr>
-          <w:rFonts w:hint="eastAsia"/>
-        </w:rPr>
-        <w:t>__</w:t>
-      </w:r>
-      <w:r>
-        <w:rPr>
-          <w:rFonts w:hint="eastAsia"/>
-        </w:rPr>
-        <w:t>天。</w:t>
-      </w:r>
-    </w:p>
-    <w:p>
-      <w:r>
-        <w:rPr>
-          <w:i/>
-          <w:color w:val="D0CECE" w:themeColor="background2" w:themeShade="E6"/>
-        </w:rPr>
-        <w:t>总列表待补充</w:t>
-      </w:r>
-    </w:p>
-    <w:p>
-      <w:pPr>
-        <w:pStyle w:val="Heading2"/>
-        <w:numPr>
-          <w:ilvl w:val="1"/>
-          <w:numId w:val="1"/>
-        </w:numPr>
-      </w:pPr>
-      <w:bookmarkStart w:id="6" w:name="_Toc484436370"/>
-      <w:r>
-        <w:t>时间及日程安排</w:t>
-      </w:r>
-      <w:bookmarkStart w:id="7" w:name="_GoBack"/>
-      <w:bookmarkEnd w:id="6"/>
-      <w:bookmarkEnd w:id="7"/>
-    </w:p>
-    <w:p>
-      <w:r>
-        <w:rPr>
-          <w:rFonts w:hint="eastAsia"/>
-        </w:rPr>
-        <w:t>接待日：</w:t>
-      </w:r>
-      <w:r>
-        <w:rPr>
-          <w:rFonts w:hint="eastAsia"/>
-        </w:rPr>
-        <w:t>10</w:t>
-      </w:r>
-      <w:r>
-        <w:rPr>
-          <w:rFonts w:hint="eastAsia"/>
-        </w:rPr>
-        <w:t>月</w:t>
-      </w:r>
-      <w:r>
-        <w:rPr>
-          <w:rFonts w:hint="eastAsia"/>
-        </w:rPr>
-        <w:t>__</w:t>
-      </w:r>
-      <w:r>
-        <w:rPr>
-          <w:rFonts w:hint="eastAsia"/>
-        </w:rPr>
-        <w:t>日</w:t>
-      </w:r>
-      <w:r>
-        <w:t>—2017</w:t>
-      </w:r>
-      <w:r>
-        <w:t>年</w:t>
-      </w:r>
-      <w:r>
-        <w:rPr>
-          <w:rFonts w:hint="eastAsia"/>
-        </w:rPr>
-        <w:t>10</w:t>
-      </w:r>
-      <w:r>
-        <w:rPr>
-          <w:rFonts w:hint="eastAsia"/>
-        </w:rPr>
-        <w:t>月</w:t>
-      </w:r>
-      <w:r>
-        <w:rPr>
-          <w:rFonts w:hint="eastAsia"/>
-        </w:rPr>
-        <w:t>__</w:t>
-      </w:r>
-      <w:r>
-        <w:rPr>
-          <w:rFonts w:hint="eastAsia"/>
-        </w:rPr>
-        <w:t>日</w:t>
-      </w:r>
-    </w:p>
-    <w:p>
-      <w:r>
-        <w:t>活动日</w:t>
-      </w:r>
-      <w:r>
-        <w:rPr>
-          <w:rFonts w:hint="eastAsia"/>
-        </w:rPr>
-        <w:t>：</w:t>
-      </w:r>
-      <w:r>
-        <w:rPr>
-          <w:rFonts w:hint="eastAsia"/>
-        </w:rPr>
-        <w:t>10</w:t>
-      </w:r>
-      <w:r>
-        <w:rPr>
-          <w:rFonts w:hint="eastAsia"/>
-        </w:rPr>
-        <w:t>月</w:t>
-      </w:r>
-      <w:r>
-        <w:rPr>
-          <w:rFonts w:hint="eastAsia"/>
-        </w:rPr>
-        <w:t>__</w:t>
-      </w:r>
-      <w:r>
-        <w:rPr>
-          <w:rFonts w:hint="eastAsia"/>
-        </w:rPr>
-        <w:t>日</w:t>
-      </w:r>
-      <w:r>
-        <w:t>—2017</w:t>
-      </w:r>
-      <w:r>
-        <w:t>年</w:t>
-      </w:r>
-      <w:r>
-        <w:rPr>
-          <w:rFonts w:hint="eastAsia"/>
-        </w:rPr>
-        <w:t>10</w:t>
-      </w:r>
-      <w:r>
-        <w:rPr>
-          <w:rFonts w:hint="eastAsia"/>
-        </w:rPr>
-        <w:t>月</w:t>
-      </w:r>
-      <w:r>
-        <w:rPr>
-          <w:rFonts w:hint="eastAsia"/>
-        </w:rPr>
-        <w:t>__</w:t>
-      </w:r>
-      <w:r>
-        <w:rPr>
-          <w:rFonts w:hint="eastAsia"/>
-        </w:rPr>
-        <w:t>日。其中：</w:t>
-      </w:r>
-    </w:p>
-    <w:p>
-      <w:r>
-        <w:tab/>
-        <w:t xml:space="preserve">    </w:t>
-      </w:r>
-      <w:r>
-        <w:rPr>
-          <w:rFonts w:hint="eastAsia"/>
-        </w:rPr>
-        <w:t>10</w:t>
-      </w:r>
-      <w:r>
-        <w:rPr>
-          <w:rFonts w:hint="eastAsia"/>
-        </w:rPr>
-        <w:t>月</w:t>
-      </w:r>
-      <w:r>
-        <w:rPr>
-          <w:rFonts w:hint="eastAsia"/>
-        </w:rPr>
-        <w:t>__</w:t>
-      </w:r>
-      <w:r>
-        <w:rPr>
-          <w:rFonts w:hint="eastAsia"/>
-        </w:rPr>
-        <w:t>日</w:t>
-      </w:r>
-      <w:r>
-        <w:rPr>
-          <w:rFonts w:hint="eastAsia"/>
-        </w:rPr>
-        <w:t xml:space="preserve"> [</w:t>
-      </w:r>
-      <w:proofErr w:type="spellStart"/>
-      <w:r>
-        <w:t>hh</w:t>
-      </w:r>
-      <w:r>
-        <w:rPr>
-          <w:rFonts w:hint="eastAsia"/>
-        </w:rPr>
-        <w:t>:</w:t>
-      </w:r>
-      <w:r>
-        <w:t>mm</w:t>
-      </w:r>
-      <w:proofErr w:type="spellEnd"/>
-      <w:r>
-        <w:t>—</w:t>
-      </w:r>
-      <w:proofErr w:type="spellStart"/>
-      <w:r>
-        <w:t>hh</w:t>
-      </w:r>
-      <w:r>
-        <w:rPr>
-          <w:rFonts w:hint="eastAsia"/>
-        </w:rPr>
-        <w:t>:</w:t>
-      </w:r>
-      <w:r>
-        <w:t>mm</w:t>
-      </w:r>
-      <w:proofErr w:type="spellEnd"/>
-      <w:r>
-        <w:rPr>
-          <w:rFonts w:hint="eastAsia"/>
-        </w:rPr>
-        <w:t>]</w:t>
-      </w:r>
-      <w:r>
-        <w:t xml:space="preserve"> </w:t>
-      </w:r>
-      <w:r>
-        <w:rPr>
-          <w:rFonts w:hint="eastAsia"/>
-        </w:rPr>
-        <w:t>的活动</w:t>
-      </w:r>
-      <w:r>
-        <w:rPr>
-          <w:rFonts w:hint="eastAsia"/>
-        </w:rPr>
-        <w:t>为</w:t>
-      </w:r>
-      <w:r>
-        <w:rPr>
-          <w:rFonts w:hint="eastAsia"/>
-        </w:rPr>
-        <w:t>____________________</w:t>
-      </w:r>
-    </w:p>
-    <w:p>
-      <w:r>
-        <w:tab/>
-        <w:t xml:space="preserve">    </w:t>
-      </w:r>
-      <w:r>
-        <w:rPr>
-          <w:rFonts w:hint="eastAsia"/>
-        </w:rPr>
-        <w:t>10</w:t>
-      </w:r>
-      <w:r>
-        <w:rPr>
-          <w:rFonts w:hint="eastAsia"/>
-        </w:rPr>
-        <w:t>月</w:t>
-      </w:r>
-      <w:r>
-        <w:rPr>
-          <w:rFonts w:hint="eastAsia"/>
-        </w:rPr>
-        <w:t>__</w:t>
-      </w:r>
-      <w:r>
-        <w:rPr>
-          <w:rFonts w:hint="eastAsia"/>
-        </w:rPr>
-        <w:t>日</w:t>
-      </w:r>
-      <w:r>
-        <w:rPr>
-          <w:rFonts w:hint="eastAsia"/>
-        </w:rPr>
-        <w:t xml:space="preserve"> [</w:t>
-      </w:r>
-      <w:proofErr w:type="spellStart"/>
-      <w:r>
-        <w:t>hh:mm</w:t>
-      </w:r>
-      <w:proofErr w:type="spellEnd"/>
-      <w:r>
-        <w:t>—</w:t>
-      </w:r>
-      <w:proofErr w:type="spellStart"/>
-      <w:r>
-        <w:t>hh:mm</w:t>
-      </w:r>
-      <w:proofErr w:type="spellEnd"/>
-      <w:r>
-        <w:rPr>
-          <w:rFonts w:hint="eastAsia"/>
-        </w:rPr>
-        <w:t>]</w:t>
-      </w:r>
-      <w:r>
-        <w:t xml:space="preserve"> </w:t>
-      </w:r>
-      <w:r>
-        <w:rPr>
-          <w:rFonts w:hint="eastAsia"/>
-        </w:rPr>
-        <w:t>的活动为</w:t>
-      </w:r>
-      <w:r>
-        <w:rPr>
-          <w:rFonts w:hint="eastAsia"/>
-        </w:rPr>
-        <w:t>____________________</w:t>
-      </w:r>
-    </w:p>
-    <w:p>
-      <w:r>
-        <w:tab/>
-        <w:t xml:space="preserve">    </w:t>
-      </w:r>
-      <w:r>
-        <w:rPr>
-          <w:rFonts w:hint="eastAsia"/>
-        </w:rPr>
-        <w:t>10</w:t>
-      </w:r>
-      <w:r>
-        <w:rPr>
-          <w:rFonts w:hint="eastAsia"/>
-        </w:rPr>
-        <w:t>月</w:t>
-      </w:r>
-      <w:r>
-        <w:rPr>
-          <w:rFonts w:hint="eastAsia"/>
-        </w:rPr>
-        <w:t>__</w:t>
-      </w:r>
-      <w:r>
-        <w:rPr>
-          <w:rFonts w:hint="eastAsia"/>
-        </w:rPr>
-        <w:t>日</w:t>
-      </w:r>
-      <w:r>
-        <w:rPr>
-          <w:rFonts w:hint="eastAsia"/>
-        </w:rPr>
-        <w:t xml:space="preserve"> [</w:t>
-      </w:r>
-      <w:proofErr w:type="spellStart"/>
-      <w:r>
-        <w:t>hh:mm</w:t>
-      </w:r>
-      <w:proofErr w:type="spellEnd"/>
-      <w:r>
-        <w:t>—</w:t>
-      </w:r>
-      <w:proofErr w:type="spellStart"/>
-      <w:r>
-        <w:t>hh:mm</w:t>
-      </w:r>
-      <w:proofErr w:type="spellEnd"/>
-      <w:r>
-        <w:rPr>
-          <w:rFonts w:hint="eastAsia"/>
-        </w:rPr>
-        <w:t>]</w:t>
-      </w:r>
-      <w:r>
-        <w:t xml:space="preserve"> </w:t>
-      </w:r>
-      <w:r>
-        <w:rPr>
-          <w:rFonts w:hint="eastAsia"/>
-        </w:rPr>
-        <w:t>的活动为</w:t>
-      </w:r>
-      <w:r>
-        <w:rPr>
-          <w:rFonts w:hint="eastAsia"/>
-        </w:rPr>
-        <w:t>____________________</w:t>
-      </w:r>
-    </w:p>
-    <w:p>
-      <w:r>
-        <w:tab/>
-        <w:t xml:space="preserve">    ……</w:t>
-      </w:r>
-    </w:p>
-    <w:p>
-      <w:pPr>
-        <w:pStyle w:val="Heading2"/>
-        <w:numPr>
-          <w:ilvl w:val="1"/>
-          <w:numId w:val="1"/>
-        </w:numPr>
-      </w:pPr>
-      <w:bookmarkStart w:id="8" w:name="_Toc484436371"/>
-      <w:r>
-        <w:t>活动内容</w:t>
-      </w:r>
-      <w:bookmarkEnd w:id="8"/>
-    </w:p>
-    <w:p>
-      <w:pPr>
-        <w:rPr>
-          <w:i/>
-          <w:color w:val="D0CECE" w:themeColor="background2" w:themeShade="E6"/>
-        </w:rPr>
-      </w:pPr>
-      <w:r>
-        <w:rPr>
-          <w:i/>
-          <w:color w:val="D0CECE" w:themeColor="background2" w:themeShade="E6"/>
-        </w:rPr>
-        <w:t>活动</w:t>
-      </w:r>
-      <w:r>
-        <w:rPr>
-          <w:rFonts w:hint="eastAsia"/>
-          <w:i/>
-          <w:color w:val="D0CECE" w:themeColor="background2" w:themeShade="E6"/>
-        </w:rPr>
-        <w:t>项目</w:t>
-      </w:r>
-      <w:r>
-        <w:rPr>
-          <w:i/>
-          <w:color w:val="D0CECE" w:themeColor="background2" w:themeShade="E6"/>
-        </w:rPr>
-        <w:t>总体介绍</w:t>
-      </w:r>
-      <w:r>
-        <w:rPr>
-          <w:rFonts w:hint="eastAsia"/>
-          <w:i/>
-          <w:color w:val="D0CECE" w:themeColor="background2" w:themeShade="E6"/>
-        </w:rPr>
-        <w:t>、</w:t>
-      </w:r>
-      <w:r>
-        <w:rPr>
-          <w:i/>
-          <w:color w:val="D0CECE" w:themeColor="background2" w:themeShade="E6"/>
-        </w:rPr>
-        <w:t>说明</w:t>
-      </w:r>
-      <w:r>
-        <w:rPr>
-          <w:rFonts w:hint="eastAsia"/>
-          <w:i/>
-          <w:color w:val="D0CECE" w:themeColor="background2" w:themeShade="E6"/>
-        </w:rPr>
-        <w:t>。</w:t>
-      </w:r>
-    </w:p>
-    <w:p>
-      <w:pPr>
-        <w:pStyle w:val="Heading3"/>
-        <w:numPr>
-          <w:ilvl w:val="2"/>
-          <w:numId w:val="1"/>
-        </w:numPr>
-      </w:pPr>
-      <w:bookmarkStart w:id="9" w:name="_Toc484436372"/>
-      <w:r>
-        <w:t>活动</w:t>
-      </w:r>
-      <w:r>
-        <w:t>项目</w:t>
-      </w:r>
-      <w:r>
-        <w:rPr>
-          <w:rFonts w:hint="eastAsia"/>
-        </w:rPr>
-        <w:t>一</w:t>
       </w:r>
       <w:bookmarkEnd w:id="9"/>
     </w:p>
@@ -5728,224 +5525,33 @@
       </w:pPr>
       <w:r>
         <w:rPr>
-          <w:rFonts w:hint="eastAsia"/>
           <w:i/>
           <w:color w:val="D0CECE" w:themeColor="background2" w:themeShade="E6"/>
         </w:rPr>
-        <w:t>内容</w:t>
-      </w:r>
-      <w:r>
-        <w:rPr>
+        <w:t>如必要</w:t>
+      </w:r>
+      <w:r>
+        <w:rPr>
+          <w:rFonts w:hint="eastAsia"/>
           <w:i/>
           <w:color w:val="D0CECE" w:themeColor="background2" w:themeShade="E6"/>
         </w:rPr>
-        <w:t>说明</w:t>
-      </w:r>
-      <w:r>
-        <w:rPr>
-          <w:rFonts w:hint="eastAsia"/>
+        <w:t>，</w:t>
+      </w:r>
+      <w:r>
+        <w:rPr>
           <w:i/>
           <w:color w:val="D0CECE" w:themeColor="background2" w:themeShade="E6"/>
         </w:rPr>
-        <w:t>、</w:t>
-      </w:r>
-      <w:r>
-        <w:rPr>
+        <w:t>本章节用于补充描述各筹备组的任务职责</w:t>
+      </w:r>
+      <w:r>
+        <w:rPr>
+          <w:rFonts w:hint="eastAsia"/>
           <w:i/>
           <w:color w:val="D0CECE" w:themeColor="background2" w:themeShade="E6"/>
         </w:rPr>
-        <w:t>流程、注意事项</w:t>
-      </w:r>
-      <w:r>
-        <w:rPr>
-          <w:rFonts w:hint="eastAsia"/>
-          <w:i/>
-          <w:color w:val="D0CECE" w:themeColor="background2" w:themeShade="E6"/>
-        </w:rPr>
-        <w:t>、</w:t>
-      </w:r>
-      <w:r>
-        <w:rPr>
-          <w:i/>
-          <w:color w:val="D0CECE" w:themeColor="background2" w:themeShade="E6"/>
-        </w:rPr>
-        <w:t>负责人员</w:t>
-      </w:r>
-      <w:r>
-        <w:rPr>
-          <w:rFonts w:hint="eastAsia"/>
-          <w:i/>
-          <w:color w:val="D0CECE" w:themeColor="background2" w:themeShade="E6"/>
-        </w:rPr>
-        <w:t>（组）、负责人职责</w:t>
-      </w:r>
-    </w:p>
-    <w:p>
-      <w:pPr>
-        <w:pStyle w:val="Heading3"/>
-        <w:numPr>
-          <w:ilvl w:val="2"/>
-          <w:numId w:val="1"/>
-        </w:numPr>
-      </w:pPr>
-      <w:bookmarkStart w:id="10" w:name="_Toc484436373"/>
-      <w:r>
-        <w:t>活动</w:t>
-      </w:r>
-      <w:r>
-        <w:t>项目</w:t>
-      </w:r>
-      <w:r>
-        <w:rPr>
-          <w:rFonts w:hint="eastAsia"/>
-        </w:rPr>
-        <w:t>二</w:t>
-      </w:r>
-      <w:bookmarkEnd w:id="10"/>
-    </w:p>
-    <w:p>
-      <w:pPr>
-        <w:rPr>
-          <w:i/>
-          <w:color w:val="D0CECE" w:themeColor="background2" w:themeShade="E6"/>
-        </w:rPr>
-      </w:pPr>
-      <w:r>
-        <w:rPr>
-          <w:rFonts w:hint="eastAsia"/>
-          <w:i/>
-          <w:color w:val="D0CECE" w:themeColor="background2" w:themeShade="E6"/>
-        </w:rPr>
-        <w:t>内容</w:t>
-      </w:r>
-      <w:r>
-        <w:rPr>
-          <w:i/>
-          <w:color w:val="D0CECE" w:themeColor="background2" w:themeShade="E6"/>
-        </w:rPr>
-        <w:t>说明</w:t>
-      </w:r>
-      <w:r>
-        <w:rPr>
-          <w:rFonts w:hint="eastAsia"/>
-          <w:i/>
-          <w:color w:val="D0CECE" w:themeColor="background2" w:themeShade="E6"/>
-        </w:rPr>
-        <w:t>、</w:t>
-      </w:r>
-      <w:r>
-        <w:rPr>
-          <w:i/>
-          <w:color w:val="D0CECE" w:themeColor="background2" w:themeShade="E6"/>
-        </w:rPr>
-        <w:t>流程、注意事项</w:t>
-      </w:r>
-      <w:r>
-        <w:rPr>
-          <w:rFonts w:hint="eastAsia"/>
-          <w:i/>
-          <w:color w:val="D0CECE" w:themeColor="background2" w:themeShade="E6"/>
-        </w:rPr>
-        <w:t>、</w:t>
-      </w:r>
-      <w:r>
-        <w:rPr>
-          <w:i/>
-          <w:color w:val="D0CECE" w:themeColor="background2" w:themeShade="E6"/>
-        </w:rPr>
-        <w:t>负责人员</w:t>
-      </w:r>
-      <w:r>
-        <w:rPr>
-          <w:rFonts w:hint="eastAsia"/>
-          <w:i/>
-          <w:color w:val="D0CECE" w:themeColor="background2" w:themeShade="E6"/>
-        </w:rPr>
-        <w:t>（组）、负责人职责</w:t>
-      </w:r>
-    </w:p>
-    <w:p>
-      <w:pPr>
-        <w:pStyle w:val="Heading3"/>
-        <w:numPr>
-          <w:ilvl w:val="2"/>
-          <w:numId w:val="1"/>
-        </w:numPr>
-      </w:pPr>
-      <w:bookmarkStart w:id="11" w:name="_Toc484436374"/>
-      <w:r>
-        <w:t>活动</w:t>
-      </w:r>
-      <w:r>
-        <w:t>项目</w:t>
-      </w:r>
-      <w:r>
-        <w:rPr>
-          <w:rFonts w:hint="eastAsia"/>
-        </w:rPr>
-        <w:t>三</w:t>
-      </w:r>
-      <w:bookmarkEnd w:id="11"/>
-    </w:p>
-    <w:p>
-      <w:pPr>
-        <w:rPr>
-          <w:i/>
-          <w:color w:val="D0CECE" w:themeColor="background2" w:themeShade="E6"/>
-        </w:rPr>
-      </w:pPr>
-      <w:r>
-        <w:rPr>
-          <w:rFonts w:hint="eastAsia"/>
-          <w:i/>
-          <w:color w:val="D0CECE" w:themeColor="background2" w:themeShade="E6"/>
-        </w:rPr>
-        <w:t>内容</w:t>
-      </w:r>
-      <w:r>
-        <w:rPr>
-          <w:i/>
-          <w:color w:val="D0CECE" w:themeColor="background2" w:themeShade="E6"/>
-        </w:rPr>
-        <w:t>说明</w:t>
-      </w:r>
-      <w:r>
-        <w:rPr>
-          <w:rFonts w:hint="eastAsia"/>
-          <w:i/>
-          <w:color w:val="D0CECE" w:themeColor="background2" w:themeShade="E6"/>
-        </w:rPr>
-        <w:t>、</w:t>
-      </w:r>
-      <w:r>
-        <w:rPr>
-          <w:i/>
-          <w:color w:val="D0CECE" w:themeColor="background2" w:themeShade="E6"/>
-        </w:rPr>
-        <w:t>流程、注意事项</w:t>
-      </w:r>
-      <w:r>
-        <w:rPr>
-          <w:rFonts w:hint="eastAsia"/>
-          <w:i/>
-          <w:color w:val="D0CECE" w:themeColor="background2" w:themeShade="E6"/>
-        </w:rPr>
-        <w:t>、</w:t>
-      </w:r>
-      <w:r>
-        <w:rPr>
-          <w:i/>
-          <w:color w:val="D0CECE" w:themeColor="background2" w:themeShade="E6"/>
-        </w:rPr>
-        <w:t>负责人员</w:t>
-      </w:r>
-      <w:r>
-        <w:rPr>
-          <w:rFonts w:hint="eastAsia"/>
-          <w:i/>
-          <w:color w:val="D0CECE" w:themeColor="background2" w:themeShade="E6"/>
-        </w:rPr>
-        <w:t>（组）、负责人职责</w:t>
+        <w:t>。</w:t>
       </w:r>
     </w:p>
     <w:sectPr>
@@ -7009,7 +6615,7 @@
 </file>
 
 <file path=customXml/itemProps1.xml><?xml version="1.0" encoding="utf-8"?>
-<ds:datastoreItem xmlns:ds="http://schemas.openxmlformats.org/officeDocument/2006/customXml" ds:itemID="{D9088170-E0F8-4386-99FA-658121B2BA61}">
+<ds:datastoreItem xmlns:ds="http://schemas.openxmlformats.org/officeDocument/2006/customXml" ds:itemID="{EE15D1DD-2B62-4999-85D4-8B9A196C7A5C}">
   <ds:schemaRefs>
     <ds:schemaRef ds:uri="http://schemas.openxmlformats.org/officeDocument/2006/bibliography"/>
   </ds:schemaRefs>

</xml_diff>

<commit_message>
remove cell number due to security reason
</commit_message>
<xml_diff>
--- a/活动策划书.docx
+++ b/活动策划书.docx
@@ -1548,31 +1548,7 @@
         <w:rPr>
           <w:rFonts w:hint="eastAsia"/>
         </w:rPr>
-        <w:t>十年光阴，我们</w:t>
-      </w:r>
-      <w:r>
-        <w:rPr>
-          <w:rFonts w:hint="eastAsia"/>
-        </w:rPr>
-        <w:t>相遇</w:t>
-      </w:r>
-      <w:r>
-        <w:rPr>
-          <w:rFonts w:hint="eastAsia"/>
-        </w:rPr>
-        <w:t>相识然后又分别，为生活奋斗、</w:t>
-      </w:r>
-      <w:r>
-        <w:rPr>
-          <w:rFonts w:hint="eastAsia"/>
-        </w:rPr>
-        <w:t>打拼</w:t>
-      </w:r>
-      <w:r>
-        <w:rPr>
-          <w:rFonts w:hint="eastAsia"/>
-        </w:rPr>
-        <w:t>；</w:t>
+        <w:t>十年光阴，我们相遇相识然后又分别，为生活奋斗、打拼；</w:t>
       </w:r>
       <w:r>
         <w:rPr>
@@ -1688,10 +1664,531 @@
         </w:rPr>
       </w:pPr>
     </w:p>
+    <w:p/>
     <w:p>
       <w:pPr>
-        <w:rPr>
-          <w:rFonts w:hint="eastAsia"/>
+        <w:pStyle w:val="Heading2"/>
+      </w:pPr>
+      <w:bookmarkStart w:id="2" w:name="_Toc484636124"/>
+      <w:r>
+        <w:t>2017</w:t>
+      </w:r>
+      <w:r>
+        <w:t>年</w:t>
+      </w:r>
+      <w:r>
+        <w:rPr>
+          <w:rFonts w:hint="eastAsia"/>
+        </w:rPr>
+        <w:t>10</w:t>
+      </w:r>
+      <w:r>
+        <w:rPr>
+          <w:rFonts w:hint="eastAsia"/>
+        </w:rPr>
+        <w:t>月</w:t>
+      </w:r>
+      <w:r>
+        <w:t>1</w:t>
+      </w:r>
+      <w:r>
+        <w:rPr>
+          <w:rFonts w:hint="eastAsia"/>
+        </w:rPr>
+        <w:t>日（周日）</w:t>
+      </w:r>
+      <w:bookmarkEnd w:id="2"/>
+    </w:p>
+    <w:p>
+      <w:pPr>
+        <w:ind w:firstLine="720"/>
+      </w:pPr>
+      <w:r>
+        <w:rPr>
+          <w:rFonts w:hint="eastAsia"/>
+        </w:rPr>
+        <w:t>报道。请于下午</w:t>
+      </w:r>
+      <w:r>
+        <w:rPr>
+          <w:rFonts w:hint="eastAsia"/>
+        </w:rPr>
+        <w:t>17</w:t>
+      </w:r>
+      <w:r>
+        <w:rPr>
+          <w:rFonts w:hint="eastAsia"/>
+        </w:rPr>
+        <w:t>点之前进行报道、入住酒店。</w:t>
+      </w:r>
+    </w:p>
+    <w:p>
+      <w:pPr>
+        <w:ind w:firstLine="720"/>
+        <w:rPr>
+          <w:rFonts w:ascii="Calibri" w:hAnsi="Calibri" w:cs="Calibri"/>
+          <w:i/>
+          <w:color w:val="D0CECE" w:themeColor="background2" w:themeShade="E6"/>
+          <w:lang w:val="en-US"/>
+        </w:rPr>
+      </w:pPr>
+      <w:r>
+        <w:t>报道地点</w:t>
+      </w:r>
+      <w:r>
+        <w:rPr>
+          <w:rFonts w:hint="eastAsia"/>
+        </w:rPr>
+        <w:t>：</w:t>
+      </w:r>
+      <w:r>
+        <w:rPr>
+          <w:i/>
+          <w:color w:val="D0CECE" w:themeColor="background2" w:themeShade="E6"/>
+        </w:rPr>
+        <w:t>TB</w:t>
+      </w:r>
+      <w:r>
+        <w:rPr>
+          <w:rFonts w:hint="eastAsia"/>
+          <w:i/>
+          <w:color w:val="D0CECE" w:themeColor="background2" w:themeShade="E6"/>
+        </w:rPr>
+        <w:t>D</w:t>
+      </w:r>
+      <w:r>
+        <w:rPr>
+          <w:i/>
+          <w:color w:val="D0CECE" w:themeColor="background2" w:themeShade="E6"/>
+        </w:rPr>
+        <w:t>……</w:t>
+      </w:r>
+      <w:r>
+        <w:rPr>
+          <w:i/>
+          <w:color w:val="D0CECE" w:themeColor="background2" w:themeShade="E6"/>
+        </w:rPr>
+        <w:t>黄家湖附近商务酒店较少</w:t>
+      </w:r>
+      <w:r>
+        <w:rPr>
+          <w:rFonts w:hint="eastAsia"/>
+          <w:i/>
+          <w:color w:val="D0CECE" w:themeColor="background2" w:themeShade="E6"/>
+        </w:rPr>
+        <w:t>,</w:t>
+      </w:r>
+      <w:r>
+        <w:rPr>
+          <w:i/>
+          <w:color w:val="D0CECE" w:themeColor="background2" w:themeShade="E6"/>
+        </w:rPr>
+        <w:t xml:space="preserve"> </w:t>
+      </w:r>
+      <w:r>
+        <w:rPr>
+          <w:i/>
+          <w:color w:val="D0CECE" w:themeColor="background2" w:themeShade="E6"/>
+        </w:rPr>
+        <w:t>武汉夏威夷主题酒</w:t>
+      </w:r>
+      <w:r>
+        <w:rPr>
+          <w:rFonts w:hint="eastAsia"/>
+          <w:i/>
+          <w:color w:val="D0CECE" w:themeColor="background2" w:themeShade="E6"/>
+        </w:rPr>
+        <w:t>店</w:t>
+      </w:r>
+      <w:r>
+        <w:rPr>
+          <w:rFonts w:hint="eastAsia"/>
+          <w:i/>
+          <w:color w:val="D0CECE" w:themeColor="background2" w:themeShade="E6"/>
+        </w:rPr>
+        <w:t>作为备选</w:t>
+      </w:r>
+      <w:r>
+        <w:rPr>
+          <w:rFonts w:hint="eastAsia"/>
+          <w:i/>
+          <w:color w:val="D0CECE" w:themeColor="background2" w:themeShade="E6"/>
+        </w:rPr>
+        <w:t>,</w:t>
+      </w:r>
+      <w:r>
+        <w:rPr>
+          <w:rFonts w:hint="eastAsia"/>
+          <w:i/>
+          <w:color w:val="D0CECE" w:themeColor="background2" w:themeShade="E6"/>
+        </w:rPr>
+        <w:t>待实地考察</w:t>
+      </w:r>
+      <w:r>
+        <w:rPr>
+          <w:rFonts w:hint="eastAsia"/>
+          <w:i/>
+          <w:color w:val="D0CECE" w:themeColor="background2" w:themeShade="E6"/>
+        </w:rPr>
+        <w:t>.</w:t>
+      </w:r>
+    </w:p>
+    <w:p>
+      <w:pPr>
+        <w:ind w:firstLine="720"/>
+      </w:pPr>
+      <w:r>
+        <w:rPr>
+          <w:rFonts w:hint="eastAsia"/>
+        </w:rPr>
+        <w:t xml:space="preserve">18:30 </w:t>
+      </w:r>
+      <w:r>
+        <w:rPr>
+          <w:rFonts w:hint="eastAsia"/>
+        </w:rPr>
+        <w:t>晚餐</w:t>
+      </w:r>
+    </w:p>
+    <w:p>
+      <w:pPr>
+        <w:ind w:firstLine="720"/>
+        <w:rPr>
+          <w:rFonts w:ascii="Calibri" w:hAnsi="Calibri" w:cs="Calibri"/>
+          <w:b/>
+          <w:lang w:val="en-US"/>
+        </w:rPr>
+      </w:pPr>
+      <w:r>
+        <w:t>晚餐后时间自由</w:t>
+      </w:r>
+      <w:r>
+        <w:rPr>
+          <w:rFonts w:hint="eastAsia"/>
+        </w:rPr>
+        <w:t>安排</w:t>
+      </w:r>
+    </w:p>
+    <w:p>
+      <w:pPr>
+        <w:pStyle w:val="Heading2"/>
+      </w:pPr>
+      <w:bookmarkStart w:id="3" w:name="_Toc484636125"/>
+      <w:r>
+        <w:t>2017</w:t>
+      </w:r>
+      <w:r>
+        <w:t>年</w:t>
+      </w:r>
+      <w:r>
+        <w:rPr>
+          <w:rFonts w:hint="eastAsia"/>
+        </w:rPr>
+        <w:t>10</w:t>
+      </w:r>
+      <w:r>
+        <w:rPr>
+          <w:rFonts w:hint="eastAsia"/>
+        </w:rPr>
+        <w:t>月</w:t>
+      </w:r>
+      <w:r>
+        <w:t>2</w:t>
+      </w:r>
+      <w:r>
+        <w:rPr>
+          <w:rFonts w:hint="eastAsia"/>
+        </w:rPr>
+        <w:t>日（周一）</w:t>
+      </w:r>
+      <w:bookmarkEnd w:id="3"/>
+    </w:p>
+    <w:p>
+      <w:r>
+        <w:tab/>
+        <w:t>7</w:t>
+      </w:r>
+      <w:r>
+        <w:rPr>
+          <w:rFonts w:hint="eastAsia"/>
+        </w:rPr>
+        <w:t xml:space="preserve">:00 </w:t>
+      </w:r>
+      <w:r>
+        <w:rPr>
+          <w:rFonts w:hint="eastAsia"/>
+        </w:rPr>
+        <w:t>起床，早餐自行选择</w:t>
+      </w:r>
+    </w:p>
+    <w:p>
+      <w:pPr>
+        <w:rPr>
+          <w:color w:val="D0CECE" w:themeColor="background2" w:themeShade="E6"/>
+        </w:rPr>
+      </w:pPr>
+      <w:r>
+        <w:tab/>
+        <w:t xml:space="preserve">8:30 </w:t>
+      </w:r>
+      <w:r>
+        <w:t>集合</w:t>
+      </w:r>
+      <w:r>
+        <w:rPr>
+          <w:rFonts w:hint="eastAsia"/>
+        </w:rPr>
+        <w:t>，</w:t>
+      </w:r>
+      <w:r>
+        <w:t>前往青山校区</w:t>
+      </w:r>
+    </w:p>
+    <w:p>
+      <w:pPr>
+        <w:ind w:firstLine="720"/>
+      </w:pPr>
+      <w:r>
+        <w:t>9:30—12</w:t>
+      </w:r>
+      <w:r>
+        <w:rPr>
+          <w:rFonts w:hint="eastAsia"/>
+        </w:rPr>
+        <w:t>:</w:t>
+      </w:r>
+      <w:r>
+        <w:t xml:space="preserve">00 </w:t>
+      </w:r>
+      <w:r>
+        <w:rPr>
+          <w:rFonts w:hint="eastAsia"/>
+        </w:rPr>
+        <w:t>参观</w:t>
+      </w:r>
+      <w:r>
+        <w:rPr>
+          <w:rFonts w:hint="eastAsia"/>
+        </w:rPr>
+        <w:t>思忆</w:t>
+      </w:r>
+      <w:r>
+        <w:t>青山</w:t>
+      </w:r>
+      <w:r>
+        <w:t>校区</w:t>
+      </w:r>
+    </w:p>
+    <w:p>
+      <w:pPr>
+        <w:ind w:firstLine="720"/>
+      </w:pPr>
+      <w:r>
+        <w:rPr>
+          <w:rFonts w:hint="eastAsia"/>
+        </w:rPr>
+        <w:t xml:space="preserve">13:30 </w:t>
+      </w:r>
+      <w:r>
+        <w:rPr>
+          <w:rFonts w:hint="eastAsia"/>
+        </w:rPr>
+        <w:t>集合，前往黄家湖</w:t>
+      </w:r>
+    </w:p>
+    <w:p>
+      <w:pPr>
+        <w:ind w:firstLine="720"/>
+      </w:pPr>
+      <w:r>
+        <w:rPr>
+          <w:rFonts w:hint="eastAsia"/>
+        </w:rPr>
+        <w:t>14:30</w:t>
+      </w:r>
+      <w:r>
+        <w:t>—15</w:t>
+      </w:r>
+      <w:r>
+        <w:rPr>
+          <w:rFonts w:hint="eastAsia"/>
+        </w:rPr>
+        <w:t>:</w:t>
+      </w:r>
+      <w:r>
+        <w:t>3</w:t>
+      </w:r>
+      <w:r>
+        <w:rPr>
+          <w:rFonts w:hint="eastAsia"/>
+        </w:rPr>
+        <w:t xml:space="preserve">0 </w:t>
+      </w:r>
+      <w:r>
+        <w:rPr>
+          <w:rFonts w:hint="eastAsia"/>
+        </w:rPr>
+        <w:t>班会</w:t>
+      </w:r>
+    </w:p>
+    <w:p>
+      <w:pPr>
+        <w:ind w:firstLine="720"/>
+        <w:rPr>
+          <w:i/>
+          <w:color w:val="D0CECE" w:themeColor="background2" w:themeShade="E6"/>
+        </w:rPr>
+      </w:pPr>
+      <w:r>
+        <w:rPr>
+          <w:rFonts w:hint="eastAsia"/>
+        </w:rPr>
+        <w:t xml:space="preserve">15:30 </w:t>
+      </w:r>
+      <w:r>
+        <w:t>– 18</w:t>
+      </w:r>
+      <w:r>
+        <w:rPr>
+          <w:rFonts w:hint="eastAsia"/>
+        </w:rPr>
+        <w:t xml:space="preserve">:30 </w:t>
+      </w:r>
+      <w:r>
+        <w:rPr>
+          <w:rFonts w:hint="eastAsia"/>
+        </w:rPr>
+        <w:t>参观思忆黄家湖校区</w:t>
+      </w:r>
+      <w:r>
+        <w:rPr>
+          <w:rFonts w:hint="eastAsia"/>
+        </w:rPr>
+        <w:t xml:space="preserve"> </w:t>
+      </w:r>
+      <w:r>
+        <w:rPr>
+          <w:rFonts w:hint="eastAsia"/>
+          <w:i/>
+          <w:color w:val="D0CECE" w:themeColor="background2" w:themeShade="E6"/>
+        </w:rPr>
+        <w:t>因校区较青山大，需制定路线以免耽误时间或</w:t>
+      </w:r>
+      <w:r>
+        <w:rPr>
+          <w:rFonts w:hint="eastAsia"/>
+          <w:i/>
+          <w:color w:val="D0CECE" w:themeColor="background2" w:themeShade="E6"/>
+        </w:rPr>
+        <w:t>步行过久</w:t>
+      </w:r>
+      <w:r>
+        <w:rPr>
+          <w:rFonts w:hint="eastAsia"/>
+          <w:i/>
+          <w:color w:val="D0CECE" w:themeColor="background2" w:themeShade="E6"/>
+        </w:rPr>
+        <w:t>劳累</w:t>
+      </w:r>
+    </w:p>
+    <w:p>
+      <w:pPr>
+        <w:ind w:firstLine="720"/>
+        <w:rPr>
+          <w:i/>
+          <w:color w:val="D0CECE" w:themeColor="background2" w:themeShade="E6"/>
+        </w:rPr>
+      </w:pPr>
+      <w:r>
+        <w:rPr>
+          <w:rFonts w:hint="eastAsia"/>
+        </w:rPr>
+        <w:t>18:30</w:t>
+      </w:r>
+      <w:r>
+        <w:t>—20</w:t>
+      </w:r>
+      <w:r>
+        <w:rPr>
+          <w:rFonts w:hint="eastAsia"/>
+        </w:rPr>
+        <w:t>:00</w:t>
+      </w:r>
+      <w:r>
+        <w:rPr>
+          <w:rFonts w:hint="eastAsia"/>
+        </w:rPr>
+        <w:t>晚餐</w:t>
+      </w:r>
+      <w:r>
+        <w:rPr>
+          <w:rFonts w:hint="eastAsia"/>
+        </w:rPr>
+        <w:t xml:space="preserve">  </w:t>
+      </w:r>
+      <w:r>
+        <w:t xml:space="preserve"> </w:t>
+      </w:r>
+      <w:r>
+        <w:rPr>
+          <w:rFonts w:hint="eastAsia"/>
+          <w:i/>
+          <w:color w:val="D0CECE" w:themeColor="background2" w:themeShade="E6"/>
+        </w:rPr>
+        <w:t>地点</w:t>
+      </w:r>
+      <w:r>
+        <w:rPr>
+          <w:rFonts w:hint="eastAsia"/>
+          <w:i/>
+          <w:color w:val="D0CECE" w:themeColor="background2" w:themeShade="E6"/>
+        </w:rPr>
+        <w:t>TBD</w:t>
+      </w:r>
+    </w:p>
+    <w:p>
+      <w:pPr>
+        <w:ind w:firstLine="720"/>
+        <w:rPr>
+          <w:i/>
+          <w:color w:val="D0CECE" w:themeColor="background2" w:themeShade="E6"/>
+        </w:rPr>
+      </w:pPr>
+      <w:r>
+        <w:rPr>
+          <w:i/>
+          <w:color w:val="D0CECE" w:themeColor="background2" w:themeShade="E6"/>
+        </w:rPr>
+        <w:t>TBC……</w:t>
+      </w:r>
+    </w:p>
+    <w:p>
+      <w:pPr>
+        <w:rPr>
+          <w:color w:val="D0CECE" w:themeColor="background2" w:themeShade="E6"/>
+        </w:rPr>
+      </w:pPr>
+      <w:r>
+        <w:rPr>
+          <w:i/>
+          <w:color w:val="D0CECE" w:themeColor="background2" w:themeShade="E6"/>
+        </w:rPr>
+        <w:tab/>
+      </w:r>
+    </w:p>
+    <w:p>
+      <w:pPr>
+        <w:rPr>
+          <w:i/>
+          <w:color w:val="D0CECE" w:themeColor="background2" w:themeShade="E6"/>
+        </w:rPr>
+      </w:pPr>
+    </w:p>
+    <w:p>
+      <w:pPr>
+        <w:rPr>
+          <w:i/>
+          <w:color w:val="D0CECE" w:themeColor="background2" w:themeShade="E6"/>
         </w:rPr>
       </w:pPr>
     </w:p>
@@ -1699,567 +2196,7 @@
       <w:pPr>
         <w:pStyle w:val="Heading2"/>
       </w:pPr>
-      <w:bookmarkStart w:id="2" w:name="_Toc484636124"/>
-      <w:r>
-        <w:t>2017</w:t>
-      </w:r>
-      <w:r>
-        <w:t>年</w:t>
-      </w:r>
-      <w:r>
-        <w:rPr>
-          <w:rFonts w:hint="eastAsia"/>
-        </w:rPr>
-        <w:t>10</w:t>
-      </w:r>
-      <w:r>
-        <w:rPr>
-          <w:rFonts w:hint="eastAsia"/>
-        </w:rPr>
-        <w:t>月</w:t>
-      </w:r>
-      <w:r>
-        <w:t>1</w:t>
-      </w:r>
-      <w:r>
-        <w:rPr>
-          <w:rFonts w:hint="eastAsia"/>
-        </w:rPr>
-        <w:t>日（周日）</w:t>
-      </w:r>
-      <w:bookmarkEnd w:id="2"/>
-    </w:p>
-    <w:p>
-      <w:pPr>
-        <w:ind w:firstLine="720"/>
-      </w:pPr>
-      <w:r>
-        <w:rPr>
-          <w:rFonts w:hint="eastAsia"/>
-        </w:rPr>
-        <w:t>报道。请于下午</w:t>
-      </w:r>
-      <w:r>
-        <w:rPr>
-          <w:rFonts w:hint="eastAsia"/>
-        </w:rPr>
-        <w:t>17</w:t>
-      </w:r>
-      <w:r>
-        <w:rPr>
-          <w:rFonts w:hint="eastAsia"/>
-        </w:rPr>
-        <w:t>点之前进行报道、入住酒店。</w:t>
-      </w:r>
-    </w:p>
-    <w:p>
-      <w:pPr>
-        <w:ind w:firstLine="720"/>
-        <w:rPr>
-          <w:rFonts w:ascii="Calibri" w:hAnsi="Calibri" w:cs="Calibri"/>
-          <w:i/>
-          <w:color w:val="D0CECE" w:themeColor="background2" w:themeShade="E6"/>
-          <w:lang w:val="en-US"/>
-        </w:rPr>
-      </w:pPr>
-      <w:r>
-        <w:t>报道地点</w:t>
-      </w:r>
-      <w:r>
-        <w:rPr>
-          <w:rFonts w:hint="eastAsia"/>
-        </w:rPr>
-        <w:t>：</w:t>
-      </w:r>
-      <w:r>
-        <w:rPr>
-          <w:i/>
-          <w:color w:val="D0CECE" w:themeColor="background2" w:themeShade="E6"/>
-        </w:rPr>
-        <w:t>TB</w:t>
-      </w:r>
-      <w:r>
-        <w:rPr>
-          <w:rFonts w:hint="eastAsia"/>
-          <w:i/>
-          <w:color w:val="D0CECE" w:themeColor="background2" w:themeShade="E6"/>
-        </w:rPr>
-        <w:t>D</w:t>
-      </w:r>
-      <w:r>
-        <w:rPr>
-          <w:i/>
-          <w:color w:val="D0CECE" w:themeColor="background2" w:themeShade="E6"/>
-        </w:rPr>
-        <w:t>……</w:t>
-      </w:r>
-      <w:r>
-        <w:rPr>
-          <w:i/>
-          <w:color w:val="D0CECE" w:themeColor="background2" w:themeShade="E6"/>
-        </w:rPr>
-        <w:t>黄家湖附近商务酒店较少</w:t>
-      </w:r>
-      <w:r>
-        <w:rPr>
-          <w:rFonts w:hint="eastAsia"/>
-          <w:i/>
-          <w:color w:val="D0CECE" w:themeColor="background2" w:themeShade="E6"/>
-        </w:rPr>
-        <w:t>,</w:t>
-      </w:r>
-      <w:r>
-        <w:rPr>
-          <w:i/>
-          <w:color w:val="D0CECE" w:themeColor="background2" w:themeShade="E6"/>
-        </w:rPr>
-        <w:t xml:space="preserve"> </w:t>
-      </w:r>
-      <w:r>
-        <w:rPr>
-          <w:i/>
-          <w:color w:val="D0CECE" w:themeColor="background2" w:themeShade="E6"/>
-        </w:rPr>
-        <w:t>武汉夏威夷主题酒</w:t>
-      </w:r>
-      <w:r>
-        <w:rPr>
-          <w:rFonts w:hint="eastAsia"/>
-          <w:i/>
-          <w:color w:val="D0CECE" w:themeColor="background2" w:themeShade="E6"/>
-        </w:rPr>
-        <w:t>店</w:t>
-      </w:r>
-      <w:r>
-        <w:rPr>
-          <w:rFonts w:hint="eastAsia"/>
-          <w:i/>
-          <w:color w:val="D0CECE" w:themeColor="background2" w:themeShade="E6"/>
-        </w:rPr>
-        <w:t>作为备选</w:t>
-      </w:r>
-      <w:r>
-        <w:rPr>
-          <w:rFonts w:hint="eastAsia"/>
-          <w:i/>
-          <w:color w:val="D0CECE" w:themeColor="background2" w:themeShade="E6"/>
-        </w:rPr>
-        <w:t>,</w:t>
-      </w:r>
-      <w:r>
-        <w:rPr>
-          <w:rFonts w:hint="eastAsia"/>
-          <w:i/>
-          <w:color w:val="D0CECE" w:themeColor="background2" w:themeShade="E6"/>
-        </w:rPr>
-        <w:t>待实地考察</w:t>
-      </w:r>
-      <w:r>
-        <w:rPr>
-          <w:rFonts w:hint="eastAsia"/>
-          <w:i/>
-          <w:color w:val="D0CECE" w:themeColor="background2" w:themeShade="E6"/>
-        </w:rPr>
-        <w:t>.</w:t>
-      </w:r>
-    </w:p>
-    <w:p>
-      <w:pPr>
-        <w:ind w:firstLine="720"/>
-      </w:pPr>
-      <w:r>
-        <w:rPr>
-          <w:rFonts w:hint="eastAsia"/>
-        </w:rPr>
-        <w:t xml:space="preserve">18:30 </w:t>
-      </w:r>
-      <w:r>
-        <w:rPr>
-          <w:rFonts w:hint="eastAsia"/>
-        </w:rPr>
-        <w:t>晚餐</w:t>
-      </w:r>
-    </w:p>
-    <w:p>
-      <w:pPr>
-        <w:ind w:firstLine="720"/>
-        <w:rPr>
-          <w:rFonts w:ascii="Calibri" w:hAnsi="Calibri" w:cs="Calibri" w:hint="eastAsia"/>
-          <w:b/>
-          <w:lang w:val="en-US"/>
-        </w:rPr>
-      </w:pPr>
-      <w:r>
-        <w:t>晚餐后时间自由</w:t>
-      </w:r>
-      <w:r>
-        <w:rPr>
-          <w:rFonts w:hint="eastAsia"/>
-        </w:rPr>
-        <w:t>安排</w:t>
-      </w:r>
-    </w:p>
-    <w:p>
-      <w:pPr>
-        <w:pStyle w:val="Heading2"/>
-      </w:pPr>
-      <w:bookmarkStart w:id="3" w:name="_Toc484636125"/>
-      <w:r>
-        <w:t>2017</w:t>
-      </w:r>
-      <w:r>
-        <w:t>年</w:t>
-      </w:r>
-      <w:r>
-        <w:rPr>
-          <w:rFonts w:hint="eastAsia"/>
-        </w:rPr>
-        <w:t>10</w:t>
-      </w:r>
-      <w:r>
-        <w:rPr>
-          <w:rFonts w:hint="eastAsia"/>
-        </w:rPr>
-        <w:t>月</w:t>
-      </w:r>
-      <w:r>
-        <w:t>2</w:t>
-      </w:r>
-      <w:r>
-        <w:rPr>
-          <w:rFonts w:hint="eastAsia"/>
-        </w:rPr>
-        <w:t>日（周一）</w:t>
-      </w:r>
-      <w:bookmarkEnd w:id="3"/>
-    </w:p>
-    <w:p>
-      <w:pPr>
-        <w:rPr>
-          <w:rFonts w:hint="eastAsia"/>
-        </w:rPr>
-      </w:pPr>
-      <w:r>
-        <w:tab/>
-        <w:t>7</w:t>
-      </w:r>
-      <w:r>
-        <w:rPr>
-          <w:rFonts w:hint="eastAsia"/>
-        </w:rPr>
-        <w:t xml:space="preserve">:00 </w:t>
-      </w:r>
-      <w:r>
-        <w:rPr>
-          <w:rFonts w:hint="eastAsia"/>
-        </w:rPr>
-        <w:t>起床，早餐自行选择</w:t>
-      </w:r>
-    </w:p>
-    <w:p>
-      <w:pPr>
-        <w:rPr>
-          <w:color w:val="D0CECE" w:themeColor="background2" w:themeShade="E6"/>
-        </w:rPr>
-      </w:pPr>
-      <w:r>
-        <w:tab/>
-      </w:r>
-      <w:r>
-        <w:t xml:space="preserve">8:30 </w:t>
-      </w:r>
-      <w:r>
-        <w:t>集合</w:t>
-      </w:r>
-      <w:r>
-        <w:rPr>
-          <w:rFonts w:hint="eastAsia"/>
-        </w:rPr>
-        <w:t>，</w:t>
-      </w:r>
-      <w:r>
-        <w:t>前往青山校区</w:t>
-      </w:r>
-    </w:p>
-    <w:p>
-      <w:pPr>
-        <w:ind w:firstLine="720"/>
-      </w:pPr>
-      <w:r>
-        <w:t>9</w:t>
-      </w:r>
-      <w:r>
-        <w:t>:</w:t>
-      </w:r>
-      <w:r>
-        <w:t>3</w:t>
-      </w:r>
-      <w:r>
-        <w:t>0</w:t>
-      </w:r>
-      <w:r>
-        <w:t>—12</w:t>
-      </w:r>
-      <w:r>
-        <w:rPr>
-          <w:rFonts w:hint="eastAsia"/>
-        </w:rPr>
-        <w:t>:</w:t>
-      </w:r>
-      <w:r>
-        <w:t>00</w:t>
-      </w:r>
-      <w:r>
-        <w:t xml:space="preserve"> </w:t>
-      </w:r>
-      <w:r>
-        <w:rPr>
-          <w:rFonts w:hint="eastAsia"/>
-        </w:rPr>
-        <w:t>参观</w:t>
-      </w:r>
-      <w:r>
-        <w:rPr>
-          <w:rFonts w:hint="eastAsia"/>
-        </w:rPr>
-        <w:t>思忆</w:t>
-      </w:r>
-      <w:r>
-        <w:t>青山</w:t>
-      </w:r>
-      <w:r>
-        <w:t>校区</w:t>
-      </w:r>
-    </w:p>
-    <w:p>
-      <w:pPr>
-        <w:ind w:firstLine="720"/>
-      </w:pPr>
-      <w:r>
-        <w:rPr>
-          <w:rFonts w:hint="eastAsia"/>
-        </w:rPr>
-        <w:t xml:space="preserve">13:30 </w:t>
-      </w:r>
-      <w:r>
-        <w:rPr>
-          <w:rFonts w:hint="eastAsia"/>
-        </w:rPr>
-        <w:t>集合，前往黄家湖</w:t>
-      </w:r>
-    </w:p>
-    <w:p>
-      <w:pPr>
-        <w:ind w:firstLine="720"/>
-      </w:pPr>
-      <w:r>
-        <w:rPr>
-          <w:rFonts w:hint="eastAsia"/>
-        </w:rPr>
-        <w:t>14:30</w:t>
-      </w:r>
-      <w:r>
-        <w:t>—15</w:t>
-      </w:r>
-      <w:r>
-        <w:rPr>
-          <w:rFonts w:hint="eastAsia"/>
-        </w:rPr>
-        <w:t>:</w:t>
-      </w:r>
-      <w:r>
-        <w:t>3</w:t>
-      </w:r>
-      <w:r>
-        <w:rPr>
-          <w:rFonts w:hint="eastAsia"/>
-        </w:rPr>
-        <w:t xml:space="preserve">0 </w:t>
-      </w:r>
-      <w:r>
-        <w:rPr>
-          <w:rFonts w:hint="eastAsia"/>
-        </w:rPr>
-        <w:t>班会</w:t>
-      </w:r>
-    </w:p>
-    <w:p>
-      <w:pPr>
-        <w:ind w:firstLine="720"/>
-        <w:rPr>
-          <w:i/>
-          <w:color w:val="D0CECE" w:themeColor="background2" w:themeShade="E6"/>
-        </w:rPr>
-      </w:pPr>
-      <w:r>
-        <w:rPr>
-          <w:rFonts w:hint="eastAsia"/>
-        </w:rPr>
-        <w:t xml:space="preserve">15:30 </w:t>
-      </w:r>
-      <w:r>
-        <w:t>– 18</w:t>
-      </w:r>
-      <w:r>
-        <w:rPr>
-          <w:rFonts w:hint="eastAsia"/>
-        </w:rPr>
-        <w:t xml:space="preserve">:30 </w:t>
-      </w:r>
-      <w:r>
-        <w:rPr>
-          <w:rFonts w:hint="eastAsia"/>
-        </w:rPr>
-        <w:t>参观思忆黄家湖校区</w:t>
-      </w:r>
-      <w:r>
-        <w:rPr>
-          <w:rFonts w:hint="eastAsia"/>
-        </w:rPr>
-        <w:t xml:space="preserve"> </w:t>
-      </w:r>
-      <w:r>
-        <w:rPr>
-          <w:rFonts w:hint="eastAsia"/>
-          <w:i/>
-          <w:color w:val="D0CECE" w:themeColor="background2" w:themeShade="E6"/>
-        </w:rPr>
-        <w:t>因校区较青山大，需制定路线以免耽误时间或</w:t>
-      </w:r>
-      <w:r>
-        <w:rPr>
-          <w:rFonts w:hint="eastAsia"/>
-          <w:i/>
-          <w:color w:val="D0CECE" w:themeColor="background2" w:themeShade="E6"/>
-        </w:rPr>
-        <w:t>步行过久</w:t>
-      </w:r>
-      <w:r>
-        <w:rPr>
-          <w:rFonts w:hint="eastAsia"/>
-          <w:i/>
-          <w:color w:val="D0CECE" w:themeColor="background2" w:themeShade="E6"/>
-        </w:rPr>
-        <w:t>劳累</w:t>
-      </w:r>
-    </w:p>
-    <w:p>
-      <w:pPr>
-        <w:ind w:firstLine="720"/>
-        <w:rPr>
-          <w:rFonts w:hint="eastAsia"/>
-          <w:i/>
-          <w:color w:val="D0CECE" w:themeColor="background2" w:themeShade="E6"/>
-        </w:rPr>
-      </w:pPr>
-      <w:r>
-        <w:rPr>
-          <w:rFonts w:hint="eastAsia"/>
-        </w:rPr>
-        <w:t>18:30</w:t>
-      </w:r>
-      <w:r>
-        <w:t>—20</w:t>
-      </w:r>
-      <w:r>
-        <w:rPr>
-          <w:rFonts w:hint="eastAsia"/>
-        </w:rPr>
-        <w:t>:00</w:t>
-      </w:r>
-      <w:r>
-        <w:rPr>
-          <w:rFonts w:hint="eastAsia"/>
-        </w:rPr>
-        <w:t>晚餐</w:t>
-      </w:r>
-      <w:r>
-        <w:rPr>
-          <w:rFonts w:hint="eastAsia"/>
-        </w:rPr>
-        <w:t xml:space="preserve">  </w:t>
-      </w:r>
-      <w:r>
-        <w:t xml:space="preserve"> </w:t>
-      </w:r>
-      <w:r>
-        <w:rPr>
-          <w:rFonts w:hint="eastAsia"/>
-          <w:i/>
-          <w:color w:val="D0CECE" w:themeColor="background2" w:themeShade="E6"/>
-        </w:rPr>
-        <w:t>地点</w:t>
-      </w:r>
-      <w:r>
-        <w:rPr>
-          <w:rFonts w:hint="eastAsia"/>
-          <w:i/>
-          <w:color w:val="D0CECE" w:themeColor="background2" w:themeShade="E6"/>
-        </w:rPr>
-        <w:t>TBD</w:t>
-      </w:r>
-    </w:p>
-    <w:p>
-      <w:pPr>
-        <w:ind w:firstLine="720"/>
-        <w:rPr>
-          <w:i/>
-          <w:color w:val="D0CECE" w:themeColor="background2" w:themeShade="E6"/>
-        </w:rPr>
-      </w:pPr>
-      <w:r>
-        <w:rPr>
-          <w:i/>
-          <w:color w:val="D0CECE" w:themeColor="background2" w:themeShade="E6"/>
-        </w:rPr>
-        <w:t>TBC</w:t>
-      </w:r>
-      <w:r>
-        <w:rPr>
-          <w:i/>
-          <w:color w:val="D0CECE" w:themeColor="background2" w:themeShade="E6"/>
-        </w:rPr>
-        <w:t>……</w:t>
-      </w:r>
-    </w:p>
-    <w:p>
-      <w:pPr>
-        <w:rPr>
-          <w:color w:val="D0CECE" w:themeColor="background2" w:themeShade="E6"/>
-        </w:rPr>
-      </w:pPr>
-      <w:r>
-        <w:rPr>
-          <w:i/>
-          <w:color w:val="D0CECE" w:themeColor="background2" w:themeShade="E6"/>
-        </w:rPr>
-        <w:tab/>
-      </w:r>
-      <w:bookmarkStart w:id="4" w:name="_GoBack"/>
-      <w:bookmarkEnd w:id="4"/>
-    </w:p>
-    <w:p>
-      <w:pPr>
-        <w:rPr>
-          <w:i/>
-          <w:color w:val="D0CECE" w:themeColor="background2" w:themeShade="E6"/>
-        </w:rPr>
-      </w:pPr>
-    </w:p>
-    <w:p>
-      <w:pPr>
-        <w:rPr>
-          <w:rFonts w:hint="eastAsia"/>
-          <w:i/>
-          <w:color w:val="D0CECE" w:themeColor="background2" w:themeShade="E6"/>
-        </w:rPr>
-      </w:pPr>
-    </w:p>
-    <w:p>
-      <w:pPr>
-        <w:pStyle w:val="Heading2"/>
-      </w:pPr>
-      <w:bookmarkStart w:id="5" w:name="_Toc484636126"/>
+      <w:bookmarkStart w:id="4" w:name="_Toc484636126"/>
       <w:r>
         <w:lastRenderedPageBreak/>
         <w:t>2017</w:t>
@@ -2288,7 +2225,7 @@
         </w:rPr>
         <w:t>日（周二）</w:t>
       </w:r>
-      <w:bookmarkEnd w:id="5"/>
+      <w:bookmarkEnd w:id="4"/>
     </w:p>
     <w:p>
       <w:pPr>
@@ -2331,9 +2268,6 @@
     <w:p>
       <w:pPr>
         <w:ind w:firstLine="360"/>
-        <w:rPr>
-          <w:rFonts w:hint="eastAsia"/>
-        </w:rPr>
       </w:pPr>
     </w:p>
     <w:p>
@@ -2344,11 +2278,11 @@
           <w:numId w:val="1"/>
         </w:numPr>
       </w:pPr>
-      <w:bookmarkStart w:id="6" w:name="_Toc484636131"/>
+      <w:bookmarkStart w:id="5" w:name="_Toc484636131"/>
       <w:r>
         <w:t>筹备工作</w:t>
       </w:r>
-      <w:bookmarkEnd w:id="6"/>
+      <w:bookmarkEnd w:id="5"/>
     </w:p>
     <w:p>
       <w:pPr>
@@ -2358,11 +2292,11 @@
           <w:numId w:val="1"/>
         </w:numPr>
       </w:pPr>
-      <w:bookmarkStart w:id="7" w:name="_Toc484636132"/>
+      <w:bookmarkStart w:id="6" w:name="_Toc484636132"/>
       <w:r>
         <w:t>筹备人员列表</w:t>
       </w:r>
-      <w:bookmarkEnd w:id="7"/>
+      <w:bookmarkEnd w:id="6"/>
     </w:p>
     <w:tbl>
       <w:tblPr>
@@ -2714,13 +2648,8 @@
                 <w:color w:val="000000"/>
               </w:rPr>
             </w:pPr>
-            <w:r>
-              <w:rPr>
-                <w:rFonts w:asciiTheme="minorEastAsia" w:hAnsiTheme="minorEastAsia" w:cs="Calibri"/>
-                <w:color w:val="000000"/>
-              </w:rPr>
-              <w:t>15271820528</w:t>
-            </w:r>
+            <w:bookmarkStart w:id="7" w:name="_GoBack"/>
+            <w:bookmarkEnd w:id="7"/>
           </w:p>
         </w:tc>
         <w:tc>
@@ -5195,11 +5124,6 @@
       </w:r>
     </w:p>
     <w:p>
-      <w:pPr>
-        <w:rPr>
-          <w:rFonts w:hint="eastAsia"/>
-        </w:rPr>
-      </w:pPr>
       <w:r>
         <w:tab/>
       </w:r>
@@ -5248,13 +5172,7 @@
         <w:t>/</w:t>
       </w:r>
       <w:r>
-        <w:t>18</w:t>
-      </w:r>
-      <w:r>
-        <w:t>—</w:t>
-      </w:r>
-      <w:r>
-        <w:t>2017</w:t>
+        <w:t>18—2017</w:t>
       </w:r>
       <w:r>
         <w:rPr>
@@ -5354,10 +5272,7 @@
         <w:t>聚会</w:t>
       </w:r>
       <w:r>
-        <w:t>活动</w:t>
-      </w:r>
-      <w:r>
-        <w:t>计划提前协调好人员</w:t>
+        <w:t>活动计划提前协调好人员</w:t>
       </w:r>
       <w:r>
         <w:rPr>
@@ -5369,13 +5284,7 @@
         <w:rPr>
           <w:rFonts w:hint="eastAsia"/>
         </w:rPr>
-        <w:t>预订好场地</w:t>
-      </w:r>
-      <w:r>
-        <w:rPr>
-          <w:rFonts w:hint="eastAsia"/>
-        </w:rPr>
-        <w:t>。</w:t>
+        <w:t>预订好场地。</w:t>
       </w:r>
     </w:p>
     <w:p>
@@ -5433,10 +5342,7 @@
         <w:t>，</w:t>
       </w:r>
       <w:r>
-        <w:t>各项</w:t>
-      </w:r>
-      <w:r>
-        <w:t>收支记录进收支表</w:t>
+        <w:t>各项收支记录进收支表</w:t>
       </w:r>
       <w:r>
         <w:rPr>
@@ -6615,7 +6521,7 @@
 </file>
 
 <file path=customXml/itemProps1.xml><?xml version="1.0" encoding="utf-8"?>
-<ds:datastoreItem xmlns:ds="http://schemas.openxmlformats.org/officeDocument/2006/customXml" ds:itemID="{EE15D1DD-2B62-4999-85D4-8B9A196C7A5C}">
+<ds:datastoreItem xmlns:ds="http://schemas.openxmlformats.org/officeDocument/2006/customXml" ds:itemID="{4E2D7876-B73A-4B3C-A8AE-A08E73B3E8E1}">
   <ds:schemaRefs>
     <ds:schemaRef ds:uri="http://schemas.openxmlformats.org/officeDocument/2006/bibliography"/>
   </ds:schemaRefs>

</xml_diff>

<commit_message>
add solgan in section 2
</commit_message>
<xml_diff>
--- a/活动策划书.docx
+++ b/活动策划书.docx
@@ -1583,7 +1583,57 @@
           <w:numId w:val="1"/>
         </w:numPr>
       </w:pPr>
-      <w:bookmarkStart w:id="1" w:name="_Toc484636123"/>
+      <w:r>
+        <w:t>主题</w:t>
+      </w:r>
+    </w:p>
+    <w:p>
+      <w:pPr>
+        <w:rPr>
+          <w:rFonts w:hint="eastAsia"/>
+        </w:rPr>
+      </w:pPr>
+      <w:r>
+        <w:rPr>
+          <w:i/>
+          <w:color w:val="D0CECE" w:themeColor="background2" w:themeShade="E6"/>
+        </w:rPr>
+        <w:t>全员征集</w:t>
+      </w:r>
+      <w:r>
+        <w:rPr>
+          <w:rFonts w:hint="eastAsia"/>
+          <w:i/>
+          <w:color w:val="D0CECE" w:themeColor="background2" w:themeShade="E6"/>
+        </w:rPr>
+        <w:t>,</w:t>
+      </w:r>
+      <w:r>
+        <w:rPr>
+          <w:i/>
+          <w:color w:val="D0CECE" w:themeColor="background2" w:themeShade="E6"/>
+        </w:rPr>
+        <w:t xml:space="preserve"> </w:t>
+      </w:r>
+      <w:bookmarkStart w:id="1" w:name="_GoBack"/>
+      <w:bookmarkEnd w:id="1"/>
+      <w:r>
+        <w:rPr>
+          <w:i/>
+          <w:color w:val="D0CECE" w:themeColor="background2" w:themeShade="E6"/>
+        </w:rPr>
+        <w:t>待补充</w:t>
+      </w:r>
+    </w:p>
+    <w:p>
+      <w:pPr>
+        <w:pStyle w:val="Heading1"/>
+        <w:numPr>
+          <w:ilvl w:val="0"/>
+          <w:numId w:val="1"/>
+        </w:numPr>
+      </w:pPr>
+      <w:bookmarkStart w:id="2" w:name="_Toc484636123"/>
       <w:r>
         <w:rPr>
           <w:rFonts w:hint="eastAsia"/>
@@ -1593,7 +1643,7 @@
       <w:r>
         <w:t>活动计划</w:t>
       </w:r>
-      <w:bookmarkEnd w:id="1"/>
+      <w:bookmarkEnd w:id="2"/>
     </w:p>
     <w:p>
       <w:r>
@@ -1669,7 +1719,7 @@
       <w:pPr>
         <w:pStyle w:val="Heading2"/>
       </w:pPr>
-      <w:bookmarkStart w:id="2" w:name="_Toc484636124"/>
+      <w:bookmarkStart w:id="3" w:name="_Toc484636124"/>
       <w:r>
         <w:t>2017</w:t>
       </w:r>
@@ -1697,7 +1747,7 @@
         </w:rPr>
         <w:t>日（周日）</w:t>
       </w:r>
-      <w:bookmarkEnd w:id="2"/>
+      <w:bookmarkEnd w:id="3"/>
     </w:p>
     <w:p>
       <w:pPr>
@@ -1873,7 +1923,7 @@
       <w:pPr>
         <w:pStyle w:val="Heading2"/>
       </w:pPr>
-      <w:bookmarkStart w:id="3" w:name="_Toc484636125"/>
+      <w:bookmarkStart w:id="4" w:name="_Toc484636125"/>
       <w:r>
         <w:t>2017</w:t>
       </w:r>
@@ -1901,7 +1951,7 @@
         </w:rPr>
         <w:t>日（周一）</w:t>
       </w:r>
-      <w:bookmarkEnd w:id="3"/>
+      <w:bookmarkEnd w:id="4"/>
     </w:p>
     <w:p>
       <w:r>
@@ -2196,9 +2246,8 @@
       <w:pPr>
         <w:pStyle w:val="Heading2"/>
       </w:pPr>
-      <w:bookmarkStart w:id="4" w:name="_Toc484636126"/>
-      <w:r>
-        <w:lastRenderedPageBreak/>
+      <w:bookmarkStart w:id="5" w:name="_Toc484636126"/>
+      <w:r>
         <w:t>2017</w:t>
       </w:r>
       <w:r>
@@ -2225,7 +2274,7 @@
         </w:rPr>
         <w:t>日（周二）</w:t>
       </w:r>
-      <w:bookmarkEnd w:id="4"/>
+      <w:bookmarkEnd w:id="5"/>
     </w:p>
     <w:p>
       <w:pPr>
@@ -2278,11 +2327,11 @@
           <w:numId w:val="1"/>
         </w:numPr>
       </w:pPr>
-      <w:bookmarkStart w:id="5" w:name="_Toc484636131"/>
+      <w:bookmarkStart w:id="6" w:name="_Toc484636131"/>
       <w:r>
         <w:t>筹备工作</w:t>
       </w:r>
-      <w:bookmarkEnd w:id="5"/>
+      <w:bookmarkEnd w:id="6"/>
     </w:p>
     <w:p>
       <w:pPr>
@@ -2292,11 +2341,11 @@
           <w:numId w:val="1"/>
         </w:numPr>
       </w:pPr>
-      <w:bookmarkStart w:id="6" w:name="_Toc484636132"/>
+      <w:bookmarkStart w:id="7" w:name="_Toc484636132"/>
       <w:r>
         <w:t>筹备人员列表</w:t>
       </w:r>
-      <w:bookmarkEnd w:id="6"/>
+      <w:bookmarkEnd w:id="7"/>
     </w:p>
     <w:tbl>
       <w:tblPr>
@@ -2648,8 +2697,13 @@
                 <w:color w:val="000000"/>
               </w:rPr>
             </w:pPr>
-            <w:bookmarkStart w:id="7" w:name="_GoBack"/>
-            <w:bookmarkEnd w:id="7"/>
+            <w:r>
+              <w:rPr>
+                <w:rFonts w:asciiTheme="minorEastAsia" w:hAnsiTheme="minorEastAsia" w:cs="Calibri"/>
+                <w:color w:val="000000"/>
+              </w:rPr>
+              <w:t>1</w:t>
+            </w:r>
           </w:p>
         </w:tc>
         <w:tc>
@@ -2808,6 +2862,13 @@
                 <w:color w:val="000000"/>
               </w:rPr>
             </w:pPr>
+            <w:r>
+              <w:rPr>
+                <w:rFonts w:asciiTheme="minorEastAsia" w:hAnsiTheme="minorEastAsia" w:cs="Calibri"/>
+                <w:color w:val="000000"/>
+              </w:rPr>
+              <w:t>1</w:t>
+            </w:r>
           </w:p>
         </w:tc>
         <w:tc>
@@ -2971,6 +3032,13 @@
                 <w:color w:val="000000"/>
               </w:rPr>
             </w:pPr>
+            <w:r>
+              <w:rPr>
+                <w:rFonts w:asciiTheme="minorEastAsia" w:hAnsiTheme="minorEastAsia" w:cs="Calibri"/>
+                <w:color w:val="000000"/>
+              </w:rPr>
+              <w:t>1</w:t>
+            </w:r>
           </w:p>
         </w:tc>
         <w:tc>
@@ -3143,6 +3211,13 @@
                 <w:color w:val="000000"/>
               </w:rPr>
             </w:pPr>
+            <w:r>
+              <w:rPr>
+                <w:rFonts w:asciiTheme="minorEastAsia" w:hAnsiTheme="minorEastAsia" w:cs="Calibri"/>
+                <w:color w:val="000000"/>
+              </w:rPr>
+              <w:t>1</w:t>
+            </w:r>
           </w:p>
         </w:tc>
         <w:tc>
@@ -3272,6 +3347,13 @@
                 <w:color w:val="000000"/>
               </w:rPr>
             </w:pPr>
+            <w:r>
+              <w:rPr>
+                <w:rFonts w:asciiTheme="minorEastAsia" w:hAnsiTheme="minorEastAsia" w:cs="Calibri"/>
+                <w:color w:val="000000"/>
+              </w:rPr>
+              <w:t>1</w:t>
+            </w:r>
           </w:p>
         </w:tc>
         <w:tc>
@@ -3401,6 +3483,13 @@
                 <w:color w:val="000000"/>
               </w:rPr>
             </w:pPr>
+            <w:r>
+              <w:rPr>
+                <w:rFonts w:asciiTheme="minorEastAsia" w:hAnsiTheme="minorEastAsia" w:cs="Calibri"/>
+                <w:color w:val="000000"/>
+              </w:rPr>
+              <w:t>1</w:t>
+            </w:r>
           </w:p>
         </w:tc>
         <w:tc>
@@ -3564,6 +3653,13 @@
                 <w:color w:val="000000"/>
               </w:rPr>
             </w:pPr>
+            <w:r>
+              <w:rPr>
+                <w:rFonts w:asciiTheme="minorEastAsia" w:hAnsiTheme="minorEastAsia" w:cs="Calibri"/>
+                <w:color w:val="000000"/>
+              </w:rPr>
+              <w:t>1</w:t>
+            </w:r>
           </w:p>
         </w:tc>
         <w:tc>
@@ -3926,6 +4022,13 @@
                 <w:color w:val="000000"/>
               </w:rPr>
             </w:pPr>
+            <w:r>
+              <w:rPr>
+                <w:rFonts w:asciiTheme="minorEastAsia" w:hAnsiTheme="minorEastAsia" w:cs="Calibri"/>
+                <w:color w:val="000000"/>
+              </w:rPr>
+              <w:t>1</w:t>
+            </w:r>
           </w:p>
         </w:tc>
         <w:tc>
@@ -4227,6 +4330,13 @@
                 <w:color w:val="000000"/>
               </w:rPr>
             </w:pPr>
+            <w:r>
+              <w:rPr>
+                <w:rFonts w:asciiTheme="minorEastAsia" w:hAnsiTheme="minorEastAsia" w:cs="Calibri"/>
+                <w:color w:val="000000"/>
+              </w:rPr>
+              <w:t>1</w:t>
+            </w:r>
           </w:p>
         </w:tc>
         <w:tc>
@@ -4390,6 +4500,13 @@
                 <w:color w:val="000000"/>
               </w:rPr>
             </w:pPr>
+            <w:r>
+              <w:rPr>
+                <w:rFonts w:asciiTheme="minorEastAsia" w:hAnsiTheme="minorEastAsia" w:cs="Calibri"/>
+                <w:color w:val="000000"/>
+              </w:rPr>
+              <w:t>1</w:t>
+            </w:r>
           </w:p>
         </w:tc>
         <w:tc>
@@ -4474,7 +4591,6 @@
               <w:right w:val="single" w:sz="4" w:space="0" w:color="auto"/>
             </w:tcBorders>
             <w:vAlign w:val="center"/>
-            <w:hideMark/>
           </w:tcPr>
           <w:p>
             <w:pPr>
@@ -4497,7 +4613,6 @@
               <w:right w:val="single" w:sz="4" w:space="0" w:color="auto"/>
             </w:tcBorders>
             <w:vAlign w:val="center"/>
-            <w:hideMark/>
           </w:tcPr>
           <w:p>
             <w:pPr>
@@ -4521,22 +4636,21 @@
             <w:shd w:val="clear" w:color="auto" w:fill="auto"/>
             <w:noWrap/>
             <w:vAlign w:val="bottom"/>
-            <w:hideMark/>
-          </w:tcPr>
-          <w:p>
-            <w:pPr>
-              <w:spacing w:after="0" w:line="240" w:lineRule="auto"/>
-              <w:rPr>
-                <w:rFonts w:asciiTheme="minorEastAsia" w:hAnsiTheme="minorEastAsia" w:cs="Calibri"/>
-                <w:color w:val="000000"/>
-              </w:rPr>
-            </w:pPr>
-            <w:r>
+          </w:tcPr>
+          <w:p>
+            <w:pPr>
+              <w:spacing w:after="0" w:line="240" w:lineRule="auto"/>
               <w:rPr>
                 <w:rFonts w:asciiTheme="minorEastAsia" w:hAnsiTheme="minorEastAsia" w:cs="宋体"/>
                 <w:color w:val="000000"/>
               </w:rPr>
-              <w:t>赖杰</w:t>
+            </w:pPr>
+            <w:r>
+              <w:rPr>
+                <w:rFonts w:asciiTheme="minorEastAsia" w:hAnsiTheme="minorEastAsia" w:cs="宋体"/>
+                <w:color w:val="000000"/>
+              </w:rPr>
+              <w:t>陆纪阳</w:t>
             </w:r>
           </w:p>
         </w:tc>
@@ -4552,16 +4666,22 @@
             <w:shd w:val="clear" w:color="auto" w:fill="auto"/>
             <w:noWrap/>
             <w:vAlign w:val="bottom"/>
-            <w:hideMark/>
-          </w:tcPr>
-          <w:p>
-            <w:pPr>
-              <w:spacing w:after="0" w:line="240" w:lineRule="auto"/>
-              <w:rPr>
-                <w:rFonts w:asciiTheme="minorEastAsia" w:hAnsiTheme="minorEastAsia" w:cs="Calibri"/>
-                <w:color w:val="000000"/>
-              </w:rPr>
-            </w:pPr>
+          </w:tcPr>
+          <w:p>
+            <w:pPr>
+              <w:spacing w:after="0" w:line="240" w:lineRule="auto"/>
+              <w:rPr>
+                <w:rFonts w:asciiTheme="minorEastAsia" w:hAnsiTheme="minorEastAsia" w:cs="Calibri"/>
+                <w:color w:val="000000"/>
+              </w:rPr>
+            </w:pPr>
+            <w:r>
+              <w:rPr>
+                <w:rFonts w:asciiTheme="minorEastAsia" w:hAnsiTheme="minorEastAsia" w:cs="Calibri"/>
+                <w:color w:val="000000"/>
+              </w:rPr>
+              <w:t>1</w:t>
+            </w:r>
           </w:p>
         </w:tc>
         <w:tc>
@@ -4575,7 +4695,6 @@
               <w:right w:val="single" w:sz="4" w:space="0" w:color="auto"/>
             </w:tcBorders>
             <w:vAlign w:val="center"/>
-            <w:hideMark/>
           </w:tcPr>
           <w:p>
             <w:pPr>
@@ -4595,10 +4714,55 @@
         <w:tc>
           <w:tcPr>
             <w:tcW w:w="895" w:type="dxa"/>
-            <w:vMerge w:val="restart"/>
+            <w:vMerge/>
             <w:tcBorders>
               <w:top w:val="nil"/>
               <w:left w:val="single" w:sz="4" w:space="0" w:color="auto"/>
+              <w:bottom w:val="single" w:sz="4" w:space="0" w:color="auto"/>
+              <w:right w:val="single" w:sz="4" w:space="0" w:color="auto"/>
+            </w:tcBorders>
+            <w:vAlign w:val="center"/>
+            <w:hideMark/>
+          </w:tcPr>
+          <w:p>
+            <w:pPr>
+              <w:spacing w:after="0" w:line="240" w:lineRule="auto"/>
+              <w:rPr>
+                <w:rFonts w:asciiTheme="minorEastAsia" w:hAnsiTheme="minorEastAsia" w:cs="Calibri"/>
+                <w:color w:val="000000"/>
+              </w:rPr>
+            </w:pPr>
+          </w:p>
+        </w:tc>
+        <w:tc>
+          <w:tcPr>
+            <w:tcW w:w="1125" w:type="dxa"/>
+            <w:vMerge/>
+            <w:tcBorders>
+              <w:top w:val="nil"/>
+              <w:left w:val="single" w:sz="4" w:space="0" w:color="auto"/>
+              <w:bottom w:val="single" w:sz="4" w:space="0" w:color="auto"/>
+              <w:right w:val="single" w:sz="4" w:space="0" w:color="auto"/>
+            </w:tcBorders>
+            <w:vAlign w:val="center"/>
+            <w:hideMark/>
+          </w:tcPr>
+          <w:p>
+            <w:pPr>
+              <w:spacing w:after="0" w:line="240" w:lineRule="auto"/>
+              <w:rPr>
+                <w:rFonts w:asciiTheme="minorEastAsia" w:hAnsiTheme="minorEastAsia" w:cs="Calibri"/>
+                <w:color w:val="000000"/>
+              </w:rPr>
+            </w:pPr>
+          </w:p>
+        </w:tc>
+        <w:tc>
+          <w:tcPr>
+            <w:tcW w:w="960" w:type="dxa"/>
+            <w:tcBorders>
+              <w:top w:val="nil"/>
+              <w:left w:val="nil"/>
               <w:bottom w:val="single" w:sz="4" w:space="0" w:color="auto"/>
               <w:right w:val="single" w:sz="4" w:space="0" w:color="auto"/>
             </w:tcBorders>
@@ -4610,28 +4774,26 @@
           <w:p>
             <w:pPr>
               <w:spacing w:after="0" w:line="240" w:lineRule="auto"/>
-              <w:jc w:val="center"/>
-              <w:rPr>
-                <w:rFonts w:asciiTheme="minorEastAsia" w:hAnsiTheme="minorEastAsia" w:cs="Calibri"/>
-                <w:color w:val="000000"/>
-              </w:rPr>
-            </w:pPr>
-            <w:r>
-              <w:rPr>
-                <w:rFonts w:asciiTheme="minorEastAsia" w:hAnsiTheme="minorEastAsia" w:cs="Calibri"/>
-                <w:color w:val="000000"/>
-              </w:rPr>
-              <w:t>6</w:t>
-            </w:r>
-          </w:p>
-        </w:tc>
-        <w:tc>
-          <w:tcPr>
-            <w:tcW w:w="1125" w:type="dxa"/>
-            <w:vMerge w:val="restart"/>
-            <w:tcBorders>
-              <w:top w:val="nil"/>
-              <w:left w:val="single" w:sz="4" w:space="0" w:color="auto"/>
+              <w:rPr>
+                <w:rFonts w:asciiTheme="minorEastAsia" w:hAnsiTheme="minorEastAsia" w:cs="Calibri"/>
+                <w:color w:val="000000"/>
+              </w:rPr>
+            </w:pPr>
+            <w:r>
+              <w:rPr>
+                <w:rFonts w:asciiTheme="minorEastAsia" w:hAnsiTheme="minorEastAsia" w:cs="宋体"/>
+                <w:color w:val="000000"/>
+              </w:rPr>
+              <w:t>赖杰</w:t>
+            </w:r>
+          </w:p>
+        </w:tc>
+        <w:tc>
+          <w:tcPr>
+            <w:tcW w:w="1426" w:type="dxa"/>
+            <w:tcBorders>
+              <w:top w:val="nil"/>
+              <w:left w:val="nil"/>
               <w:bottom w:val="single" w:sz="4" w:space="0" w:color="auto"/>
               <w:right w:val="single" w:sz="4" w:space="0" w:color="auto"/>
             </w:tcBorders>
@@ -4643,140 +4805,41 @@
           <w:p>
             <w:pPr>
               <w:spacing w:after="0" w:line="240" w:lineRule="auto"/>
-              <w:jc w:val="center"/>
-              <w:rPr>
-                <w:rFonts w:asciiTheme="minorEastAsia" w:hAnsiTheme="minorEastAsia" w:cs="Calibri"/>
-                <w:color w:val="000000"/>
-              </w:rPr>
-            </w:pPr>
-            <w:r>
-              <w:rPr>
-                <w:rFonts w:asciiTheme="minorEastAsia" w:hAnsiTheme="minorEastAsia" w:cs="微软雅黑"/>
-                <w:color w:val="000000"/>
-              </w:rPr>
-              <w:t>财务收</w:t>
-            </w:r>
-            <w:r>
-              <w:rPr>
-                <w:rFonts w:asciiTheme="minorEastAsia" w:hAnsiTheme="minorEastAsia" w:cs="宋体"/>
-                <w:color w:val="000000"/>
-              </w:rPr>
-              <w:t>支</w:t>
-            </w:r>
-          </w:p>
-        </w:tc>
-        <w:tc>
-          <w:tcPr>
-            <w:tcW w:w="960" w:type="dxa"/>
-            <w:tcBorders>
-              <w:top w:val="nil"/>
-              <w:left w:val="nil"/>
-              <w:bottom w:val="single" w:sz="4" w:space="0" w:color="auto"/>
-              <w:right w:val="single" w:sz="4" w:space="0" w:color="auto"/>
-            </w:tcBorders>
-            <w:shd w:val="clear" w:color="auto" w:fill="auto"/>
-            <w:noWrap/>
-            <w:vAlign w:val="bottom"/>
-            <w:hideMark/>
-          </w:tcPr>
-          <w:p>
-            <w:pPr>
-              <w:spacing w:after="0" w:line="240" w:lineRule="auto"/>
-              <w:rPr>
-                <w:rFonts w:asciiTheme="minorEastAsia" w:hAnsiTheme="minorEastAsia" w:cs="Calibri"/>
-                <w:color w:val="000000"/>
-              </w:rPr>
-            </w:pPr>
-            <w:r>
-              <w:rPr>
-                <w:rFonts w:asciiTheme="minorEastAsia" w:hAnsiTheme="minorEastAsia" w:cs="微软雅黑"/>
-                <w:color w:val="000000"/>
-              </w:rPr>
-              <w:t>赵秀</w:t>
-            </w:r>
-            <w:r>
-              <w:rPr>
-                <w:rFonts w:asciiTheme="minorEastAsia" w:hAnsiTheme="minorEastAsia" w:cs="宋体"/>
-                <w:color w:val="000000"/>
-              </w:rPr>
-              <w:t>云</w:t>
-            </w:r>
-          </w:p>
-        </w:tc>
-        <w:tc>
-          <w:tcPr>
-            <w:tcW w:w="1426" w:type="dxa"/>
-            <w:tcBorders>
-              <w:top w:val="nil"/>
-              <w:left w:val="nil"/>
-              <w:bottom w:val="single" w:sz="4" w:space="0" w:color="auto"/>
-              <w:right w:val="single" w:sz="4" w:space="0" w:color="auto"/>
-            </w:tcBorders>
-            <w:shd w:val="clear" w:color="auto" w:fill="auto"/>
-            <w:noWrap/>
-            <w:vAlign w:val="bottom"/>
-            <w:hideMark/>
-          </w:tcPr>
-          <w:p>
-            <w:pPr>
-              <w:spacing w:after="0" w:line="240" w:lineRule="auto"/>
-              <w:rPr>
-                <w:rFonts w:asciiTheme="minorEastAsia" w:hAnsiTheme="minorEastAsia" w:cs="Calibri"/>
-                <w:color w:val="000000"/>
-              </w:rPr>
-            </w:pPr>
+              <w:rPr>
+                <w:rFonts w:asciiTheme="minorEastAsia" w:hAnsiTheme="minorEastAsia" w:cs="Calibri"/>
+                <w:color w:val="000000"/>
+              </w:rPr>
+            </w:pPr>
+            <w:r>
+              <w:rPr>
+                <w:rFonts w:asciiTheme="minorEastAsia" w:hAnsiTheme="minorEastAsia" w:cs="Calibri"/>
+                <w:color w:val="000000"/>
+              </w:rPr>
+              <w:t>1</w:t>
+            </w:r>
           </w:p>
         </w:tc>
         <w:tc>
           <w:tcPr>
             <w:tcW w:w="3440" w:type="dxa"/>
-            <w:vMerge w:val="restart"/>
+            <w:vMerge/>
             <w:tcBorders>
               <w:top w:val="nil"/>
               <w:left w:val="single" w:sz="4" w:space="0" w:color="auto"/>
               <w:bottom w:val="single" w:sz="4" w:space="0" w:color="auto"/>
               <w:right w:val="single" w:sz="4" w:space="0" w:color="auto"/>
             </w:tcBorders>
-            <w:shd w:val="clear" w:color="auto" w:fill="auto"/>
-            <w:vAlign w:val="bottom"/>
-            <w:hideMark/>
-          </w:tcPr>
-          <w:p>
-            <w:pPr>
-              <w:spacing w:after="0" w:line="240" w:lineRule="auto"/>
-              <w:rPr>
-                <w:rFonts w:asciiTheme="minorEastAsia" w:hAnsiTheme="minorEastAsia" w:cs="Calibri"/>
-                <w:color w:val="000000"/>
-              </w:rPr>
-            </w:pPr>
-            <w:r>
-              <w:rPr>
-                <w:rFonts w:asciiTheme="minorEastAsia" w:hAnsiTheme="minorEastAsia" w:cs="微软雅黑"/>
-                <w:color w:val="000000"/>
-              </w:rPr>
-              <w:t>会务费收缴</w:t>
-            </w:r>
-            <w:r>
-              <w:rPr>
-                <w:rFonts w:asciiTheme="minorEastAsia" w:hAnsiTheme="minorEastAsia" w:cs="Calibri"/>
-                <w:color w:val="000000"/>
-              </w:rPr>
-              <w:t xml:space="preserve">; </w:t>
-            </w:r>
-            <w:r>
-              <w:rPr>
-                <w:rFonts w:asciiTheme="minorEastAsia" w:hAnsiTheme="minorEastAsia" w:cs="微软雅黑"/>
-                <w:color w:val="000000"/>
-              </w:rPr>
-              <w:t>费用管</w:t>
-            </w:r>
-            <w:r>
-              <w:rPr>
-                <w:rFonts w:asciiTheme="minorEastAsia" w:hAnsiTheme="minorEastAsia" w:cs="宋体"/>
-                <w:color w:val="000000"/>
-              </w:rPr>
-              <w:t>理</w:t>
-            </w:r>
+            <w:vAlign w:val="center"/>
+            <w:hideMark/>
+          </w:tcPr>
+          <w:p>
+            <w:pPr>
+              <w:spacing w:after="0" w:line="240" w:lineRule="auto"/>
+              <w:rPr>
+                <w:rFonts w:asciiTheme="minorEastAsia" w:hAnsiTheme="minorEastAsia" w:cs="Calibri"/>
+                <w:color w:val="000000"/>
+              </w:rPr>
+            </w:pPr>
           </w:p>
         </w:tc>
       </w:tr>
@@ -4787,55 +4850,10 @@
         <w:tc>
           <w:tcPr>
             <w:tcW w:w="895" w:type="dxa"/>
-            <w:vMerge/>
+            <w:vMerge w:val="restart"/>
             <w:tcBorders>
               <w:top w:val="nil"/>
               <w:left w:val="single" w:sz="4" w:space="0" w:color="auto"/>
-              <w:bottom w:val="single" w:sz="4" w:space="0" w:color="auto"/>
-              <w:right w:val="single" w:sz="4" w:space="0" w:color="auto"/>
-            </w:tcBorders>
-            <w:vAlign w:val="center"/>
-            <w:hideMark/>
-          </w:tcPr>
-          <w:p>
-            <w:pPr>
-              <w:spacing w:after="0" w:line="240" w:lineRule="auto"/>
-              <w:rPr>
-                <w:rFonts w:ascii="Calibri" w:eastAsia="Times New Roman" w:hAnsi="Calibri" w:cs="Calibri"/>
-                <w:color w:val="000000"/>
-              </w:rPr>
-            </w:pPr>
-          </w:p>
-        </w:tc>
-        <w:tc>
-          <w:tcPr>
-            <w:tcW w:w="1125" w:type="dxa"/>
-            <w:vMerge/>
-            <w:tcBorders>
-              <w:top w:val="nil"/>
-              <w:left w:val="single" w:sz="4" w:space="0" w:color="auto"/>
-              <w:bottom w:val="single" w:sz="4" w:space="0" w:color="auto"/>
-              <w:right w:val="single" w:sz="4" w:space="0" w:color="auto"/>
-            </w:tcBorders>
-            <w:vAlign w:val="center"/>
-            <w:hideMark/>
-          </w:tcPr>
-          <w:p>
-            <w:pPr>
-              <w:spacing w:after="0" w:line="240" w:lineRule="auto"/>
-              <w:rPr>
-                <w:rFonts w:ascii="Calibri" w:eastAsia="Times New Roman" w:hAnsi="Calibri" w:cs="Calibri"/>
-                <w:color w:val="000000"/>
-              </w:rPr>
-            </w:pPr>
-          </w:p>
-        </w:tc>
-        <w:tc>
-          <w:tcPr>
-            <w:tcW w:w="960" w:type="dxa"/>
-            <w:tcBorders>
-              <w:top w:val="nil"/>
-              <w:left w:val="nil"/>
               <w:bottom w:val="single" w:sz="4" w:space="0" w:color="auto"/>
               <w:right w:val="single" w:sz="4" w:space="0" w:color="auto"/>
             </w:tcBorders>
@@ -4847,26 +4865,28 @@
           <w:p>
             <w:pPr>
               <w:spacing w:after="0" w:line="240" w:lineRule="auto"/>
-              <w:rPr>
-                <w:rFonts w:ascii="Calibri" w:eastAsia="Times New Roman" w:hAnsi="Calibri" w:cs="Calibri"/>
-                <w:color w:val="000000"/>
-              </w:rPr>
-            </w:pPr>
-            <w:r>
-              <w:rPr>
-                <w:rFonts w:ascii="宋体" w:eastAsia="宋体" w:hAnsi="宋体" w:cs="宋体"/>
-                <w:color w:val="000000"/>
-              </w:rPr>
-              <w:t>马航</w:t>
-            </w:r>
-          </w:p>
-        </w:tc>
-        <w:tc>
-          <w:tcPr>
-            <w:tcW w:w="1426" w:type="dxa"/>
-            <w:tcBorders>
-              <w:top w:val="nil"/>
-              <w:left w:val="nil"/>
+              <w:jc w:val="center"/>
+              <w:rPr>
+                <w:rFonts w:asciiTheme="minorEastAsia" w:hAnsiTheme="minorEastAsia" w:cs="Calibri"/>
+                <w:color w:val="000000"/>
+              </w:rPr>
+            </w:pPr>
+            <w:r>
+              <w:rPr>
+                <w:rFonts w:asciiTheme="minorEastAsia" w:hAnsiTheme="minorEastAsia" w:cs="Calibri"/>
+                <w:color w:val="000000"/>
+              </w:rPr>
+              <w:t>6</w:t>
+            </w:r>
+          </w:p>
+        </w:tc>
+        <w:tc>
+          <w:tcPr>
+            <w:tcW w:w="1125" w:type="dxa"/>
+            <w:vMerge w:val="restart"/>
+            <w:tcBorders>
+              <w:top w:val="nil"/>
+              <w:left w:val="single" w:sz="4" w:space="0" w:color="auto"/>
               <w:bottom w:val="single" w:sz="4" w:space="0" w:color="auto"/>
               <w:right w:val="single" w:sz="4" w:space="0" w:color="auto"/>
             </w:tcBorders>
@@ -4878,11 +4898,260 @@
           <w:p>
             <w:pPr>
               <w:spacing w:after="0" w:line="240" w:lineRule="auto"/>
+              <w:jc w:val="center"/>
+              <w:rPr>
+                <w:rFonts w:asciiTheme="minorEastAsia" w:hAnsiTheme="minorEastAsia" w:cs="Calibri"/>
+                <w:color w:val="000000"/>
+              </w:rPr>
+            </w:pPr>
+            <w:r>
+              <w:rPr>
+                <w:rFonts w:asciiTheme="minorEastAsia" w:hAnsiTheme="minorEastAsia" w:cs="微软雅黑"/>
+                <w:color w:val="000000"/>
+              </w:rPr>
+              <w:t>财务收</w:t>
+            </w:r>
+            <w:r>
+              <w:rPr>
+                <w:rFonts w:asciiTheme="minorEastAsia" w:hAnsiTheme="minorEastAsia" w:cs="宋体"/>
+                <w:color w:val="000000"/>
+              </w:rPr>
+              <w:t>支</w:t>
+            </w:r>
+          </w:p>
+        </w:tc>
+        <w:tc>
+          <w:tcPr>
+            <w:tcW w:w="960" w:type="dxa"/>
+            <w:tcBorders>
+              <w:top w:val="nil"/>
+              <w:left w:val="nil"/>
+              <w:bottom w:val="single" w:sz="4" w:space="0" w:color="auto"/>
+              <w:right w:val="single" w:sz="4" w:space="0" w:color="auto"/>
+            </w:tcBorders>
+            <w:shd w:val="clear" w:color="auto" w:fill="auto"/>
+            <w:noWrap/>
+            <w:vAlign w:val="bottom"/>
+            <w:hideMark/>
+          </w:tcPr>
+          <w:p>
+            <w:pPr>
+              <w:spacing w:after="0" w:line="240" w:lineRule="auto"/>
+              <w:rPr>
+                <w:rFonts w:asciiTheme="minorEastAsia" w:hAnsiTheme="minorEastAsia" w:cs="Calibri"/>
+                <w:color w:val="000000"/>
+              </w:rPr>
+            </w:pPr>
+            <w:r>
+              <w:rPr>
+                <w:rFonts w:asciiTheme="minorEastAsia" w:hAnsiTheme="minorEastAsia" w:cs="微软雅黑"/>
+                <w:color w:val="000000"/>
+              </w:rPr>
+              <w:t>赵秀</w:t>
+            </w:r>
+            <w:r>
+              <w:rPr>
+                <w:rFonts w:asciiTheme="minorEastAsia" w:hAnsiTheme="minorEastAsia" w:cs="宋体"/>
+                <w:color w:val="000000"/>
+              </w:rPr>
+              <w:t>云</w:t>
+            </w:r>
+          </w:p>
+        </w:tc>
+        <w:tc>
+          <w:tcPr>
+            <w:tcW w:w="1426" w:type="dxa"/>
+            <w:tcBorders>
+              <w:top w:val="nil"/>
+              <w:left w:val="nil"/>
+              <w:bottom w:val="single" w:sz="4" w:space="0" w:color="auto"/>
+              <w:right w:val="single" w:sz="4" w:space="0" w:color="auto"/>
+            </w:tcBorders>
+            <w:shd w:val="clear" w:color="auto" w:fill="auto"/>
+            <w:noWrap/>
+            <w:vAlign w:val="bottom"/>
+            <w:hideMark/>
+          </w:tcPr>
+          <w:p>
+            <w:pPr>
+              <w:spacing w:after="0" w:line="240" w:lineRule="auto"/>
+              <w:rPr>
+                <w:rFonts w:asciiTheme="minorEastAsia" w:hAnsiTheme="minorEastAsia" w:cs="Calibri"/>
+                <w:color w:val="000000"/>
+              </w:rPr>
+            </w:pPr>
+            <w:r>
+              <w:rPr>
+                <w:rFonts w:asciiTheme="minorEastAsia" w:hAnsiTheme="minorEastAsia" w:cs="Calibri"/>
+                <w:color w:val="000000"/>
+              </w:rPr>
+              <w:t>1</w:t>
+            </w:r>
+          </w:p>
+        </w:tc>
+        <w:tc>
+          <w:tcPr>
+            <w:tcW w:w="3440" w:type="dxa"/>
+            <w:vMerge w:val="restart"/>
+            <w:tcBorders>
+              <w:top w:val="nil"/>
+              <w:left w:val="single" w:sz="4" w:space="0" w:color="auto"/>
+              <w:bottom w:val="single" w:sz="4" w:space="0" w:color="auto"/>
+              <w:right w:val="single" w:sz="4" w:space="0" w:color="auto"/>
+            </w:tcBorders>
+            <w:shd w:val="clear" w:color="auto" w:fill="auto"/>
+            <w:vAlign w:val="bottom"/>
+            <w:hideMark/>
+          </w:tcPr>
+          <w:p>
+            <w:pPr>
+              <w:spacing w:after="0" w:line="240" w:lineRule="auto"/>
+              <w:rPr>
+                <w:rFonts w:asciiTheme="minorEastAsia" w:hAnsiTheme="minorEastAsia" w:cs="Calibri"/>
+                <w:color w:val="000000"/>
+              </w:rPr>
+            </w:pPr>
+            <w:r>
+              <w:rPr>
+                <w:rFonts w:asciiTheme="minorEastAsia" w:hAnsiTheme="minorEastAsia" w:cs="微软雅黑"/>
+                <w:color w:val="000000"/>
+              </w:rPr>
+              <w:t>会务费收缴</w:t>
+            </w:r>
+            <w:r>
+              <w:rPr>
+                <w:rFonts w:asciiTheme="minorEastAsia" w:hAnsiTheme="minorEastAsia" w:cs="Calibri"/>
+                <w:color w:val="000000"/>
+              </w:rPr>
+              <w:t xml:space="preserve">; </w:t>
+            </w:r>
+            <w:r>
+              <w:rPr>
+                <w:rFonts w:asciiTheme="minorEastAsia" w:hAnsiTheme="minorEastAsia" w:cs="微软雅黑"/>
+                <w:color w:val="000000"/>
+              </w:rPr>
+              <w:t>费用管</w:t>
+            </w:r>
+            <w:r>
+              <w:rPr>
+                <w:rFonts w:asciiTheme="minorEastAsia" w:hAnsiTheme="minorEastAsia" w:cs="宋体"/>
+                <w:color w:val="000000"/>
+              </w:rPr>
+              <w:t>理</w:t>
+            </w:r>
+          </w:p>
+        </w:tc>
+      </w:tr>
+      <w:tr>
+        <w:trPr>
+          <w:trHeight w:val="300"/>
+        </w:trPr>
+        <w:tc>
+          <w:tcPr>
+            <w:tcW w:w="895" w:type="dxa"/>
+            <w:vMerge/>
+            <w:tcBorders>
+              <w:top w:val="nil"/>
+              <w:left w:val="single" w:sz="4" w:space="0" w:color="auto"/>
+              <w:bottom w:val="single" w:sz="4" w:space="0" w:color="auto"/>
+              <w:right w:val="single" w:sz="4" w:space="0" w:color="auto"/>
+            </w:tcBorders>
+            <w:vAlign w:val="center"/>
+            <w:hideMark/>
+          </w:tcPr>
+          <w:p>
+            <w:pPr>
+              <w:spacing w:after="0" w:line="240" w:lineRule="auto"/>
               <w:rPr>
                 <w:rFonts w:ascii="Calibri" w:eastAsia="Times New Roman" w:hAnsi="Calibri" w:cs="Calibri"/>
                 <w:color w:val="000000"/>
               </w:rPr>
             </w:pPr>
+          </w:p>
+        </w:tc>
+        <w:tc>
+          <w:tcPr>
+            <w:tcW w:w="1125" w:type="dxa"/>
+            <w:vMerge/>
+            <w:tcBorders>
+              <w:top w:val="nil"/>
+              <w:left w:val="single" w:sz="4" w:space="0" w:color="auto"/>
+              <w:bottom w:val="single" w:sz="4" w:space="0" w:color="auto"/>
+              <w:right w:val="single" w:sz="4" w:space="0" w:color="auto"/>
+            </w:tcBorders>
+            <w:vAlign w:val="center"/>
+            <w:hideMark/>
+          </w:tcPr>
+          <w:p>
+            <w:pPr>
+              <w:spacing w:after="0" w:line="240" w:lineRule="auto"/>
+              <w:rPr>
+                <w:rFonts w:ascii="Calibri" w:eastAsia="Times New Roman" w:hAnsi="Calibri" w:cs="Calibri"/>
+                <w:color w:val="000000"/>
+              </w:rPr>
+            </w:pPr>
+          </w:p>
+        </w:tc>
+        <w:tc>
+          <w:tcPr>
+            <w:tcW w:w="960" w:type="dxa"/>
+            <w:tcBorders>
+              <w:top w:val="nil"/>
+              <w:left w:val="nil"/>
+              <w:bottom w:val="single" w:sz="4" w:space="0" w:color="auto"/>
+              <w:right w:val="single" w:sz="4" w:space="0" w:color="auto"/>
+            </w:tcBorders>
+            <w:shd w:val="clear" w:color="auto" w:fill="auto"/>
+            <w:noWrap/>
+            <w:vAlign w:val="bottom"/>
+            <w:hideMark/>
+          </w:tcPr>
+          <w:p>
+            <w:pPr>
+              <w:spacing w:after="0" w:line="240" w:lineRule="auto"/>
+              <w:rPr>
+                <w:rFonts w:ascii="Calibri" w:eastAsia="Times New Roman" w:hAnsi="Calibri" w:cs="Calibri"/>
+                <w:color w:val="000000"/>
+              </w:rPr>
+            </w:pPr>
+            <w:r>
+              <w:rPr>
+                <w:rFonts w:ascii="宋体" w:eastAsia="宋体" w:hAnsi="宋体" w:cs="宋体"/>
+                <w:color w:val="000000"/>
+              </w:rPr>
+              <w:t>马航</w:t>
+            </w:r>
+          </w:p>
+        </w:tc>
+        <w:tc>
+          <w:tcPr>
+            <w:tcW w:w="1426" w:type="dxa"/>
+            <w:tcBorders>
+              <w:top w:val="nil"/>
+              <w:left w:val="nil"/>
+              <w:bottom w:val="single" w:sz="4" w:space="0" w:color="auto"/>
+              <w:right w:val="single" w:sz="4" w:space="0" w:color="auto"/>
+            </w:tcBorders>
+            <w:shd w:val="clear" w:color="auto" w:fill="auto"/>
+            <w:noWrap/>
+            <w:vAlign w:val="bottom"/>
+            <w:hideMark/>
+          </w:tcPr>
+          <w:p>
+            <w:pPr>
+              <w:spacing w:after="0" w:line="240" w:lineRule="auto"/>
+              <w:rPr>
+                <w:rFonts w:ascii="Calibri" w:eastAsia="Times New Roman" w:hAnsi="Calibri" w:cs="Calibri"/>
+                <w:color w:val="000000"/>
+              </w:rPr>
+            </w:pPr>
+            <w:r>
+              <w:rPr>
+                <w:rFonts w:ascii="Calibri" w:eastAsia="Times New Roman" w:hAnsi="Calibri" w:cs="Calibri"/>
+                <w:color w:val="000000"/>
+              </w:rPr>
+              <w:t>1</w:t>
+            </w:r>
           </w:p>
         </w:tc>
         <w:tc>
@@ -5251,6 +5520,7 @@
     </w:p>
     <w:p>
       <w:r>
+        <w:lastRenderedPageBreak/>
         <w:tab/>
       </w:r>
       <w:r>
@@ -5353,7 +5623,6 @@
     </w:p>
     <w:p>
       <w:r>
-        <w:lastRenderedPageBreak/>
         <w:tab/>
       </w:r>
       <w:r>
@@ -6521,7 +6790,7 @@
 </file>
 
 <file path=customXml/itemProps1.xml><?xml version="1.0" encoding="utf-8"?>
-<ds:datastoreItem xmlns:ds="http://schemas.openxmlformats.org/officeDocument/2006/customXml" ds:itemID="{4E2D7876-B73A-4B3C-A8AE-A08E73B3E8E1}">
+<ds:datastoreItem xmlns:ds="http://schemas.openxmlformats.org/officeDocument/2006/customXml" ds:itemID="{76C4D579-DCC3-4B99-BC02-5CCA99A9C4AB}">
   <ds:schemaRefs>
     <ds:schemaRef ds:uri="http://schemas.openxmlformats.org/officeDocument/2006/bibliography"/>
   </ds:schemaRefs>

</xml_diff>

<commit_message>
adjust team member list
</commit_message>
<xml_diff>
--- a/活动策划书.docx
+++ b/活动策划书.docx
@@ -1588,11 +1588,6 @@
       </w:r>
     </w:p>
     <w:p>
-      <w:pPr>
-        <w:rPr>
-          <w:rFonts w:hint="eastAsia"/>
-        </w:rPr>
-      </w:pPr>
       <w:r>
         <w:rPr>
           <w:i/>
@@ -1615,8 +1610,6 @@
         </w:rPr>
         <w:t xml:space="preserve"> </w:t>
       </w:r>
-      <w:bookmarkStart w:id="1" w:name="_GoBack"/>
-      <w:bookmarkEnd w:id="1"/>
       <w:r>
         <w:rPr>
           <w:i/>
@@ -1633,7 +1626,7 @@
           <w:numId w:val="1"/>
         </w:numPr>
       </w:pPr>
-      <w:bookmarkStart w:id="2" w:name="_Toc484636123"/>
+      <w:bookmarkStart w:id="1" w:name="_Toc484636123"/>
       <w:r>
         <w:rPr>
           <w:rFonts w:hint="eastAsia"/>
@@ -1643,7 +1636,7 @@
       <w:r>
         <w:t>活动计划</w:t>
       </w:r>
-      <w:bookmarkEnd w:id="2"/>
+      <w:bookmarkEnd w:id="1"/>
     </w:p>
     <w:p>
       <w:r>
@@ -1719,7 +1712,7 @@
       <w:pPr>
         <w:pStyle w:val="Heading2"/>
       </w:pPr>
-      <w:bookmarkStart w:id="3" w:name="_Toc484636124"/>
+      <w:bookmarkStart w:id="2" w:name="_Toc484636124"/>
       <w:r>
         <w:t>2017</w:t>
       </w:r>
@@ -1747,7 +1740,7 @@
         </w:rPr>
         <w:t>日（周日）</w:t>
       </w:r>
-      <w:bookmarkEnd w:id="3"/>
+      <w:bookmarkEnd w:id="2"/>
     </w:p>
     <w:p>
       <w:pPr>
@@ -1923,7 +1916,7 @@
       <w:pPr>
         <w:pStyle w:val="Heading2"/>
       </w:pPr>
-      <w:bookmarkStart w:id="4" w:name="_Toc484636125"/>
+      <w:bookmarkStart w:id="3" w:name="_Toc484636125"/>
       <w:r>
         <w:t>2017</w:t>
       </w:r>
@@ -1951,7 +1944,7 @@
         </w:rPr>
         <w:t>日（周一）</w:t>
       </w:r>
-      <w:bookmarkEnd w:id="4"/>
+      <w:bookmarkEnd w:id="3"/>
     </w:p>
     <w:p>
       <w:r>
@@ -2246,7 +2239,7 @@
       <w:pPr>
         <w:pStyle w:val="Heading2"/>
       </w:pPr>
-      <w:bookmarkStart w:id="5" w:name="_Toc484636126"/>
+      <w:bookmarkStart w:id="4" w:name="_Toc484636126"/>
       <w:r>
         <w:t>2017</w:t>
       </w:r>
@@ -2274,7 +2267,7 @@
         </w:rPr>
         <w:t>日（周二）</w:t>
       </w:r>
-      <w:bookmarkEnd w:id="5"/>
+      <w:bookmarkEnd w:id="4"/>
     </w:p>
     <w:p>
       <w:pPr>
@@ -2327,11 +2320,11 @@
           <w:numId w:val="1"/>
         </w:numPr>
       </w:pPr>
-      <w:bookmarkStart w:id="6" w:name="_Toc484636131"/>
+      <w:bookmarkStart w:id="5" w:name="_Toc484636131"/>
       <w:r>
         <w:t>筹备工作</w:t>
       </w:r>
-      <w:bookmarkEnd w:id="6"/>
+      <w:bookmarkEnd w:id="5"/>
     </w:p>
     <w:p>
       <w:pPr>
@@ -2341,11 +2334,11 @@
           <w:numId w:val="1"/>
         </w:numPr>
       </w:pPr>
-      <w:bookmarkStart w:id="7" w:name="_Toc484636132"/>
+      <w:bookmarkStart w:id="6" w:name="_Toc484636132"/>
       <w:r>
         <w:t>筹备人员列表</w:t>
       </w:r>
-      <w:bookmarkEnd w:id="7"/>
+      <w:bookmarkEnd w:id="6"/>
     </w:p>
     <w:tbl>
       <w:tblPr>
@@ -2697,13 +2690,6 @@
                 <w:color w:val="000000"/>
               </w:rPr>
             </w:pPr>
-            <w:r>
-              <w:rPr>
-                <w:rFonts w:asciiTheme="minorEastAsia" w:hAnsiTheme="minorEastAsia" w:cs="Calibri"/>
-                <w:color w:val="000000"/>
-              </w:rPr>
-              <w:t>1</w:t>
-            </w:r>
           </w:p>
         </w:tc>
         <w:tc>
@@ -2862,13 +2848,6 @@
                 <w:color w:val="000000"/>
               </w:rPr>
             </w:pPr>
-            <w:r>
-              <w:rPr>
-                <w:rFonts w:asciiTheme="minorEastAsia" w:hAnsiTheme="minorEastAsia" w:cs="Calibri"/>
-                <w:color w:val="000000"/>
-              </w:rPr>
-              <w:t>1</w:t>
-            </w:r>
           </w:p>
         </w:tc>
         <w:tc>
@@ -3032,13 +3011,6 @@
                 <w:color w:val="000000"/>
               </w:rPr>
             </w:pPr>
-            <w:r>
-              <w:rPr>
-                <w:rFonts w:asciiTheme="minorEastAsia" w:hAnsiTheme="minorEastAsia" w:cs="Calibri"/>
-                <w:color w:val="000000"/>
-              </w:rPr>
-              <w:t>1</w:t>
-            </w:r>
           </w:p>
         </w:tc>
         <w:tc>
@@ -3211,13 +3183,6 @@
                 <w:color w:val="000000"/>
               </w:rPr>
             </w:pPr>
-            <w:r>
-              <w:rPr>
-                <w:rFonts w:asciiTheme="minorEastAsia" w:hAnsiTheme="minorEastAsia" w:cs="Calibri"/>
-                <w:color w:val="000000"/>
-              </w:rPr>
-              <w:t>1</w:t>
-            </w:r>
           </w:p>
         </w:tc>
         <w:tc>
@@ -3347,13 +3312,6 @@
                 <w:color w:val="000000"/>
               </w:rPr>
             </w:pPr>
-            <w:r>
-              <w:rPr>
-                <w:rFonts w:asciiTheme="minorEastAsia" w:hAnsiTheme="minorEastAsia" w:cs="Calibri"/>
-                <w:color w:val="000000"/>
-              </w:rPr>
-              <w:t>1</w:t>
-            </w:r>
           </w:p>
         </w:tc>
         <w:tc>
@@ -3483,13 +3441,6 @@
                 <w:color w:val="000000"/>
               </w:rPr>
             </w:pPr>
-            <w:r>
-              <w:rPr>
-                <w:rFonts w:asciiTheme="minorEastAsia" w:hAnsiTheme="minorEastAsia" w:cs="Calibri"/>
-                <w:color w:val="000000"/>
-              </w:rPr>
-              <w:t>1</w:t>
-            </w:r>
           </w:p>
         </w:tc>
         <w:tc>
@@ -3653,13 +3604,6 @@
                 <w:color w:val="000000"/>
               </w:rPr>
             </w:pPr>
-            <w:r>
-              <w:rPr>
-                <w:rFonts w:asciiTheme="minorEastAsia" w:hAnsiTheme="minorEastAsia" w:cs="Calibri"/>
-                <w:color w:val="000000"/>
-              </w:rPr>
-              <w:t>1</w:t>
-            </w:r>
           </w:p>
         </w:tc>
         <w:tc>
@@ -4022,13 +3966,6 @@
                 <w:color w:val="000000"/>
               </w:rPr>
             </w:pPr>
-            <w:r>
-              <w:rPr>
-                <w:rFonts w:asciiTheme="minorEastAsia" w:hAnsiTheme="minorEastAsia" w:cs="Calibri"/>
-                <w:color w:val="000000"/>
-              </w:rPr>
-              <w:t>1</w:t>
-            </w:r>
           </w:p>
         </w:tc>
         <w:tc>
@@ -4330,13 +4267,6 @@
                 <w:color w:val="000000"/>
               </w:rPr>
             </w:pPr>
-            <w:r>
-              <w:rPr>
-                <w:rFonts w:asciiTheme="minorEastAsia" w:hAnsiTheme="minorEastAsia" w:cs="Calibri"/>
-                <w:color w:val="000000"/>
-              </w:rPr>
-              <w:t>1</w:t>
-            </w:r>
           </w:p>
         </w:tc>
         <w:tc>
@@ -4500,13 +4430,6 @@
                 <w:color w:val="000000"/>
               </w:rPr>
             </w:pPr>
-            <w:r>
-              <w:rPr>
-                <w:rFonts w:asciiTheme="minorEastAsia" w:hAnsiTheme="minorEastAsia" w:cs="Calibri"/>
-                <w:color w:val="000000"/>
-              </w:rPr>
-              <w:t>1</w:t>
-            </w:r>
           </w:p>
         </w:tc>
         <w:tc>
@@ -4675,13 +4598,6 @@
                 <w:color w:val="000000"/>
               </w:rPr>
             </w:pPr>
-            <w:r>
-              <w:rPr>
-                <w:rFonts w:asciiTheme="minorEastAsia" w:hAnsiTheme="minorEastAsia" w:cs="Calibri"/>
-                <w:color w:val="000000"/>
-              </w:rPr>
-              <w:t>1</w:t>
-            </w:r>
           </w:p>
         </w:tc>
         <w:tc>
@@ -4714,55 +4630,10 @@
         <w:tc>
           <w:tcPr>
             <w:tcW w:w="895" w:type="dxa"/>
-            <w:vMerge/>
+            <w:vMerge w:val="restart"/>
             <w:tcBorders>
               <w:top w:val="nil"/>
               <w:left w:val="single" w:sz="4" w:space="0" w:color="auto"/>
-              <w:bottom w:val="single" w:sz="4" w:space="0" w:color="auto"/>
-              <w:right w:val="single" w:sz="4" w:space="0" w:color="auto"/>
-            </w:tcBorders>
-            <w:vAlign w:val="center"/>
-            <w:hideMark/>
-          </w:tcPr>
-          <w:p>
-            <w:pPr>
-              <w:spacing w:after="0" w:line="240" w:lineRule="auto"/>
-              <w:rPr>
-                <w:rFonts w:asciiTheme="minorEastAsia" w:hAnsiTheme="minorEastAsia" w:cs="Calibri"/>
-                <w:color w:val="000000"/>
-              </w:rPr>
-            </w:pPr>
-          </w:p>
-        </w:tc>
-        <w:tc>
-          <w:tcPr>
-            <w:tcW w:w="1125" w:type="dxa"/>
-            <w:vMerge/>
-            <w:tcBorders>
-              <w:top w:val="nil"/>
-              <w:left w:val="single" w:sz="4" w:space="0" w:color="auto"/>
-              <w:bottom w:val="single" w:sz="4" w:space="0" w:color="auto"/>
-              <w:right w:val="single" w:sz="4" w:space="0" w:color="auto"/>
-            </w:tcBorders>
-            <w:vAlign w:val="center"/>
-            <w:hideMark/>
-          </w:tcPr>
-          <w:p>
-            <w:pPr>
-              <w:spacing w:after="0" w:line="240" w:lineRule="auto"/>
-              <w:rPr>
-                <w:rFonts w:asciiTheme="minorEastAsia" w:hAnsiTheme="minorEastAsia" w:cs="Calibri"/>
-                <w:color w:val="000000"/>
-              </w:rPr>
-            </w:pPr>
-          </w:p>
-        </w:tc>
-        <w:tc>
-          <w:tcPr>
-            <w:tcW w:w="960" w:type="dxa"/>
-            <w:tcBorders>
-              <w:top w:val="nil"/>
-              <w:left w:val="nil"/>
               <w:bottom w:val="single" w:sz="4" w:space="0" w:color="auto"/>
               <w:right w:val="single" w:sz="4" w:space="0" w:color="auto"/>
             </w:tcBorders>
@@ -4774,26 +4645,28 @@
           <w:p>
             <w:pPr>
               <w:spacing w:after="0" w:line="240" w:lineRule="auto"/>
-              <w:rPr>
-                <w:rFonts w:asciiTheme="minorEastAsia" w:hAnsiTheme="minorEastAsia" w:cs="Calibri"/>
-                <w:color w:val="000000"/>
-              </w:rPr>
-            </w:pPr>
-            <w:r>
-              <w:rPr>
-                <w:rFonts w:asciiTheme="minorEastAsia" w:hAnsiTheme="minorEastAsia" w:cs="宋体"/>
-                <w:color w:val="000000"/>
-              </w:rPr>
-              <w:t>赖杰</w:t>
-            </w:r>
-          </w:p>
-        </w:tc>
-        <w:tc>
-          <w:tcPr>
-            <w:tcW w:w="1426" w:type="dxa"/>
-            <w:tcBorders>
-              <w:top w:val="nil"/>
-              <w:left w:val="nil"/>
+              <w:jc w:val="center"/>
+              <w:rPr>
+                <w:rFonts w:asciiTheme="minorEastAsia" w:hAnsiTheme="minorEastAsia" w:cs="Calibri"/>
+                <w:color w:val="000000"/>
+              </w:rPr>
+            </w:pPr>
+            <w:r>
+              <w:rPr>
+                <w:rFonts w:asciiTheme="minorEastAsia" w:hAnsiTheme="minorEastAsia" w:cs="Calibri"/>
+                <w:color w:val="000000"/>
+              </w:rPr>
+              <w:t>6</w:t>
+            </w:r>
+          </w:p>
+        </w:tc>
+        <w:tc>
+          <w:tcPr>
+            <w:tcW w:w="1125" w:type="dxa"/>
+            <w:vMerge w:val="restart"/>
+            <w:tcBorders>
+              <w:top w:val="nil"/>
+              <w:left w:val="single" w:sz="4" w:space="0" w:color="auto"/>
               <w:bottom w:val="single" w:sz="4" w:space="0" w:color="auto"/>
               <w:right w:val="single" w:sz="4" w:space="0" w:color="auto"/>
             </w:tcBorders>
@@ -4805,41 +4678,140 @@
           <w:p>
             <w:pPr>
               <w:spacing w:after="0" w:line="240" w:lineRule="auto"/>
-              <w:rPr>
-                <w:rFonts w:asciiTheme="minorEastAsia" w:hAnsiTheme="minorEastAsia" w:cs="Calibri"/>
-                <w:color w:val="000000"/>
-              </w:rPr>
-            </w:pPr>
-            <w:r>
-              <w:rPr>
-                <w:rFonts w:asciiTheme="minorEastAsia" w:hAnsiTheme="minorEastAsia" w:cs="Calibri"/>
-                <w:color w:val="000000"/>
-              </w:rPr>
-              <w:t>1</w:t>
-            </w:r>
+              <w:jc w:val="center"/>
+              <w:rPr>
+                <w:rFonts w:asciiTheme="minorEastAsia" w:hAnsiTheme="minorEastAsia" w:cs="Calibri"/>
+                <w:color w:val="000000"/>
+              </w:rPr>
+            </w:pPr>
+            <w:r>
+              <w:rPr>
+                <w:rFonts w:asciiTheme="minorEastAsia" w:hAnsiTheme="minorEastAsia" w:cs="微软雅黑"/>
+                <w:color w:val="000000"/>
+              </w:rPr>
+              <w:t>财务收</w:t>
+            </w:r>
+            <w:r>
+              <w:rPr>
+                <w:rFonts w:asciiTheme="minorEastAsia" w:hAnsiTheme="minorEastAsia" w:cs="宋体"/>
+                <w:color w:val="000000"/>
+              </w:rPr>
+              <w:t>支</w:t>
+            </w:r>
+          </w:p>
+        </w:tc>
+        <w:tc>
+          <w:tcPr>
+            <w:tcW w:w="960" w:type="dxa"/>
+            <w:tcBorders>
+              <w:top w:val="nil"/>
+              <w:left w:val="nil"/>
+              <w:bottom w:val="single" w:sz="4" w:space="0" w:color="auto"/>
+              <w:right w:val="single" w:sz="4" w:space="0" w:color="auto"/>
+            </w:tcBorders>
+            <w:shd w:val="clear" w:color="auto" w:fill="auto"/>
+            <w:noWrap/>
+            <w:vAlign w:val="bottom"/>
+            <w:hideMark/>
+          </w:tcPr>
+          <w:p>
+            <w:pPr>
+              <w:spacing w:after="0" w:line="240" w:lineRule="auto"/>
+              <w:rPr>
+                <w:rFonts w:asciiTheme="minorEastAsia" w:hAnsiTheme="minorEastAsia" w:cs="Calibri"/>
+                <w:color w:val="000000"/>
+              </w:rPr>
+            </w:pPr>
+            <w:r>
+              <w:rPr>
+                <w:rFonts w:asciiTheme="minorEastAsia" w:hAnsiTheme="minorEastAsia" w:cs="微软雅黑"/>
+                <w:color w:val="000000"/>
+              </w:rPr>
+              <w:t>赵秀</w:t>
+            </w:r>
+            <w:r>
+              <w:rPr>
+                <w:rFonts w:asciiTheme="minorEastAsia" w:hAnsiTheme="minorEastAsia" w:cs="宋体"/>
+                <w:color w:val="000000"/>
+              </w:rPr>
+              <w:t>云</w:t>
+            </w:r>
+          </w:p>
+        </w:tc>
+        <w:tc>
+          <w:tcPr>
+            <w:tcW w:w="1426" w:type="dxa"/>
+            <w:tcBorders>
+              <w:top w:val="nil"/>
+              <w:left w:val="nil"/>
+              <w:bottom w:val="single" w:sz="4" w:space="0" w:color="auto"/>
+              <w:right w:val="single" w:sz="4" w:space="0" w:color="auto"/>
+            </w:tcBorders>
+            <w:shd w:val="clear" w:color="auto" w:fill="auto"/>
+            <w:noWrap/>
+            <w:vAlign w:val="bottom"/>
+            <w:hideMark/>
+          </w:tcPr>
+          <w:p>
+            <w:pPr>
+              <w:spacing w:after="0" w:line="240" w:lineRule="auto"/>
+              <w:rPr>
+                <w:rFonts w:asciiTheme="minorEastAsia" w:hAnsiTheme="minorEastAsia" w:cs="Calibri"/>
+                <w:color w:val="000000"/>
+              </w:rPr>
+            </w:pPr>
           </w:p>
         </w:tc>
         <w:tc>
           <w:tcPr>
             <w:tcW w:w="3440" w:type="dxa"/>
-            <w:vMerge/>
+            <w:vMerge w:val="restart"/>
             <w:tcBorders>
               <w:top w:val="nil"/>
               <w:left w:val="single" w:sz="4" w:space="0" w:color="auto"/>
               <w:bottom w:val="single" w:sz="4" w:space="0" w:color="auto"/>
               <w:right w:val="single" w:sz="4" w:space="0" w:color="auto"/>
             </w:tcBorders>
-            <w:vAlign w:val="center"/>
-            <w:hideMark/>
-          </w:tcPr>
-          <w:p>
-            <w:pPr>
-              <w:spacing w:after="0" w:line="240" w:lineRule="auto"/>
-              <w:rPr>
-                <w:rFonts w:asciiTheme="minorEastAsia" w:hAnsiTheme="minorEastAsia" w:cs="Calibri"/>
-                <w:color w:val="000000"/>
-              </w:rPr>
-            </w:pPr>
+            <w:shd w:val="clear" w:color="auto" w:fill="auto"/>
+            <w:vAlign w:val="bottom"/>
+            <w:hideMark/>
+          </w:tcPr>
+          <w:p>
+            <w:pPr>
+              <w:spacing w:after="0" w:line="240" w:lineRule="auto"/>
+              <w:rPr>
+                <w:rFonts w:asciiTheme="minorEastAsia" w:hAnsiTheme="minorEastAsia" w:cs="Calibri"/>
+                <w:color w:val="000000"/>
+              </w:rPr>
+            </w:pPr>
+            <w:r>
+              <w:rPr>
+                <w:rFonts w:asciiTheme="minorEastAsia" w:hAnsiTheme="minorEastAsia" w:cs="微软雅黑"/>
+                <w:color w:val="000000"/>
+              </w:rPr>
+              <w:t>会务费收缴</w:t>
+            </w:r>
+            <w:r>
+              <w:rPr>
+                <w:rFonts w:asciiTheme="minorEastAsia" w:hAnsiTheme="minorEastAsia" w:cs="Calibri"/>
+                <w:color w:val="000000"/>
+              </w:rPr>
+              <w:t xml:space="preserve">; </w:t>
+            </w:r>
+            <w:r>
+              <w:rPr>
+                <w:rFonts w:asciiTheme="minorEastAsia" w:hAnsiTheme="minorEastAsia" w:cs="微软雅黑"/>
+                <w:color w:val="000000"/>
+              </w:rPr>
+              <w:t>费用管</w:t>
+            </w:r>
+            <w:r>
+              <w:rPr>
+                <w:rFonts w:asciiTheme="minorEastAsia" w:hAnsiTheme="minorEastAsia" w:cs="宋体"/>
+                <w:color w:val="000000"/>
+              </w:rPr>
+              <w:t>理</w:t>
+            </w:r>
           </w:p>
         </w:tc>
       </w:tr>
@@ -4850,10 +4822,55 @@
         <w:tc>
           <w:tcPr>
             <w:tcW w:w="895" w:type="dxa"/>
-            <w:vMerge w:val="restart"/>
+            <w:vMerge/>
             <w:tcBorders>
               <w:top w:val="nil"/>
               <w:left w:val="single" w:sz="4" w:space="0" w:color="auto"/>
+              <w:bottom w:val="single" w:sz="4" w:space="0" w:color="auto"/>
+              <w:right w:val="single" w:sz="4" w:space="0" w:color="auto"/>
+            </w:tcBorders>
+            <w:vAlign w:val="center"/>
+            <w:hideMark/>
+          </w:tcPr>
+          <w:p>
+            <w:pPr>
+              <w:spacing w:after="0" w:line="240" w:lineRule="auto"/>
+              <w:rPr>
+                <w:rFonts w:ascii="Calibri" w:eastAsia="Times New Roman" w:hAnsi="Calibri" w:cs="Calibri"/>
+                <w:color w:val="000000"/>
+              </w:rPr>
+            </w:pPr>
+          </w:p>
+        </w:tc>
+        <w:tc>
+          <w:tcPr>
+            <w:tcW w:w="1125" w:type="dxa"/>
+            <w:vMerge/>
+            <w:tcBorders>
+              <w:top w:val="nil"/>
+              <w:left w:val="single" w:sz="4" w:space="0" w:color="auto"/>
+              <w:bottom w:val="single" w:sz="4" w:space="0" w:color="auto"/>
+              <w:right w:val="single" w:sz="4" w:space="0" w:color="auto"/>
+            </w:tcBorders>
+            <w:vAlign w:val="center"/>
+            <w:hideMark/>
+          </w:tcPr>
+          <w:p>
+            <w:pPr>
+              <w:spacing w:after="0" w:line="240" w:lineRule="auto"/>
+              <w:rPr>
+                <w:rFonts w:ascii="Calibri" w:eastAsia="Times New Roman" w:hAnsi="Calibri" w:cs="Calibri"/>
+                <w:color w:val="000000"/>
+              </w:rPr>
+            </w:pPr>
+          </w:p>
+        </w:tc>
+        <w:tc>
+          <w:tcPr>
+            <w:tcW w:w="960" w:type="dxa"/>
+            <w:tcBorders>
+              <w:top w:val="nil"/>
+              <w:left w:val="nil"/>
               <w:bottom w:val="single" w:sz="4" w:space="0" w:color="auto"/>
               <w:right w:val="single" w:sz="4" w:space="0" w:color="auto"/>
             </w:tcBorders>
@@ -4865,28 +4882,26 @@
           <w:p>
             <w:pPr>
               <w:spacing w:after="0" w:line="240" w:lineRule="auto"/>
-              <w:jc w:val="center"/>
-              <w:rPr>
-                <w:rFonts w:asciiTheme="minorEastAsia" w:hAnsiTheme="minorEastAsia" w:cs="Calibri"/>
-                <w:color w:val="000000"/>
-              </w:rPr>
-            </w:pPr>
-            <w:r>
-              <w:rPr>
-                <w:rFonts w:asciiTheme="minorEastAsia" w:hAnsiTheme="minorEastAsia" w:cs="Calibri"/>
-                <w:color w:val="000000"/>
-              </w:rPr>
-              <w:t>6</w:t>
-            </w:r>
-          </w:p>
-        </w:tc>
-        <w:tc>
-          <w:tcPr>
-            <w:tcW w:w="1125" w:type="dxa"/>
-            <w:vMerge w:val="restart"/>
-            <w:tcBorders>
-              <w:top w:val="nil"/>
-              <w:left w:val="single" w:sz="4" w:space="0" w:color="auto"/>
+              <w:rPr>
+                <w:rFonts w:ascii="Calibri" w:eastAsia="Times New Roman" w:hAnsi="Calibri" w:cs="Calibri"/>
+                <w:color w:val="000000"/>
+              </w:rPr>
+            </w:pPr>
+            <w:r>
+              <w:rPr>
+                <w:rFonts w:ascii="宋体" w:eastAsia="宋体" w:hAnsi="宋体" w:cs="宋体"/>
+                <w:color w:val="000000"/>
+              </w:rPr>
+              <w:t>马航</w:t>
+            </w:r>
+          </w:p>
+        </w:tc>
+        <w:tc>
+          <w:tcPr>
+            <w:tcW w:w="1426" w:type="dxa"/>
+            <w:tcBorders>
+              <w:top w:val="nil"/>
+              <w:left w:val="nil"/>
               <w:bottom w:val="single" w:sz="4" w:space="0" w:color="auto"/>
               <w:right w:val="single" w:sz="4" w:space="0" w:color="auto"/>
             </w:tcBorders>
@@ -4898,260 +4913,13 @@
           <w:p>
             <w:pPr>
               <w:spacing w:after="0" w:line="240" w:lineRule="auto"/>
-              <w:jc w:val="center"/>
-              <w:rPr>
-                <w:rFonts w:asciiTheme="minorEastAsia" w:hAnsiTheme="minorEastAsia" w:cs="Calibri"/>
-                <w:color w:val="000000"/>
-              </w:rPr>
-            </w:pPr>
-            <w:r>
-              <w:rPr>
-                <w:rFonts w:asciiTheme="minorEastAsia" w:hAnsiTheme="minorEastAsia" w:cs="微软雅黑"/>
-                <w:color w:val="000000"/>
-              </w:rPr>
-              <w:t>财务收</w:t>
-            </w:r>
-            <w:r>
-              <w:rPr>
-                <w:rFonts w:asciiTheme="minorEastAsia" w:hAnsiTheme="minorEastAsia" w:cs="宋体"/>
-                <w:color w:val="000000"/>
-              </w:rPr>
-              <w:t>支</w:t>
-            </w:r>
-          </w:p>
-        </w:tc>
-        <w:tc>
-          <w:tcPr>
-            <w:tcW w:w="960" w:type="dxa"/>
-            <w:tcBorders>
-              <w:top w:val="nil"/>
-              <w:left w:val="nil"/>
-              <w:bottom w:val="single" w:sz="4" w:space="0" w:color="auto"/>
-              <w:right w:val="single" w:sz="4" w:space="0" w:color="auto"/>
-            </w:tcBorders>
-            <w:shd w:val="clear" w:color="auto" w:fill="auto"/>
-            <w:noWrap/>
-            <w:vAlign w:val="bottom"/>
-            <w:hideMark/>
-          </w:tcPr>
-          <w:p>
-            <w:pPr>
-              <w:spacing w:after="0" w:line="240" w:lineRule="auto"/>
-              <w:rPr>
-                <w:rFonts w:asciiTheme="minorEastAsia" w:hAnsiTheme="minorEastAsia" w:cs="Calibri"/>
-                <w:color w:val="000000"/>
-              </w:rPr>
-            </w:pPr>
-            <w:r>
-              <w:rPr>
-                <w:rFonts w:asciiTheme="minorEastAsia" w:hAnsiTheme="minorEastAsia" w:cs="微软雅黑"/>
-                <w:color w:val="000000"/>
-              </w:rPr>
-              <w:t>赵秀</w:t>
-            </w:r>
-            <w:r>
-              <w:rPr>
-                <w:rFonts w:asciiTheme="minorEastAsia" w:hAnsiTheme="minorEastAsia" w:cs="宋体"/>
-                <w:color w:val="000000"/>
-              </w:rPr>
-              <w:t>云</w:t>
-            </w:r>
-          </w:p>
-        </w:tc>
-        <w:tc>
-          <w:tcPr>
-            <w:tcW w:w="1426" w:type="dxa"/>
-            <w:tcBorders>
-              <w:top w:val="nil"/>
-              <w:left w:val="nil"/>
-              <w:bottom w:val="single" w:sz="4" w:space="0" w:color="auto"/>
-              <w:right w:val="single" w:sz="4" w:space="0" w:color="auto"/>
-            </w:tcBorders>
-            <w:shd w:val="clear" w:color="auto" w:fill="auto"/>
-            <w:noWrap/>
-            <w:vAlign w:val="bottom"/>
-            <w:hideMark/>
-          </w:tcPr>
-          <w:p>
-            <w:pPr>
-              <w:spacing w:after="0" w:line="240" w:lineRule="auto"/>
-              <w:rPr>
-                <w:rFonts w:asciiTheme="minorEastAsia" w:hAnsiTheme="minorEastAsia" w:cs="Calibri"/>
-                <w:color w:val="000000"/>
-              </w:rPr>
-            </w:pPr>
-            <w:r>
-              <w:rPr>
-                <w:rFonts w:asciiTheme="minorEastAsia" w:hAnsiTheme="minorEastAsia" w:cs="Calibri"/>
-                <w:color w:val="000000"/>
-              </w:rPr>
-              <w:t>1</w:t>
-            </w:r>
-          </w:p>
-        </w:tc>
-        <w:tc>
-          <w:tcPr>
-            <w:tcW w:w="3440" w:type="dxa"/>
-            <w:vMerge w:val="restart"/>
-            <w:tcBorders>
-              <w:top w:val="nil"/>
-              <w:left w:val="single" w:sz="4" w:space="0" w:color="auto"/>
-              <w:bottom w:val="single" w:sz="4" w:space="0" w:color="auto"/>
-              <w:right w:val="single" w:sz="4" w:space="0" w:color="auto"/>
-            </w:tcBorders>
-            <w:shd w:val="clear" w:color="auto" w:fill="auto"/>
-            <w:vAlign w:val="bottom"/>
-            <w:hideMark/>
-          </w:tcPr>
-          <w:p>
-            <w:pPr>
-              <w:spacing w:after="0" w:line="240" w:lineRule="auto"/>
-              <w:rPr>
-                <w:rFonts w:asciiTheme="minorEastAsia" w:hAnsiTheme="minorEastAsia" w:cs="Calibri"/>
-                <w:color w:val="000000"/>
-              </w:rPr>
-            </w:pPr>
-            <w:r>
-              <w:rPr>
-                <w:rFonts w:asciiTheme="minorEastAsia" w:hAnsiTheme="minorEastAsia" w:cs="微软雅黑"/>
-                <w:color w:val="000000"/>
-              </w:rPr>
-              <w:t>会务费收缴</w:t>
-            </w:r>
-            <w:r>
-              <w:rPr>
-                <w:rFonts w:asciiTheme="minorEastAsia" w:hAnsiTheme="minorEastAsia" w:cs="Calibri"/>
-                <w:color w:val="000000"/>
-              </w:rPr>
-              <w:t xml:space="preserve">; </w:t>
-            </w:r>
-            <w:r>
-              <w:rPr>
-                <w:rFonts w:asciiTheme="minorEastAsia" w:hAnsiTheme="minorEastAsia" w:cs="微软雅黑"/>
-                <w:color w:val="000000"/>
-              </w:rPr>
-              <w:t>费用管</w:t>
-            </w:r>
-            <w:r>
-              <w:rPr>
-                <w:rFonts w:asciiTheme="minorEastAsia" w:hAnsiTheme="minorEastAsia" w:cs="宋体"/>
-                <w:color w:val="000000"/>
-              </w:rPr>
-              <w:t>理</w:t>
-            </w:r>
-          </w:p>
-        </w:tc>
-      </w:tr>
-      <w:tr>
-        <w:trPr>
-          <w:trHeight w:val="300"/>
-        </w:trPr>
-        <w:tc>
-          <w:tcPr>
-            <w:tcW w:w="895" w:type="dxa"/>
-            <w:vMerge/>
-            <w:tcBorders>
-              <w:top w:val="nil"/>
-              <w:left w:val="single" w:sz="4" w:space="0" w:color="auto"/>
-              <w:bottom w:val="single" w:sz="4" w:space="0" w:color="auto"/>
-              <w:right w:val="single" w:sz="4" w:space="0" w:color="auto"/>
-            </w:tcBorders>
-            <w:vAlign w:val="center"/>
-            <w:hideMark/>
-          </w:tcPr>
-          <w:p>
-            <w:pPr>
-              <w:spacing w:after="0" w:line="240" w:lineRule="auto"/>
               <w:rPr>
                 <w:rFonts w:ascii="Calibri" w:eastAsia="Times New Roman" w:hAnsi="Calibri" w:cs="Calibri"/>
                 <w:color w:val="000000"/>
               </w:rPr>
             </w:pPr>
-          </w:p>
-        </w:tc>
-        <w:tc>
-          <w:tcPr>
-            <w:tcW w:w="1125" w:type="dxa"/>
-            <w:vMerge/>
-            <w:tcBorders>
-              <w:top w:val="nil"/>
-              <w:left w:val="single" w:sz="4" w:space="0" w:color="auto"/>
-              <w:bottom w:val="single" w:sz="4" w:space="0" w:color="auto"/>
-              <w:right w:val="single" w:sz="4" w:space="0" w:color="auto"/>
-            </w:tcBorders>
-            <w:vAlign w:val="center"/>
-            <w:hideMark/>
-          </w:tcPr>
-          <w:p>
-            <w:pPr>
-              <w:spacing w:after="0" w:line="240" w:lineRule="auto"/>
-              <w:rPr>
-                <w:rFonts w:ascii="Calibri" w:eastAsia="Times New Roman" w:hAnsi="Calibri" w:cs="Calibri"/>
-                <w:color w:val="000000"/>
-              </w:rPr>
-            </w:pPr>
-          </w:p>
-        </w:tc>
-        <w:tc>
-          <w:tcPr>
-            <w:tcW w:w="960" w:type="dxa"/>
-            <w:tcBorders>
-              <w:top w:val="nil"/>
-              <w:left w:val="nil"/>
-              <w:bottom w:val="single" w:sz="4" w:space="0" w:color="auto"/>
-              <w:right w:val="single" w:sz="4" w:space="0" w:color="auto"/>
-            </w:tcBorders>
-            <w:shd w:val="clear" w:color="auto" w:fill="auto"/>
-            <w:noWrap/>
-            <w:vAlign w:val="bottom"/>
-            <w:hideMark/>
-          </w:tcPr>
-          <w:p>
-            <w:pPr>
-              <w:spacing w:after="0" w:line="240" w:lineRule="auto"/>
-              <w:rPr>
-                <w:rFonts w:ascii="Calibri" w:eastAsia="Times New Roman" w:hAnsi="Calibri" w:cs="Calibri"/>
-                <w:color w:val="000000"/>
-              </w:rPr>
-            </w:pPr>
-            <w:r>
-              <w:rPr>
-                <w:rFonts w:ascii="宋体" w:eastAsia="宋体" w:hAnsi="宋体" w:cs="宋体"/>
-                <w:color w:val="000000"/>
-              </w:rPr>
-              <w:t>马航</w:t>
-            </w:r>
-          </w:p>
-        </w:tc>
-        <w:tc>
-          <w:tcPr>
-            <w:tcW w:w="1426" w:type="dxa"/>
-            <w:tcBorders>
-              <w:top w:val="nil"/>
-              <w:left w:val="nil"/>
-              <w:bottom w:val="single" w:sz="4" w:space="0" w:color="auto"/>
-              <w:right w:val="single" w:sz="4" w:space="0" w:color="auto"/>
-            </w:tcBorders>
-            <w:shd w:val="clear" w:color="auto" w:fill="auto"/>
-            <w:noWrap/>
-            <w:vAlign w:val="bottom"/>
-            <w:hideMark/>
-          </w:tcPr>
-          <w:p>
-            <w:pPr>
-              <w:spacing w:after="0" w:line="240" w:lineRule="auto"/>
-              <w:rPr>
-                <w:rFonts w:ascii="Calibri" w:eastAsia="Times New Roman" w:hAnsi="Calibri" w:cs="Calibri"/>
-                <w:color w:val="000000"/>
-              </w:rPr>
-            </w:pPr>
-            <w:r>
-              <w:rPr>
-                <w:rFonts w:ascii="Calibri" w:eastAsia="Times New Roman" w:hAnsi="Calibri" w:cs="Calibri"/>
-                <w:color w:val="000000"/>
-              </w:rPr>
-              <w:t>1</w:t>
-            </w:r>
+            <w:bookmarkStart w:id="7" w:name="_GoBack"/>
+            <w:bookmarkEnd w:id="7"/>
           </w:p>
         </w:tc>
         <w:tc>
@@ -5520,7 +5288,6 @@
     </w:p>
     <w:p>
       <w:r>
-        <w:lastRenderedPageBreak/>
         <w:tab/>
       </w:r>
       <w:r>
@@ -5559,6 +5326,7 @@
     </w:p>
     <w:p>
       <w:r>
+        <w:lastRenderedPageBreak/>
         <w:tab/>
       </w:r>
       <w:r>
@@ -6790,7 +6558,7 @@
 </file>
 
 <file path=customXml/itemProps1.xml><?xml version="1.0" encoding="utf-8"?>
-<ds:datastoreItem xmlns:ds="http://schemas.openxmlformats.org/officeDocument/2006/customXml" ds:itemID="{76C4D579-DCC3-4B99-BC02-5CCA99A9C4AB}">
+<ds:datastoreItem xmlns:ds="http://schemas.openxmlformats.org/officeDocument/2006/customXml" ds:itemID="{C55C04A0-D98E-4420-A348-6BD32A2226EF}">
   <ds:schemaRefs>
     <ds:schemaRef ds:uri="http://schemas.openxmlformats.org/officeDocument/2006/bibliography"/>
   </ds:schemaRefs>

</xml_diff>

<commit_message>
updated comment for schedule
</commit_message>
<xml_diff>
--- a/活动策划书.docx
+++ b/活动策划书.docx
@@ -1676,20 +1676,214 @@
         <w:t>天。</w:t>
       </w:r>
     </w:p>
+    <w:tbl>
+      <w:tblPr>
+        <w:tblStyle w:val="TableGrid"/>
+        <w:tblW w:w="0" w:type="auto"/>
+        <w:tblLook w:val="04A0" w:firstRow="1" w:lastRow="0" w:firstColumn="1" w:lastColumn="0" w:noHBand="0" w:noVBand="1"/>
+      </w:tblPr>
+      <w:tblGrid>
+        <w:gridCol w:w="4508"/>
+        <w:gridCol w:w="4508"/>
+      </w:tblGrid>
+      <w:tr>
+        <w:tc>
+          <w:tcPr>
+            <w:tcW w:w="4508" w:type="dxa"/>
+          </w:tcPr>
+          <w:p>
+            <w:pPr>
+              <w:jc w:val="center"/>
+              <w:rPr>
+                <w:rFonts w:hint="eastAsia"/>
+              </w:rPr>
+            </w:pPr>
+            <w:r>
+              <w:rPr>
+                <w:rFonts w:hint="eastAsia"/>
+              </w:rPr>
+              <w:t>时间</w:t>
+            </w:r>
+          </w:p>
+        </w:tc>
+        <w:tc>
+          <w:tcPr>
+            <w:tcW w:w="4508" w:type="dxa"/>
+          </w:tcPr>
+          <w:p>
+            <w:pPr>
+              <w:jc w:val="center"/>
+              <w:rPr>
+                <w:rFonts w:hint="eastAsia"/>
+              </w:rPr>
+            </w:pPr>
+            <w:r>
+              <w:rPr>
+                <w:rFonts w:hint="eastAsia"/>
+              </w:rPr>
+              <w:t>内容</w:t>
+            </w:r>
+          </w:p>
+        </w:tc>
+      </w:tr>
+      <w:tr>
+        <w:tc>
+          <w:tcPr>
+            <w:tcW w:w="4508" w:type="dxa"/>
+          </w:tcPr>
+          <w:p>
+            <w:pPr>
+              <w:rPr>
+                <w:rFonts w:hint="eastAsia"/>
+              </w:rPr>
+            </w:pPr>
+            <w:r>
+              <w:t>2017</w:t>
+            </w:r>
+            <w:r>
+              <w:rPr>
+                <w:rFonts w:hint="eastAsia"/>
+              </w:rPr>
+              <w:t>/</w:t>
+            </w:r>
+            <w:r>
+              <w:t>10</w:t>
+            </w:r>
+            <w:r>
+              <w:rPr>
+                <w:rFonts w:hint="eastAsia"/>
+              </w:rPr>
+              <w:t>/</w:t>
+            </w:r>
+            <w:r>
+              <w:t>01</w:t>
+            </w:r>
+          </w:p>
+        </w:tc>
+        <w:tc>
+          <w:tcPr>
+            <w:tcW w:w="4508" w:type="dxa"/>
+          </w:tcPr>
+          <w:p>
+            <w:pPr>
+              <w:rPr>
+                <w:rFonts w:hint="eastAsia"/>
+              </w:rPr>
+            </w:pPr>
+            <w:r>
+              <w:rPr>
+                <w:rFonts w:hint="eastAsia"/>
+              </w:rPr>
+              <w:t>报道、入住、晚餐</w:t>
+            </w:r>
+          </w:p>
+        </w:tc>
+      </w:tr>
+      <w:tr>
+        <w:tc>
+          <w:tcPr>
+            <w:tcW w:w="4508" w:type="dxa"/>
+          </w:tcPr>
+          <w:p>
+            <w:pPr>
+              <w:rPr>
+                <w:rFonts w:hint="eastAsia"/>
+              </w:rPr>
+            </w:pPr>
+            <w:r>
+              <w:t>2017</w:t>
+            </w:r>
+            <w:r>
+              <w:rPr>
+                <w:rFonts w:hint="eastAsia"/>
+              </w:rPr>
+              <w:t>/10/</w:t>
+            </w:r>
+            <w:r>
+              <w:t>0</w:t>
+            </w:r>
+            <w:r>
+              <w:rPr>
+                <w:rFonts w:hint="eastAsia"/>
+              </w:rPr>
+              <w:t>2</w:t>
+            </w:r>
+          </w:p>
+        </w:tc>
+        <w:tc>
+          <w:tcPr>
+            <w:tcW w:w="4508" w:type="dxa"/>
+          </w:tcPr>
+          <w:p>
+            <w:pPr>
+              <w:rPr>
+                <w:rFonts w:hint="eastAsia"/>
+              </w:rPr>
+            </w:pPr>
+            <w:r>
+              <w:rPr>
+                <w:rFonts w:hint="eastAsia"/>
+              </w:rPr>
+              <w:t>班会，游览校园，</w:t>
+            </w:r>
+            <w:r>
+              <w:rPr>
+                <w:rFonts w:hint="eastAsia"/>
+              </w:rPr>
+              <w:t>茶话会</w:t>
+            </w:r>
+          </w:p>
+        </w:tc>
+      </w:tr>
+      <w:tr>
+        <w:tc>
+          <w:tcPr>
+            <w:tcW w:w="4508" w:type="dxa"/>
+          </w:tcPr>
+          <w:p>
+            <w:pPr>
+              <w:rPr>
+                <w:rFonts w:hint="eastAsia"/>
+              </w:rPr>
+            </w:pPr>
+            <w:r>
+              <w:t>2017</w:t>
+            </w:r>
+            <w:r>
+              <w:rPr>
+                <w:rFonts w:hint="eastAsia"/>
+              </w:rPr>
+              <w:t>/10/03</w:t>
+            </w:r>
+          </w:p>
+        </w:tc>
+        <w:tc>
+          <w:tcPr>
+            <w:tcW w:w="4508" w:type="dxa"/>
+          </w:tcPr>
+          <w:p>
+            <w:pPr>
+              <w:rPr>
+                <w:rFonts w:hint="eastAsia"/>
+              </w:rPr>
+            </w:pPr>
+            <w:r>
+              <w:rPr>
+                <w:rFonts w:hint="eastAsia"/>
+              </w:rPr>
+              <w:t>自由活动</w:t>
+            </w:r>
+          </w:p>
+        </w:tc>
+      </w:tr>
+    </w:tbl>
     <w:p>
       <w:pPr>
         <w:rPr>
-          <w:i/>
+          <w:rFonts w:hint="eastAsia"/>
           <w:color w:val="D0CECE" w:themeColor="background2" w:themeShade="E6"/>
         </w:rPr>
       </w:pPr>
-      <w:r>
-        <w:rPr>
-          <w:i/>
-          <w:color w:val="D0CECE" w:themeColor="background2" w:themeShade="E6"/>
-        </w:rPr>
-        <w:t>总列表待补充</w:t>
-      </w:r>
     </w:p>
     <w:p>
       <w:pPr>
@@ -1965,11 +2159,6 @@
       </w:r>
     </w:p>
     <w:p>
-      <w:pPr>
-        <w:rPr>
-          <w:color w:val="D0CECE" w:themeColor="background2" w:themeShade="E6"/>
-        </w:rPr>
-      </w:pPr>
       <w:r>
         <w:tab/>
         <w:t xml:space="preserve">8:30 </w:t>
@@ -1981,10 +2170,13 @@
         <w:rPr>
           <w:rFonts w:hint="eastAsia"/>
         </w:rPr>
-        <w:t>，</w:t>
-      </w:r>
-      <w:r>
-        <w:t>前往青山校区</w:t>
+        <w:t>，前往黄家湖</w:t>
+      </w:r>
+      <w:r>
+        <w:rPr>
+          <w:rFonts w:hint="eastAsia"/>
+        </w:rPr>
+        <w:t>校区</w:t>
       </w:r>
     </w:p>
     <w:p>
@@ -1992,7 +2184,22 @@
         <w:ind w:firstLine="720"/>
       </w:pPr>
       <w:r>
-        <w:t>9:30—12</w:t>
+        <w:t>9</w:t>
+      </w:r>
+      <w:r>
+        <w:rPr>
+          <w:rFonts w:hint="eastAsia"/>
+        </w:rPr>
+        <w:t>:30</w:t>
+      </w:r>
+      <w:r>
+        <w:t>—</w:t>
+      </w:r>
+      <w:r>
+        <w:rPr>
+          <w:lang w:val="en-US"/>
+        </w:rPr>
+        <w:t>10</w:t>
       </w:r>
       <w:r>
         <w:rPr>
@@ -2001,25 +2208,33 @@
         <w:t>:</w:t>
       </w:r>
       <w:r>
-        <w:t xml:space="preserve">00 </w:t>
-      </w:r>
-      <w:r>
-        <w:rPr>
-          <w:rFonts w:hint="eastAsia"/>
-        </w:rPr>
-        <w:t>参观</w:t>
-      </w:r>
-      <w:r>
-        <w:rPr>
-          <w:rFonts w:hint="eastAsia"/>
-        </w:rPr>
-        <w:t>思忆</w:t>
-      </w:r>
-      <w:r>
-        <w:t>青山</w:t>
-      </w:r>
-      <w:r>
-        <w:t>校区</w:t>
+        <w:t>3</w:t>
+      </w:r>
+      <w:r>
+        <w:rPr>
+          <w:rFonts w:hint="eastAsia"/>
+        </w:rPr>
+        <w:t xml:space="preserve">0 </w:t>
+      </w:r>
+      <w:r>
+        <w:rPr>
+          <w:rFonts w:hint="eastAsia"/>
+        </w:rPr>
+        <w:t>班会</w:t>
+      </w:r>
+      <w:r>
+        <w:rPr>
+          <w:rFonts w:hint="eastAsia"/>
+        </w:rPr>
+        <w:t xml:space="preserve"> </w:t>
+      </w:r>
+      <w:r>
+        <w:rPr>
+          <w:rFonts w:hint="eastAsia"/>
+          <w:i/>
+          <w:color w:val="D0CECE" w:themeColor="background2" w:themeShade="E6"/>
+        </w:rPr>
+        <w:t>邀请原班主任？待定</w:t>
       </w:r>
     </w:p>
     <w:p>
@@ -2030,27 +2245,70 @@
         <w:rPr>
           <w:rFonts w:hint="eastAsia"/>
         </w:rPr>
-        <w:t xml:space="preserve">13:30 </w:t>
-      </w:r>
-      <w:r>
-        <w:rPr>
-          <w:rFonts w:hint="eastAsia"/>
-        </w:rPr>
-        <w:t>集合，前往黄家湖</w:t>
+        <w:t>10</w:t>
+      </w:r>
+      <w:r>
+        <w:rPr>
+          <w:rFonts w:hint="eastAsia"/>
+        </w:rPr>
+        <w:t>:</w:t>
+      </w:r>
+      <w:r>
+        <w:t>30 – 12</w:t>
+      </w:r>
+      <w:r>
+        <w:rPr>
+          <w:rFonts w:hint="eastAsia"/>
+        </w:rPr>
+        <w:t>:00</w:t>
+      </w:r>
+      <w:r>
+        <w:rPr>
+          <w:rFonts w:hint="eastAsia"/>
+        </w:rPr>
+        <w:t>游览校园回忆过往</w:t>
+      </w:r>
+      <w:r>
+        <w:rPr>
+          <w:rFonts w:hint="eastAsia"/>
+          <w:i/>
+          <w:color w:val="D0CECE" w:themeColor="background2" w:themeShade="E6"/>
+        </w:rPr>
+        <w:t>需制定路线以免耽误时间或</w:t>
+      </w:r>
+      <w:r>
+        <w:rPr>
+          <w:rFonts w:hint="eastAsia"/>
+          <w:i/>
+          <w:color w:val="D0CECE" w:themeColor="background2" w:themeShade="E6"/>
+        </w:rPr>
+        <w:t>步行过久</w:t>
+      </w:r>
+      <w:r>
+        <w:rPr>
+          <w:rFonts w:hint="eastAsia"/>
+          <w:i/>
+          <w:color w:val="D0CECE" w:themeColor="background2" w:themeShade="E6"/>
+        </w:rPr>
+        <w:t>劳累</w:t>
       </w:r>
     </w:p>
     <w:p>
       <w:pPr>
         <w:ind w:firstLine="720"/>
+        <w:rPr>
+          <w:i/>
+          <w:color w:val="D0CECE" w:themeColor="background2" w:themeShade="E6"/>
+        </w:rPr>
       </w:pPr>
       <w:r>
         <w:rPr>
           <w:rFonts w:hint="eastAsia"/>
         </w:rPr>
-        <w:t>14:30</w:t>
-      </w:r>
-      <w:r>
-        <w:t>—15</w:t>
+        <w:t>1</w:t>
+      </w:r>
+      <w:r>
+        <w:t>2</w:t>
       </w:r>
       <w:r>
         <w:rPr>
@@ -2059,19 +2317,52 @@
         <w:t>:</w:t>
       </w:r>
       <w:r>
+        <w:t>0</w:t>
+      </w:r>
+      <w:r>
+        <w:rPr>
+          <w:rFonts w:hint="eastAsia"/>
+        </w:rPr>
+        <w:t xml:space="preserve">0 </w:t>
+      </w:r>
+      <w:r>
+        <w:t>– 1</w:t>
+      </w:r>
+      <w:r>
         <w:t>3</w:t>
       </w:r>
       <w:r>
         <w:rPr>
           <w:rFonts w:hint="eastAsia"/>
         </w:rPr>
-        <w:t xml:space="preserve">0 </w:t>
-      </w:r>
-      <w:r>
-        <w:rPr>
-          <w:rFonts w:hint="eastAsia"/>
-        </w:rPr>
-        <w:t>班会</w:t>
+        <w:t xml:space="preserve">:30 </w:t>
+      </w:r>
+      <w:r>
+        <w:rPr>
+          <w:rFonts w:hint="eastAsia"/>
+        </w:rPr>
+        <w:t>午餐</w:t>
+      </w:r>
+      <w:r>
+        <w:rPr>
+          <w:rFonts w:hint="eastAsia"/>
+        </w:rPr>
+        <w:t xml:space="preserve"> </w:t>
+      </w:r>
+      <w:r>
+        <w:rPr>
+          <w:rFonts w:hint="eastAsia"/>
+          <w:i/>
+          <w:color w:val="D0CECE" w:themeColor="background2" w:themeShade="E6"/>
+        </w:rPr>
+        <w:t>地点</w:t>
+      </w:r>
+      <w:r>
+        <w:rPr>
+          <w:i/>
+          <w:color w:val="D0CECE" w:themeColor="background2" w:themeShade="E6"/>
+        </w:rPr>
+        <w:t>待定</w:t>
       </w:r>
     </w:p>
     <w:p>
@@ -2086,36 +2377,47 @@
         <w:rPr>
           <w:rFonts w:hint="eastAsia"/>
         </w:rPr>
-        <w:t xml:space="preserve">15:30 </w:t>
-      </w:r>
-      <w:r>
-        <w:t>– 18</w:t>
-      </w:r>
-      <w:r>
-        <w:rPr>
-          <w:rFonts w:hint="eastAsia"/>
-        </w:rPr>
-        <w:t xml:space="preserve">:30 </w:t>
-      </w:r>
-      <w:r>
-        <w:rPr>
-          <w:rFonts w:hint="eastAsia"/>
-        </w:rPr>
-        <w:t>参观思忆黄家湖校区</w:t>
-      </w:r>
-      <w:r>
-        <w:rPr>
-          <w:rFonts w:hint="eastAsia"/>
-        </w:rPr>
+        <w:t>1</w:t>
+      </w:r>
+      <w:r>
+        <w:t>3</w:t>
+      </w:r>
+      <w:r>
+        <w:rPr>
+          <w:rFonts w:hint="eastAsia"/>
+        </w:rPr>
+        <w:t>:</w:t>
+      </w:r>
+      <w:r>
+        <w:t>3</w:t>
+      </w:r>
+      <w:r>
+        <w:rPr>
+          <w:rFonts w:hint="eastAsia"/>
+        </w:rPr>
+        <w:t xml:space="preserve">0 </w:t>
+      </w:r>
+      <w:r>
+        <w:t>– 1</w:t>
+      </w:r>
+      <w:r>
+        <w:t>8</w:t>
+      </w:r>
+      <w:r>
+        <w:rPr>
+          <w:rFonts w:hint="eastAsia"/>
+        </w:rPr>
+        <w:t>:30</w:t>
+      </w:r>
+      <w:r>
         <w:t xml:space="preserve"> </w:t>
       </w:r>
       <w:r>
         <w:rPr>
-          <w:rFonts w:hint="eastAsia"/>
           <w:i/>
           <w:color w:val="D0CECE" w:themeColor="background2" w:themeShade="E6"/>
         </w:rPr>
-        <w:t>因校区较青山大，需制定路线以免耽误时间或</w:t>
+        <w:t>内容待定</w:t>
       </w:r>
       <w:r>
         <w:rPr>
@@ -2123,15 +2425,7 @@
           <w:i/>
           <w:color w:val="D0CECE" w:themeColor="background2" w:themeShade="E6"/>
         </w:rPr>
-        <w:t>步行过久</w:t>
-      </w:r>
-      <w:r>
-        <w:rPr>
-          <w:rFonts w:hint="eastAsia"/>
-          <w:i/>
-          <w:color w:val="D0CECE" w:themeColor="background2" w:themeShade="E6"/>
-        </w:rPr>
-        <w:t>劳累</w:t>
+        <w:t>（能有场所聊天，休闲不累为考虑项）</w:t>
       </w:r>
     </w:p>
     <w:p>
@@ -2182,11 +2476,10 @@
       </w:r>
       <w:r>
         <w:rPr>
-          <w:rFonts w:hint="eastAsia"/>
           <w:i/>
           <w:color w:val="D0CECE" w:themeColor="background2" w:themeShade="E6"/>
         </w:rPr>
-        <w:t>TBD</w:t>
+        <w:t>待定</w:t>
       </w:r>
     </w:p>
     <w:p>
@@ -2202,6 +2495,7 @@
           <w:i/>
           <w:color w:val="D0CECE" w:themeColor="background2" w:themeShade="E6"/>
         </w:rPr>
+        <w:lastRenderedPageBreak/>
         <w:t>TBC……</w:t>
       </w:r>
     </w:p>
@@ -2282,7 +2576,35 @@
           <w:color w:val="D0CECE" w:themeColor="background2" w:themeShade="E6"/>
         </w:rPr>
         <w:tab/>
-        <w:t>TBC</w:t>
+      </w:r>
+      <w:r>
+        <w:rPr>
+          <w:i/>
+          <w:color w:val="D0CECE" w:themeColor="background2" w:themeShade="E6"/>
+        </w:rPr>
+        <w:t>以自由活动为主</w:t>
+      </w:r>
+      <w:r>
+        <w:rPr>
+          <w:rFonts w:hint="eastAsia"/>
+          <w:i/>
+          <w:color w:val="D0CECE" w:themeColor="background2" w:themeShade="E6"/>
+        </w:rPr>
+        <w:t>，</w:t>
+      </w:r>
+      <w:r>
+        <w:rPr>
+          <w:i/>
+          <w:color w:val="D0CECE" w:themeColor="background2" w:themeShade="E6"/>
+        </w:rPr>
+        <w:t>具体内容</w:t>
+      </w:r>
+      <w:r>
+        <w:rPr>
+          <w:i/>
+          <w:color w:val="D0CECE" w:themeColor="background2" w:themeShade="E6"/>
+        </w:rPr>
+        <w:t>待定</w:t>
       </w:r>
       <w:r>
         <w:rPr>
@@ -4918,8 +5240,6 @@
                 <w:color w:val="000000"/>
               </w:rPr>
             </w:pPr>
-            <w:bookmarkStart w:id="7" w:name="_GoBack"/>
-            <w:bookmarkEnd w:id="7"/>
           </w:p>
         </w:tc>
         <w:tc>
@@ -4987,13 +5307,15 @@
           <w:numId w:val="1"/>
         </w:numPr>
       </w:pPr>
-      <w:bookmarkStart w:id="8" w:name="_Toc484636133"/>
+      <w:bookmarkStart w:id="7" w:name="_Toc484636133"/>
       <w:r>
         <w:t>时间</w:t>
       </w:r>
       <w:r>
         <w:t>计划</w:t>
       </w:r>
+      <w:bookmarkStart w:id="8" w:name="_GoBack"/>
+      <w:bookmarkEnd w:id="7"/>
       <w:bookmarkEnd w:id="8"/>
     </w:p>
     <w:p>
@@ -5262,6 +5584,7 @@
         <w:rPr>
           <w:rFonts w:hint="eastAsia"/>
         </w:rPr>
+        <w:lastRenderedPageBreak/>
         <w:t>2017/10/1</w:t>
       </w:r>
       <w:r>
@@ -5326,7 +5649,6 @@
     </w:p>
     <w:p>
       <w:r>
-        <w:lastRenderedPageBreak/>
         <w:tab/>
       </w:r>
       <w:r>
@@ -6558,7 +6880,7 @@
 </file>
 
 <file path=customXml/itemProps1.xml><?xml version="1.0" encoding="utf-8"?>
-<ds:datastoreItem xmlns:ds="http://schemas.openxmlformats.org/officeDocument/2006/customXml" ds:itemID="{C55C04A0-D98E-4420-A348-6BD32A2226EF}">
+<ds:datastoreItem xmlns:ds="http://schemas.openxmlformats.org/officeDocument/2006/customXml" ds:itemID="{1BED2486-615F-49B8-8986-7547CDE80BA9}">
   <ds:schemaRefs>
     <ds:schemaRef ds:uri="http://schemas.openxmlformats.org/officeDocument/2006/bibliography"/>
   </ds:schemaRefs>

</xml_diff>

<commit_message>
add budget for some items
</commit_message>
<xml_diff>
--- a/活动策划书.docx
+++ b/活动策划书.docx
@@ -1694,14 +1694,11 @@
           <w:p>
             <w:pPr>
               <w:jc w:val="center"/>
+            </w:pPr>
+            <w:r>
               <w:rPr>
                 <w:rFonts w:hint="eastAsia"/>
               </w:rPr>
-            </w:pPr>
-            <w:r>
-              <w:rPr>
-                <w:rFonts w:hint="eastAsia"/>
-              </w:rPr>
               <w:t>时间</w:t>
             </w:r>
           </w:p>
@@ -1713,9 +1710,6 @@
           <w:p>
             <w:pPr>
               <w:jc w:val="center"/>
-              <w:rPr>
-                <w:rFonts w:hint="eastAsia"/>
-              </w:rPr>
             </w:pPr>
             <w:r>
               <w:rPr>
@@ -1732,13 +1726,17 @@
             <w:tcW w:w="4508" w:type="dxa"/>
           </w:tcPr>
           <w:p>
-            <w:pPr>
+            <w:r>
+              <w:t>2017</w:t>
+            </w:r>
+            <w:r>
               <w:rPr>
                 <w:rFonts w:hint="eastAsia"/>
               </w:rPr>
-            </w:pPr>
-            <w:r>
-              <w:t>2017</w:t>
+              <w:t>/</w:t>
+            </w:r>
+            <w:r>
+              <w:t>10</w:t>
             </w:r>
             <w:r>
               <w:rPr>
@@ -1747,15 +1745,6 @@
               <w:t>/</w:t>
             </w:r>
             <w:r>
-              <w:t>10</w:t>
-            </w:r>
-            <w:r>
-              <w:rPr>
-                <w:rFonts w:hint="eastAsia"/>
-              </w:rPr>
-              <w:t>/</w:t>
-            </w:r>
-            <w:r>
               <w:t>01</w:t>
             </w:r>
           </w:p>
@@ -1765,11 +1754,6 @@
             <w:tcW w:w="4508" w:type="dxa"/>
           </w:tcPr>
           <w:p>
-            <w:pPr>
-              <w:rPr>
-                <w:rFonts w:hint="eastAsia"/>
-              </w:rPr>
-            </w:pPr>
             <w:r>
               <w:rPr>
                 <w:rFonts w:hint="eastAsia"/>
@@ -1785,52 +1769,36 @@
             <w:tcW w:w="4508" w:type="dxa"/>
           </w:tcPr>
           <w:p>
-            <w:pPr>
+            <w:r>
+              <w:t>2017</w:t>
+            </w:r>
+            <w:r>
               <w:rPr>
                 <w:rFonts w:hint="eastAsia"/>
               </w:rPr>
-            </w:pPr>
-            <w:r>
-              <w:t>2017</w:t>
+              <w:t>/10/</w:t>
+            </w:r>
+            <w:r>
+              <w:t>0</w:t>
             </w:r>
             <w:r>
               <w:rPr>
                 <w:rFonts w:hint="eastAsia"/>
               </w:rPr>
-              <w:t>/10/</w:t>
-            </w:r>
-            <w:r>
-              <w:t>0</w:t>
-            </w:r>
+              <w:t>2</w:t>
+            </w:r>
+          </w:p>
+        </w:tc>
+        <w:tc>
+          <w:tcPr>
+            <w:tcW w:w="4508" w:type="dxa"/>
+          </w:tcPr>
+          <w:p>
             <w:r>
               <w:rPr>
                 <w:rFonts w:hint="eastAsia"/>
               </w:rPr>
-              <w:t>2</w:t>
-            </w:r>
-          </w:p>
-        </w:tc>
-        <w:tc>
-          <w:tcPr>
-            <w:tcW w:w="4508" w:type="dxa"/>
-          </w:tcPr>
-          <w:p>
-            <w:pPr>
-              <w:rPr>
-                <w:rFonts w:hint="eastAsia"/>
-              </w:rPr>
-            </w:pPr>
-            <w:r>
-              <w:rPr>
-                <w:rFonts w:hint="eastAsia"/>
-              </w:rPr>
-              <w:t>班会，游览校园，</w:t>
-            </w:r>
-            <w:r>
-              <w:rPr>
-                <w:rFonts w:hint="eastAsia"/>
-              </w:rPr>
-              <w:t>茶话会</w:t>
+              <w:t>班会，游览校园，茶话会</w:t>
             </w:r>
           </w:p>
         </w:tc>
@@ -1841,18 +1809,13 @@
             <w:tcW w:w="4508" w:type="dxa"/>
           </w:tcPr>
           <w:p>
-            <w:pPr>
+            <w:r>
+              <w:t>2017</w:t>
+            </w:r>
+            <w:r>
               <w:rPr>
                 <w:rFonts w:hint="eastAsia"/>
               </w:rPr>
-            </w:pPr>
-            <w:r>
-              <w:t>2017</w:t>
-            </w:r>
-            <w:r>
-              <w:rPr>
-                <w:rFonts w:hint="eastAsia"/>
-              </w:rPr>
               <w:t>/10/03</w:t>
             </w:r>
           </w:p>
@@ -1862,11 +1825,6 @@
             <w:tcW w:w="4508" w:type="dxa"/>
           </w:tcPr>
           <w:p>
-            <w:pPr>
-              <w:rPr>
-                <w:rFonts w:hint="eastAsia"/>
-              </w:rPr>
-            </w:pPr>
             <w:r>
               <w:rPr>
                 <w:rFonts w:hint="eastAsia"/>
@@ -1880,7 +1838,6 @@
     <w:p>
       <w:pPr>
         <w:rPr>
-          <w:rFonts w:hint="eastAsia"/>
           <w:color w:val="D0CECE" w:themeColor="background2" w:themeShade="E6"/>
         </w:rPr>
       </w:pPr>
@@ -1980,25 +1937,64 @@
       </w:r>
       <w:r>
         <w:rPr>
-          <w:i/>
-          <w:color w:val="D0CECE" w:themeColor="background2" w:themeShade="E6"/>
-        </w:rPr>
-        <w:t>TB</w:t>
-      </w:r>
-      <w:r>
-        <w:rPr>
-          <w:rFonts w:hint="eastAsia"/>
-          <w:i/>
-          <w:color w:val="D0CECE" w:themeColor="background2" w:themeShade="E6"/>
-        </w:rPr>
-        <w:t>D</w:t>
-      </w:r>
-      <w:r>
-        <w:rPr>
-          <w:i/>
-          <w:color w:val="D0CECE" w:themeColor="background2" w:themeShade="E6"/>
-        </w:rPr>
-        <w:t>……</w:t>
+          <w:rFonts w:hint="eastAsia"/>
+        </w:rPr>
+        <w:t>黄家湖周边</w:t>
+      </w:r>
+      <w:r>
+        <w:rPr>
+          <w:rFonts w:hint="eastAsia"/>
+        </w:rPr>
+        <w:t>,</w:t>
+      </w:r>
+      <w:r>
+        <w:rPr>
+          <w:rFonts w:hint="eastAsia"/>
+        </w:rPr>
+        <w:t>酒店待定</w:t>
+      </w:r>
+      <w:r>
+        <w:rPr>
+          <w:rFonts w:hint="eastAsia"/>
+        </w:rPr>
+        <w:t>。</w:t>
+      </w:r>
+      <w:r>
+        <w:rPr>
+          <w:rFonts w:hint="eastAsia"/>
+        </w:rPr>
+        <w:t>预算：</w:t>
+      </w:r>
+      <w:r>
+        <w:rPr>
+          <w:rFonts w:hint="eastAsia"/>
+        </w:rPr>
+        <w:t>约</w:t>
+      </w:r>
+      <w:r>
+        <w:rPr>
+          <w:rFonts w:hint="eastAsia"/>
+        </w:rPr>
+        <w:t>200</w:t>
+      </w:r>
+      <w:r>
+        <w:rPr>
+          <w:lang w:val="en-US"/>
+        </w:rPr>
+        <w:t>/</w:t>
+      </w:r>
+      <w:r>
+        <w:rPr>
+          <w:rFonts w:hint="eastAsia"/>
+          <w:lang w:val="en-US"/>
+        </w:rPr>
+        <w:t>间</w:t>
+      </w:r>
+      <w:r>
+        <w:rPr>
+          <w:rFonts w:hint="eastAsia"/>
+        </w:rPr>
+        <w:t xml:space="preserve"> </w:t>
       </w:r>
       <w:r>
         <w:rPr>
@@ -2073,6 +2069,9 @@
     <w:p>
       <w:pPr>
         <w:ind w:firstLine="720"/>
+        <w:rPr>
+          <w:lang w:val="en-US"/>
+        </w:rPr>
       </w:pPr>
       <w:r>
         <w:rPr>
@@ -2085,6 +2084,37 @@
           <w:rFonts w:hint="eastAsia"/>
         </w:rPr>
         <w:t>晚餐</w:t>
+      </w:r>
+      <w:r>
+        <w:rPr>
+          <w:rFonts w:hint="eastAsia"/>
+        </w:rPr>
+        <w:t>。</w:t>
+      </w:r>
+      <w:r>
+        <w:rPr>
+          <w:rFonts w:hint="eastAsia"/>
+        </w:rPr>
+        <w:t>预算：</w:t>
+      </w:r>
+      <w:r>
+        <w:rPr>
+          <w:rFonts w:hint="eastAsia"/>
+        </w:rPr>
+        <w:t>人均约</w:t>
+      </w:r>
+      <w:r>
+        <w:rPr>
+          <w:lang w:val="en-US"/>
+        </w:rPr>
+        <w:t>70</w:t>
+      </w:r>
+      <w:r>
+        <w:rPr>
+          <w:rFonts w:hint="eastAsia"/>
+          <w:lang w:val="en-US"/>
+        </w:rPr>
+        <w:t>（酒水除外）</w:t>
       </w:r>
     </w:p>
     <w:p>
@@ -2157,6 +2187,12 @@
         </w:rPr>
         <w:t>起床，早餐自行选择</w:t>
       </w:r>
+      <w:r>
+        <w:rPr>
+          <w:rFonts w:hint="eastAsia"/>
+        </w:rPr>
+        <w:t>。</w:t>
+      </w:r>
     </w:p>
     <w:p>
       <w:r>
@@ -2231,6 +2267,36 @@
       <w:r>
         <w:rPr>
           <w:rFonts w:hint="eastAsia"/>
+        </w:rPr>
+        <w:t>。预算：水</w:t>
+      </w:r>
+      <w:r>
+        <w:rPr>
+          <w:rFonts w:hint="eastAsia"/>
+        </w:rPr>
+        <w:t>/</w:t>
+      </w:r>
+      <w:r>
+        <w:rPr>
+          <w:rFonts w:hint="eastAsia"/>
+        </w:rPr>
+        <w:t>饮料，</w:t>
+      </w:r>
+      <w:r>
+        <w:rPr>
+          <w:rFonts w:hint="eastAsia"/>
+        </w:rPr>
+        <w:t>3/</w:t>
+      </w:r>
+      <w:r>
+        <w:rPr>
+          <w:rFonts w:hint="eastAsia"/>
+        </w:rPr>
+        <w:t>人</w:t>
+      </w:r>
+      <w:r>
+        <w:rPr>
+          <w:rFonts w:hint="eastAsia"/>
           <w:i/>
           <w:color w:val="D0CECE" w:themeColor="background2" w:themeShade="E6"/>
         </w:rPr>
@@ -2245,13 +2311,7 @@
         <w:rPr>
           <w:rFonts w:hint="eastAsia"/>
         </w:rPr>
-        <w:t>10</w:t>
-      </w:r>
-      <w:r>
-        <w:rPr>
-          <w:rFonts w:hint="eastAsia"/>
-        </w:rPr>
-        <w:t>:</w:t>
+        <w:t>10:</w:t>
       </w:r>
       <w:r>
         <w:t>30 – 12</w:t>
@@ -2347,22 +2407,67 @@
         <w:rPr>
           <w:rFonts w:hint="eastAsia"/>
         </w:rPr>
-        <w:t xml:space="preserve"> </w:t>
-      </w:r>
-      <w:r>
-        <w:rPr>
-          <w:rFonts w:hint="eastAsia"/>
+        <w:t>，地点南园食堂</w:t>
+      </w:r>
+      <w:r>
+        <w:rPr>
+          <w:rFonts w:hint="eastAsia"/>
+        </w:rPr>
+        <w:t>/</w:t>
+      </w:r>
+      <w:r>
+        <w:rPr>
+          <w:rFonts w:hint="eastAsia"/>
+        </w:rPr>
+        <w:t>北园食堂</w:t>
+      </w:r>
+      <w:r>
+        <w:rPr>
+          <w:rFonts w:hint="eastAsia"/>
+        </w:rPr>
+        <w:t>。人均</w:t>
+      </w:r>
+      <w:r>
+        <w:rPr>
+          <w:rFonts w:hint="eastAsia"/>
+        </w:rPr>
+        <w:t>20</w:t>
+      </w:r>
+      <w:r>
+        <w:rPr>
           <w:i/>
           <w:color w:val="D0CECE" w:themeColor="background2" w:themeShade="E6"/>
         </w:rPr>
-        <w:t>地点</w:t>
+        <w:t>待</w:t>
       </w:r>
       <w:r>
         <w:rPr>
           <w:i/>
           <w:color w:val="D0CECE" w:themeColor="background2" w:themeShade="E6"/>
         </w:rPr>
-        <w:t>待定</w:t>
+        <w:t>路线制定完成后根据路线</w:t>
+      </w:r>
+      <w:r>
+        <w:rPr>
+          <w:i/>
+          <w:color w:val="D0CECE" w:themeColor="background2" w:themeShade="E6"/>
+        </w:rPr>
+        <w:t>定</w:t>
+      </w:r>
+      <w:r>
+        <w:rPr>
+          <w:rFonts w:hint="eastAsia"/>
+          <w:i/>
+          <w:color w:val="D0CECE" w:themeColor="background2" w:themeShade="E6"/>
+        </w:rPr>
+        <w:t>，</w:t>
+      </w:r>
+      <w:r>
+        <w:rPr>
+          <w:i/>
+          <w:color w:val="D0CECE" w:themeColor="background2" w:themeShade="E6"/>
+        </w:rPr>
+        <w:t>倾向于南园</w:t>
       </w:r>
     </w:p>
     <w:p>
@@ -2377,6 +2482,7 @@
         <w:rPr>
           <w:rFonts w:hint="eastAsia"/>
         </w:rPr>
+        <w:lastRenderedPageBreak/>
         <w:t>1</w:t>
       </w:r>
       <w:r>
@@ -2398,10 +2504,7 @@
         <w:t xml:space="preserve">0 </w:t>
       </w:r>
       <w:r>
-        <w:t>– 1</w:t>
-      </w:r>
-      <w:r>
-        <w:t>8</w:t>
+        <w:t>– 18</w:t>
       </w:r>
       <w:r>
         <w:rPr>
@@ -2425,13 +2528,32 @@
           <w:i/>
           <w:color w:val="D0CECE" w:themeColor="background2" w:themeShade="E6"/>
         </w:rPr>
-        <w:t>（能有场所聊天，休闲不累为考虑项）</w:t>
-      </w:r>
+        <w:t>（能有场所聊天，休闲不累为考虑项</w:t>
+      </w:r>
+      <w:r>
+        <w:rPr>
+          <w:rFonts w:hint="eastAsia"/>
+          <w:i/>
+          <w:color w:val="D0CECE" w:themeColor="background2" w:themeShade="E6"/>
+        </w:rPr>
+        <w:t>。如不在校园周边，需要租车</w:t>
+      </w:r>
+      <w:r>
+        <w:rPr>
+          <w:rFonts w:hint="eastAsia"/>
+          <w:i/>
+          <w:color w:val="D0CECE" w:themeColor="background2" w:themeShade="E6"/>
+        </w:rPr>
+        <w:t>）</w:t>
+      </w:r>
+      <w:bookmarkStart w:id="4" w:name="_GoBack"/>
+      <w:bookmarkEnd w:id="4"/>
     </w:p>
     <w:p>
       <w:pPr>
         <w:ind w:firstLine="720"/>
         <w:rPr>
+          <w:rFonts w:hint="eastAsia"/>
           <w:i/>
           <w:color w:val="D0CECE" w:themeColor="background2" w:themeShade="E6"/>
         </w:rPr>
@@ -2465,6 +2587,15 @@
       </w:r>
       <w:r>
         <w:t xml:space="preserve"> </w:t>
+      </w:r>
+      <w:r>
+        <w:t>人均约</w:t>
+      </w:r>
+      <w:r>
+        <w:rPr>
+          <w:rFonts w:hint="eastAsia"/>
+        </w:rPr>
+        <w:t>80</w:t>
       </w:r>
       <w:r>
         <w:rPr>
@@ -2495,7 +2626,6 @@
           <w:i/>
           <w:color w:val="D0CECE" w:themeColor="background2" w:themeShade="E6"/>
         </w:rPr>
-        <w:lastRenderedPageBreak/>
         <w:t>TBC……</w:t>
       </w:r>
     </w:p>
@@ -2533,7 +2663,7 @@
       <w:pPr>
         <w:pStyle w:val="Heading2"/>
       </w:pPr>
-      <w:bookmarkStart w:id="4" w:name="_Toc484636126"/>
+      <w:bookmarkStart w:id="5" w:name="_Toc484636126"/>
       <w:r>
         <w:t>2017</w:t>
       </w:r>
@@ -2561,7 +2691,7 @@
         </w:rPr>
         <w:t>日（周二）</w:t>
       </w:r>
-      <w:bookmarkEnd w:id="4"/>
+      <w:bookmarkEnd w:id="5"/>
     </w:p>
     <w:p>
       <w:pPr>
@@ -2642,11 +2772,11 @@
           <w:numId w:val="1"/>
         </w:numPr>
       </w:pPr>
-      <w:bookmarkStart w:id="5" w:name="_Toc484636131"/>
+      <w:bookmarkStart w:id="6" w:name="_Toc484636131"/>
       <w:r>
         <w:t>筹备工作</w:t>
       </w:r>
-      <w:bookmarkEnd w:id="5"/>
+      <w:bookmarkEnd w:id="6"/>
     </w:p>
     <w:p>
       <w:pPr>
@@ -2656,11 +2786,11 @@
           <w:numId w:val="1"/>
         </w:numPr>
       </w:pPr>
-      <w:bookmarkStart w:id="6" w:name="_Toc484636132"/>
+      <w:bookmarkStart w:id="7" w:name="_Toc484636132"/>
       <w:r>
         <w:t>筹备人员列表</w:t>
       </w:r>
-      <w:bookmarkEnd w:id="6"/>
+      <w:bookmarkEnd w:id="7"/>
     </w:p>
     <w:tbl>
       <w:tblPr>
@@ -5307,15 +5437,13 @@
           <w:numId w:val="1"/>
         </w:numPr>
       </w:pPr>
-      <w:bookmarkStart w:id="7" w:name="_Toc484636133"/>
+      <w:bookmarkStart w:id="8" w:name="_Toc484636133"/>
       <w:r>
         <w:t>时间</w:t>
       </w:r>
       <w:r>
         <w:t>计划</w:t>
       </w:r>
-      <w:bookmarkStart w:id="8" w:name="_GoBack"/>
-      <w:bookmarkEnd w:id="7"/>
       <w:bookmarkEnd w:id="8"/>
     </w:p>
     <w:p>
@@ -5461,6 +5589,7 @@
     </w:p>
     <w:p>
       <w:r>
+        <w:lastRenderedPageBreak/>
         <w:tab/>
       </w:r>
       <w:r>
@@ -5584,7 +5713,6 @@
         <w:rPr>
           <w:rFonts w:hint="eastAsia"/>
         </w:rPr>
-        <w:lastRenderedPageBreak/>
         <w:t>2017/10/1</w:t>
       </w:r>
       <w:r>
@@ -6880,7 +7008,7 @@
 </file>
 
 <file path=customXml/itemProps1.xml><?xml version="1.0" encoding="utf-8"?>
-<ds:datastoreItem xmlns:ds="http://schemas.openxmlformats.org/officeDocument/2006/customXml" ds:itemID="{1BED2486-615F-49B8-8986-7547CDE80BA9}">
+<ds:datastoreItem xmlns:ds="http://schemas.openxmlformats.org/officeDocument/2006/customXml" ds:itemID="{C3CB7F06-1540-4B4C-9CAF-5002D9DF4AD1}">
   <ds:schemaRefs>
     <ds:schemaRef ds:uri="http://schemas.openxmlformats.org/officeDocument/2006/bibliography"/>
   </ds:schemaRefs>

</xml_diff>